<commit_message>
still busy reviewing avn's review of paper1
</commit_message>
<xml_diff>
--- a/Docs/My Docs/Thesis/Retrieval of Surface Reflectance from Aerial Imagery/Coarse surface reflectance homogenisation of aerial images - Rev3 avn.docx
+++ b/Docs/My Docs/Thesis/Retrieval of Surface Reflectance from Aerial Imagery/Coarse surface reflectance homogenisation of aerial images - Rev3 avn.docx
@@ -27,8 +27,13 @@
           <w:vertAlign w:val="superscript"/>
         </w:rPr>
       </w:pPr>
-      <w:r>
-        <w:t>Dugal Harris</w:t>
+      <w:proofErr w:type="spellStart"/>
+      <w:r>
+        <w:t>Dugal</w:t>
+      </w:r>
+      <w:proofErr w:type="spellEnd"/>
+      <w:r>
+        <w:t xml:space="preserve"> Harris</w:t>
       </w:r>
       <w:r>
         <w:t xml:space="preserve"> </w:t>
@@ -45,9 +50,19 @@
       <w:r>
         <w:t xml:space="preserve">&amp; </w:t>
       </w:r>
-      <w:r>
-        <w:t>Adriaan van Niekerk</w:t>
-      </w:r>
+      <w:proofErr w:type="spellStart"/>
+      <w:r>
+        <w:t>Adriaan</w:t>
+      </w:r>
+      <w:proofErr w:type="spellEnd"/>
+      <w:r>
+        <w:t xml:space="preserve"> van </w:t>
+      </w:r>
+      <w:proofErr w:type="spellStart"/>
+      <w:r>
+        <w:t>Niekerk</w:t>
+      </w:r>
+      <w:proofErr w:type="spellEnd"/>
       <w:r>
         <w:t xml:space="preserve"> </w:t>
       </w:r>
@@ -90,7 +105,15 @@
         </w:r>
       </w:hyperlink>
       <w:r>
-        <w:t>, tel: +27 82 843 9679,</w:t>
+        <w:t xml:space="preserve">, </w:t>
+      </w:r>
+      <w:proofErr w:type="spellStart"/>
+      <w:r>
+        <w:t>tel</w:t>
+      </w:r>
+      <w:proofErr w:type="spellEnd"/>
+      <w:r>
+        <w:t>: +27 82 843 9679,</w:t>
       </w:r>
       <w:r>
         <w:t xml:space="preserve"> postal address: PO Box 180, Newlands, Cape Town, 7725</w:t>
@@ -106,6 +129,7 @@
       <w:pPr>
         <w:pStyle w:val="Affiliation"/>
       </w:pPr>
+      <w:proofErr w:type="gramStart"/>
       <w:r>
         <w:rPr>
           <w:i w:val="0"/>
@@ -113,6 +137,7 @@
         </w:rPr>
         <w:t>b</w:t>
       </w:r>
+      <w:proofErr w:type="gramEnd"/>
       <w:r>
         <w:rPr>
           <w:vertAlign w:val="superscript"/>
@@ -134,13 +159,29 @@
         </w:r>
       </w:hyperlink>
       <w:r>
-        <w:t>, tel:</w:t>
+        <w:t xml:space="preserve">, </w:t>
+      </w:r>
+      <w:proofErr w:type="spellStart"/>
+      <w:r>
+        <w:t>tel</w:t>
+      </w:r>
+      <w:proofErr w:type="spellEnd"/>
+      <w:r>
+        <w:t>:</w:t>
       </w:r>
       <w:r>
         <w:t xml:space="preserve"> +27 21 808 3101</w:t>
       </w:r>
       <w:r>
-        <w:t>, postal address: Private Bag X1, Matieland, Stellenbosch, 7602</w:t>
+        <w:t xml:space="preserve">, postal address: Private Bag X1, </w:t>
+      </w:r>
+      <w:proofErr w:type="spellStart"/>
+      <w:r>
+        <w:t>Matieland</w:t>
+      </w:r>
+      <w:proofErr w:type="spellEnd"/>
+      <w:r>
+        <w:t>, Stellenbosch, 7602</w:t>
       </w:r>
       <w:r>
         <w:t>)</w:t>
@@ -151,7 +192,15 @@
         <w:pStyle w:val="Correspondencedetails"/>
       </w:pPr>
       <w:r>
-        <w:t xml:space="preserve">Corresponding author: Dugal Harris </w:t>
+        <w:t xml:space="preserve">Corresponding author: </w:t>
+      </w:r>
+      <w:proofErr w:type="spellStart"/>
+      <w:r>
+        <w:t>Dugal</w:t>
+      </w:r>
+      <w:proofErr w:type="spellEnd"/>
+      <w:r>
+        <w:t xml:space="preserve"> Harris </w:t>
       </w:r>
     </w:p>
     <w:p>
@@ -447,7 +496,15 @@
         <w:fldChar w:fldCharType="end"/>
       </w:r>
       <w:r>
-        <w:t xml:space="preserve">.  Accurate geometric calibration techniques for producing orthorectified images are well established and form part of typical aerial imagery processing workflows </w:t>
+        <w:t xml:space="preserve">.  Accurate geometric calibration techniques for producing </w:t>
+      </w:r>
+      <w:proofErr w:type="spellStart"/>
+      <w:r>
+        <w:t>orthorectified</w:t>
+      </w:r>
+      <w:proofErr w:type="spellEnd"/>
+      <w:r>
+        <w:t xml:space="preserve"> images are well established and form part of typical aerial imagery processing workflows </w:t>
       </w:r>
       <w:r>
         <w:fldChar w:fldCharType="begin" w:fldLock="1"/>
@@ -1649,9 +1706,11 @@
       <w:commentRangeStart w:id="27"/>
       <w:commentRangeStart w:id="28"/>
       <w:commentRangeStart w:id="29"/>
+      <w:proofErr w:type="gramStart"/>
       <w:r>
         <w:t>where</w:t>
       </w:r>
+      <w:proofErr w:type="gramEnd"/>
       <w:del w:id="30" w:author="dugalh" w:date="2018-05-06T16:01:00Z">
         <w:r>
           <w:delText xml:space="preserve"> </w:delText>
@@ -2024,8 +2083,13 @@
       <w:commentRangeStart w:id="32"/>
       <w:commentRangeStart w:id="33"/>
       <w:commentRangeStart w:id="34"/>
-      <w:r>
-        <w:t xml:space="preserve">where </w:t>
+      <w:proofErr w:type="gramStart"/>
+      <w:r>
+        <w:t>where</w:t>
+      </w:r>
+      <w:proofErr w:type="gramEnd"/>
+      <w:r>
+        <w:t xml:space="preserve"> </w:t>
       </w:r>
       <m:oMath>
         <m:sSub>
@@ -2164,7 +2228,15 @@
         <w:commentReference w:id="34"/>
       </w:r>
       <w:r>
-        <w:t xml:space="preserve">The reflectance of a uniform Lambertian surface at the sensor is described by the radiative transfer equation </w:t>
+        <w:t xml:space="preserve">The reflectance of a uniform </w:t>
+      </w:r>
+      <w:proofErr w:type="spellStart"/>
+      <w:r>
+        <w:t>Lambertian</w:t>
+      </w:r>
+      <w:proofErr w:type="spellEnd"/>
+      <w:r>
+        <w:t xml:space="preserve"> surface at the sensor is described by the radiative transfer equation </w:t>
       </w:r>
       <w:r>
         <w:fldChar w:fldCharType="begin" w:fldLock="1"/>
@@ -2501,8 +2573,13 @@
       <w:pPr>
         <w:pStyle w:val="Paragraph"/>
       </w:pPr>
-      <w:r>
-        <w:t xml:space="preserve">where </w:t>
+      <w:proofErr w:type="gramStart"/>
+      <w:r>
+        <w:t>where</w:t>
+      </w:r>
+      <w:proofErr w:type="gramEnd"/>
+      <w:r>
+        <w:t xml:space="preserve"> </w:t>
       </w:r>
       <m:oMath>
         <m:sSub>
@@ -2618,7 +2695,15 @@
         </m:sSub>
       </m:oMath>
       <w:r>
-        <w:t xml:space="preserve"> and </w:t>
+        <w:t xml:space="preserve"> </w:t>
+      </w:r>
+      <w:proofErr w:type="gramStart"/>
+      <w:r>
+        <w:t>and</w:t>
+      </w:r>
+      <w:proofErr w:type="gramEnd"/>
+      <w:r>
+        <w:t xml:space="preserve"> </w:t>
       </w:r>
       <m:oMath>
         <m:sSub>
@@ -2760,8 +2845,13 @@
         </m:r>
       </m:oMath>
       <w:r>
-        <w:t xml:space="preserve"> and a maximum value of one for </w:t>
-      </w:r>
+        <w:t xml:space="preserve"> and a maximum value of one </w:t>
+      </w:r>
+      <w:proofErr w:type="gramStart"/>
+      <w:r>
+        <w:t xml:space="preserve">for </w:t>
+      </w:r>
+      <w:proofErr w:type="gramEnd"/>
       <m:oMath>
         <m:sSub>
           <m:sSubPr>
@@ -3329,9 +3419,11 @@
       <w:pPr>
         <w:pStyle w:val="Paragraph"/>
       </w:pPr>
+      <w:proofErr w:type="gramStart"/>
       <w:r>
         <w:t>where</w:t>
       </w:r>
+      <w:proofErr w:type="gramEnd"/>
     </w:p>
     <w:tbl>
       <w:tblPr>
@@ -3589,9 +3681,11 @@
       <w:pPr>
         <w:pStyle w:val="Paragraph"/>
       </w:pPr>
+      <w:proofErr w:type="gramStart"/>
       <w:r>
         <w:t>and</w:t>
       </w:r>
+      <w:proofErr w:type="gramEnd"/>
     </w:p>
     <w:tbl>
       <w:tblPr>
@@ -3900,8 +3994,13 @@
         </m:r>
       </m:oMath>
       <w:r>
-        <w:t xml:space="preserve"> of the aerial sensor using a reference estimate for the surface reflectance parameter, </w:t>
-      </w:r>
+        <w:t xml:space="preserve"> of the aerial sensor using a reference estimate for the surface reflectance parameter</w:t>
+      </w:r>
+      <w:proofErr w:type="gramStart"/>
+      <w:r>
+        <w:t xml:space="preserve">, </w:t>
+      </w:r>
+      <w:proofErr w:type="gramEnd"/>
       <m:oMath>
         <m:sSubSup>
           <m:sSubSupPr>
@@ -3945,7 +4044,15 @@
         </m:sSubSup>
       </m:oMath>
       <w:r>
-        <w:t xml:space="preserve">, obtained from a well-calibrated satellite image.  The reference surface reflectance image should have been captured at a similar time to the uncalibrated aerial image(s).  The spatially varying property of the model allows the reduction of atmospheric effects that vary during aerial campaigns.  The time difference between the reference and uncalibrated aerial images should, however, be small enough to avoid phenological or structural land cover changes.  Such changes cannot be accounted for by the proposed method and will lead to errors (local to the area of change) in the calibrated result.  In this study we use a 16-day composite reference image comprised of data from 25 January to 9 February 2010 and aerial images captured over multiple days between 22 January and 8 February 2010. </w:t>
+        <w:t xml:space="preserve">, obtained from a well-calibrated satellite image.  The reference surface reflectance image should have been captured at a similar time to the uncalibrated aerial image(s).  The spatially varying property of the model allows the reduction of atmospheric effects that vary during aerial campaigns.  The time difference between the reference and uncalibrated aerial images should, however, be small enough to avoid </w:t>
+      </w:r>
+      <w:proofErr w:type="spellStart"/>
+      <w:r>
+        <w:t>phenological</w:t>
+      </w:r>
+      <w:proofErr w:type="spellEnd"/>
+      <w:r>
+        <w:t xml:space="preserve"> or structural land cover changes.  Such changes cannot be accounted for by the proposed method and will lead to errors (local to the area of change) in the calibrated result.  In this study we use a 16-day composite reference image comprised of data from 25 January to 9 February 2010 and aerial images captured over multiple days between 22 January and 8 February 2010. </w:t>
       </w:r>
     </w:p>
     <w:p>
@@ -3972,8 +4079,13 @@
         </m:r>
       </m:oMath>
       <w:r>
-        <w:t xml:space="preserve"> and </w:t>
-      </w:r>
+        <w:t xml:space="preserve"> </w:t>
+      </w:r>
+      <w:proofErr w:type="gramStart"/>
+      <w:r>
+        <w:t xml:space="preserve">and </w:t>
+      </w:r>
+      <w:proofErr w:type="gramEnd"/>
       <m:oMath>
         <m:r>
           <w:rPr>
@@ -4037,8 +4149,13 @@
         <w:fldChar w:fldCharType="end"/>
       </w:r>
       <w:r>
-        <w:t xml:space="preserve">) can be rewritten in vector form, using the reference surface reflectance, </w:t>
-      </w:r>
+        <w:t>) can be rewritten in vector form, using the reference surface reflectance</w:t>
+      </w:r>
+      <w:proofErr w:type="gramStart"/>
+      <w:r>
+        <w:t xml:space="preserve">, </w:t>
+      </w:r>
+      <w:proofErr w:type="gramEnd"/>
       <m:oMath>
         <m:sSubSup>
           <m:sSubSupPr>
@@ -4278,8 +4395,13 @@
       <w:pPr>
         <w:pStyle w:val="Paragraph"/>
       </w:pPr>
-      <w:r>
-        <w:t xml:space="preserve">where </w:t>
+      <w:proofErr w:type="gramStart"/>
+      <w:r>
+        <w:t>where</w:t>
+      </w:r>
+      <w:proofErr w:type="gramEnd"/>
+      <w:r>
+        <w:t xml:space="preserve"> </w:t>
       </w:r>
       <m:oMath>
         <m:sSubSup>
@@ -4443,11 +4565,19 @@
         </w:rPr>
         <w:t xml:space="preserve"> </w:t>
       </w:r>
+      <w:proofErr w:type="gramStart"/>
       <w:r>
         <w:rPr>
           <w:lang w:eastAsia="en-ZA"/>
         </w:rPr>
-        <w:t xml:space="preserve">is obtained from the reference image and </w:t>
+        <w:t>is</w:t>
+      </w:r>
+      <w:proofErr w:type="gramEnd"/>
+      <w:r>
+        <w:rPr>
+          <w:lang w:eastAsia="en-ZA"/>
+        </w:rPr>
+        <w:t xml:space="preserve"> obtained from the reference image and </w:t>
       </w:r>
       <m:oMath>
         <m:r>
@@ -4917,6 +5047,11 @@
       <w:r>
         <w:t>ection</w:t>
       </w:r>
+      <w:ins w:id="50" w:author="dugalh" w:date="2018-05-11T15:32:00Z">
+        <w:r>
+          <w:t>s</w:t>
+        </w:r>
+      </w:ins>
       <w:r>
         <w:t xml:space="preserve"> </w:t>
       </w:r>
@@ -4935,6 +5070,30 @@
       <w:r>
         <w:fldChar w:fldCharType="end"/>
       </w:r>
+      <w:ins w:id="51" w:author="dugalh" w:date="2018-05-11T15:31:00Z">
+        <w:r>
+          <w:t xml:space="preserve"> and </w:t>
+        </w:r>
+      </w:ins>
+      <w:ins w:id="52" w:author="dugalh" w:date="2018-05-11T15:32:00Z">
+        <w:r>
+          <w:fldChar w:fldCharType="begin"/>
+        </w:r>
+        <w:r>
+          <w:instrText xml:space="preserve"> REF _Ref513816074 \r \h </w:instrText>
+        </w:r>
+      </w:ins>
+      <w:r>
+        <w:fldChar w:fldCharType="separate"/>
+      </w:r>
+      <w:ins w:id="53" w:author="dugalh" w:date="2018-05-11T15:32:00Z">
+        <w:r>
+          <w:t>3.4</w:t>
+        </w:r>
+        <w:r>
+          <w:fldChar w:fldCharType="end"/>
+        </w:r>
+      </w:ins>
       <w:r>
         <w:t xml:space="preserve">, and the effect of varying the sliding window size is </w:t>
       </w:r>
@@ -4991,7 +5150,7 @@
       <w:pPr>
         <w:pStyle w:val="Newparagraph"/>
       </w:pPr>
-      <w:commentRangeStart w:id="50"/>
+      <w:commentRangeStart w:id="54"/>
       <w:r>
         <w:t xml:space="preserve">The reference image will typically be at a substantially lower spatial resolution than the aerial imagery.  </w:t>
       </w:r>
@@ -4999,7 +5158,15 @@
         <w:t>BRDF corrected</w:t>
       </w:r>
       <w:r>
-        <w:t xml:space="preserve"> surface reflectance products, such as those produced from MODIS and Multi-angle Imaging SpectroRadiometer (MISR), have resolutions of the order of 500 m while aerial images usually have resolutions of 2 m or higher.  This large resolution discrepancy affects the accuracy of the results.  While the Equation </w:t>
+        <w:t xml:space="preserve"> surface reflectance products, such as those produced from MODIS and Multi-angle Imaging </w:t>
+      </w:r>
+      <w:proofErr w:type="spellStart"/>
+      <w:r>
+        <w:t>SpectroRadiometer</w:t>
+      </w:r>
+      <w:proofErr w:type="spellEnd"/>
+      <w:r>
+        <w:t xml:space="preserve"> (MISR), have resolutions of the order of 500 m while aerial images usually have resolutions of 2 m or higher.  This large resolution discrepancy affects the accuracy of the results.  While the Equation </w:t>
       </w:r>
       <w:r>
         <w:fldChar w:fldCharType="begin"/>
@@ -5190,7 +5357,7 @@
         <w:pStyle w:val="Newparagraph"/>
       </w:pPr>
     </w:p>
-    <w:commentRangeEnd w:id="50"/>
+    <w:commentRangeEnd w:id="54"/>
     <w:p>
       <w:pPr>
         <w:pStyle w:val="Heading2"/>
@@ -5199,7 +5366,7 @@
         <w:rPr>
           <w:rStyle w:val="CommentReference"/>
         </w:rPr>
-        <w:commentReference w:id="50"/>
+        <w:commentReference w:id="54"/>
       </w:r>
       <w:r>
         <w:t>Incorporation of Viewing Geometry and Relative Spectral Response Effects</w:t>
@@ -5209,7 +5376,7 @@
       <w:pPr>
         <w:pStyle w:val="Paragraph"/>
       </w:pPr>
-      <w:del w:id="51" w:author="AVN" w:date="2018-05-03T13:07:00Z">
+      <w:del w:id="55" w:author="AVN" w:date="2018-05-03T13:07:00Z">
         <w:r>
           <w:delText>For the sake of simplicity</w:delText>
         </w:r>
@@ -5220,7 +5387,7 @@
           <w:delText xml:space="preserve"> t</w:delText>
         </w:r>
       </w:del>
-      <w:ins w:id="52" w:author="AVN" w:date="2018-05-03T13:07:00Z">
+      <w:ins w:id="56" w:author="AVN" w:date="2018-05-03T13:07:00Z">
         <w:r>
           <w:t>T</w:t>
         </w:r>
@@ -5258,12 +5425,12 @@
       <w:r>
         <w:t>d</w:t>
       </w:r>
-      <w:ins w:id="53" w:author="AVN" w:date="2018-05-03T13:07:00Z">
+      <w:ins w:id="57" w:author="AVN" w:date="2018-05-03T13:07:00Z">
         <w:r>
           <w:t>oes</w:t>
         </w:r>
       </w:ins>
-      <w:del w:id="54" w:author="AVN" w:date="2018-05-03T13:07:00Z">
+      <w:del w:id="58" w:author="AVN" w:date="2018-05-03T13:07:00Z">
         <w:r>
           <w:delText>id</w:delText>
         </w:r>
@@ -5286,7 +5453,7 @@
       <w:r>
         <w:t xml:space="preserve">between the aerial and reference images.  In this section, we show that these effects </w:t>
       </w:r>
-      <w:del w:id="55" w:author="AVN" w:date="2018-05-03T13:08:00Z">
+      <w:del w:id="59" w:author="AVN" w:date="2018-05-03T13:08:00Z">
         <w:r>
           <w:delText xml:space="preserve">too </w:delText>
         </w:r>
@@ -5294,7 +5461,7 @@
       <w:r>
         <w:t>can</w:t>
       </w:r>
-      <w:ins w:id="56" w:author="dugalh" w:date="2018-05-06T16:19:00Z">
+      <w:ins w:id="60" w:author="dugalh" w:date="2018-05-06T16:19:00Z">
         <w:r>
           <w:t>,</w:t>
         </w:r>
@@ -5302,7 +5469,7 @@
       <w:r>
         <w:t xml:space="preserve"> </w:t>
       </w:r>
-      <w:ins w:id="57" w:author="dugalh" w:date="2018-05-06T16:19:00Z">
+      <w:ins w:id="61" w:author="dugalh" w:date="2018-05-06T16:19:00Z">
         <w:r>
           <w:t xml:space="preserve">however, also </w:t>
         </w:r>
@@ -5319,12 +5486,12 @@
       <w:r>
         <w:t>locally linear relations</w:t>
       </w:r>
-      <w:ins w:id="58" w:author="AVN" w:date="2018-05-03T13:08:00Z">
+      <w:ins w:id="62" w:author="AVN" w:date="2018-05-03T13:08:00Z">
         <w:r>
           <w:t xml:space="preserve">, which </w:t>
         </w:r>
       </w:ins>
-      <w:del w:id="59" w:author="AVN" w:date="2018-05-03T13:08:00Z">
+      <w:del w:id="63" w:author="AVN" w:date="2018-05-03T13:08:00Z">
         <w:r>
           <w:delText xml:space="preserve">.  </w:delText>
         </w:r>
@@ -5335,12 +5502,12 @@
       <w:r>
         <w:t xml:space="preserve">can then be </w:t>
       </w:r>
-      <w:del w:id="60" w:author="AVN" w:date="2018-05-03T13:08:00Z">
+      <w:del w:id="64" w:author="AVN" w:date="2018-05-03T13:08:00Z">
         <w:r>
           <w:delText xml:space="preserve">lumped together </w:delText>
         </w:r>
       </w:del>
-      <w:ins w:id="61" w:author="AVN" w:date="2018-05-03T13:08:00Z">
+      <w:ins w:id="65" w:author="AVN" w:date="2018-05-03T13:08:00Z">
         <w:r>
           <w:t xml:space="preserve">combined </w:t>
         </w:r>
@@ -5348,7 +5515,7 @@
       <w:r>
         <w:t xml:space="preserve">with </w:t>
       </w:r>
-      <w:del w:id="62" w:author="AVN" w:date="2018-05-03T13:08:00Z">
+      <w:del w:id="66" w:author="AVN" w:date="2018-05-03T13:08:00Z">
         <w:r>
           <w:delText xml:space="preserve">that of </w:delText>
         </w:r>
@@ -5452,12 +5619,12 @@
       <w:r>
         <w:t xml:space="preserve"> of the uncalibrated aerial image(s).   </w:t>
       </w:r>
-      <w:del w:id="63" w:author="AVN" w:date="2018-05-03T13:09:00Z">
+      <w:del w:id="67" w:author="AVN" w:date="2018-05-03T13:09:00Z">
         <w:r>
           <w:delText>In other words, t</w:delText>
         </w:r>
       </w:del>
-      <w:ins w:id="64" w:author="AVN" w:date="2018-05-03T13:09:00Z">
+      <w:ins w:id="68" w:author="AVN" w:date="2018-05-03T13:09:00Z">
         <w:r>
           <w:t>T</w:t>
         </w:r>
@@ -5471,8 +5638,8 @@
       <w:r>
         <w:t xml:space="preserve">effects are </w:t>
       </w:r>
-      <w:ins w:id="65" w:author="AVN" w:date="2018-05-03T13:09:00Z">
-        <w:del w:id="66" w:author="dugalh" w:date="2018-05-06T16:17:00Z">
+      <w:ins w:id="69" w:author="AVN" w:date="2018-05-03T13:09:00Z">
+        <w:del w:id="70" w:author="dugalh" w:date="2018-05-06T16:17:00Z">
           <w:r>
             <w:delText xml:space="preserve">can </w:delText>
           </w:r>
@@ -5480,7 +5647,7 @@
         <w:r>
           <w:t>thus</w:t>
         </w:r>
-        <w:del w:id="67" w:author="dugalh" w:date="2018-05-06T16:17:00Z">
+        <w:del w:id="71" w:author="dugalh" w:date="2018-05-06T16:17:00Z">
           <w:r>
             <w:delText xml:space="preserve"> be </w:delText>
           </w:r>
@@ -5581,7 +5748,15 @@
         <w:fldChar w:fldCharType="end"/>
       </w:r>
       <w:r>
-        <w:t xml:space="preserve"> represents the simplified case of a Lambertian reflector (i.e. it reflects equally in all directions), but in practice is subject to BRDF effects and so also varies with the viewing geometry (i.e. spatially) as in Equation </w:t>
+        <w:t xml:space="preserve"> represents the simplified case of a </w:t>
+      </w:r>
+      <w:proofErr w:type="spellStart"/>
+      <w:r>
+        <w:t>Lambertian</w:t>
+      </w:r>
+      <w:proofErr w:type="spellEnd"/>
+      <w:r>
+        <w:t xml:space="preserve"> reflector (i.e. it reflects equally in all directions), but in practice is subject to BRDF effects and so also varies with the viewing geometry (i.e. spatially) as in Equation </w:t>
       </w:r>
       <w:r>
         <w:fldChar w:fldCharType="begin"/>
@@ -5693,7 +5868,7 @@
               <w:pStyle w:val="Displayedequation"/>
               <w:jc w:val="right"/>
             </w:pPr>
-            <w:bookmarkStart w:id="68" w:name="_Ref474522859"/>
+            <w:bookmarkStart w:id="72" w:name="_Ref474522859"/>
             <w:r>
               <w:t>(</w:t>
             </w:r>
@@ -5718,7 +5893,7 @@
             <w:r>
               <w:t>)</w:t>
             </w:r>
-            <w:bookmarkEnd w:id="68"/>
+            <w:bookmarkEnd w:id="72"/>
           </w:p>
         </w:tc>
       </w:tr>
@@ -5727,9 +5902,14 @@
       <w:pPr>
         <w:pStyle w:val="Paragraph"/>
       </w:pPr>
+      <w:proofErr w:type="gramStart"/>
       <w:r>
         <w:lastRenderedPageBreak/>
-        <w:t xml:space="preserve">where </w:t>
+        <w:t>where</w:t>
+      </w:r>
+      <w:proofErr w:type="gramEnd"/>
+      <w:r>
+        <w:t xml:space="preserve"> </w:t>
       </w:r>
       <m:oMath>
         <m:r>
@@ -5768,7 +5948,7 @@
       <w:r>
         <w:t xml:space="preserve"> is the viewing geometry, </w:t>
       </w:r>
-      <w:del w:id="69" w:author="AVN" w:date="2018-05-03T13:05:00Z">
+      <w:del w:id="73" w:author="AVN" w:date="2018-05-03T13:05:00Z">
         <w:r>
           <w:delText xml:space="preserve">where </w:delText>
         </w:r>
@@ -5840,7 +6020,15 @@
         <w:fldChar w:fldCharType="end"/>
       </w:r>
       <w:r>
-        <w:t xml:space="preserve"> when they occur at different viewing geometries.  To describe the relationship between the two reflectances at a particular location, we express their ratio in Equation </w:t>
+        <w:t xml:space="preserve"> when they occur at different viewing geometries.  To describe the relationship between the two </w:t>
+      </w:r>
+      <w:proofErr w:type="spellStart"/>
+      <w:r>
+        <w:t>reflectances</w:t>
+      </w:r>
+      <w:proofErr w:type="spellEnd"/>
+      <w:r>
+        <w:t xml:space="preserve"> at a particular location, we express their ratio in Equation </w:t>
       </w:r>
       <w:r>
         <w:fldChar w:fldCharType="begin"/>
@@ -6116,7 +6304,7 @@
               <w:pStyle w:val="Displayedequation"/>
               <w:jc w:val="right"/>
             </w:pPr>
-            <w:bookmarkStart w:id="70" w:name="_Ref474589497"/>
+            <w:bookmarkStart w:id="74" w:name="_Ref474589497"/>
             <w:r>
               <w:t>(</w:t>
             </w:r>
@@ -6141,7 +6329,7 @@
             <w:r>
               <w:t>)</w:t>
             </w:r>
-            <w:bookmarkEnd w:id="70"/>
+            <w:bookmarkEnd w:id="74"/>
           </w:p>
         </w:tc>
       </w:tr>
@@ -6153,7 +6341,7 @@
           <w:lang w:eastAsia="en-ZA"/>
         </w:rPr>
       </w:pPr>
-      <w:ins w:id="71" w:author="AVN" w:date="2018-05-03T13:14:00Z">
+      <w:ins w:id="75" w:author="AVN" w:date="2018-05-03T13:14:00Z">
         <w:r>
           <w:t>Here</w:t>
         </w:r>
@@ -6633,7 +6821,7 @@
               <w:pStyle w:val="Displayedequation"/>
               <w:jc w:val="right"/>
             </w:pPr>
-            <w:bookmarkStart w:id="72" w:name="_Ref475362606"/>
+            <w:bookmarkStart w:id="76" w:name="_Ref475362606"/>
             <w:r>
               <w:t>(</w:t>
             </w:r>
@@ -6655,7 +6843,7 @@
             <w:r>
               <w:fldChar w:fldCharType="end"/>
             </w:r>
-            <w:bookmarkEnd w:id="72"/>
+            <w:bookmarkEnd w:id="76"/>
             <w:r>
               <w:t>)</w:t>
             </w:r>
@@ -6667,7 +6855,7 @@
       <w:pPr>
         <w:pStyle w:val="Paragraph"/>
         <w:rPr>
-          <w:del w:id="73" w:author="dugalh" w:date="2018-05-07T15:38:00Z"/>
+          <w:del w:id="77" w:author="dugalh" w:date="2018-05-07T15:38:00Z"/>
           <w:lang w:eastAsia="en-ZA"/>
         </w:rPr>
       </w:pPr>
@@ -6680,7 +6868,15 @@
         </m:r>
       </m:oMath>
       <w:r>
-        <w:t xml:space="preserve"> is a spatially varying function of the aerial and reference viewing geometries.  As this relation is locally linear, it can be incorporated into the model of </w:t>
+        <w:t xml:space="preserve"> </w:t>
+      </w:r>
+      <w:proofErr w:type="gramStart"/>
+      <w:r>
+        <w:t>is</w:t>
+      </w:r>
+      <w:proofErr w:type="gramEnd"/>
+      <w:r>
+        <w:t xml:space="preserve"> a spatially varying function of the aerial and reference viewing geometries.  As this relation is locally linear, it can be incorporated into the model of </w:t>
       </w:r>
       <w:r>
         <w:rPr>
@@ -6777,10 +6973,10 @@
       <w:pPr>
         <w:pStyle w:val="Paragraph"/>
         <w:rPr>
-          <w:del w:id="74" w:author="dugalh" w:date="2018-05-07T15:39:00Z"/>
+          <w:del w:id="78" w:author="dugalh" w:date="2018-05-07T15:39:00Z"/>
           <w:lang w:eastAsia="en-ZA"/>
         </w:rPr>
-        <w:pPrChange w:id="75" w:author="dugalh" w:date="2018-05-07T15:38:00Z">
+        <w:pPrChange w:id="79" w:author="dugalh" w:date="2018-05-07T15:38:00Z">
           <w:pPr>
             <w:pStyle w:val="Newparagraph"/>
           </w:pPr>
@@ -6834,29 +7030,88 @@
       <w:r>
         <w:t xml:space="preserve">) is effectively estimated at the reference </w:t>
       </w:r>
-      <w:ins w:id="76" w:author="AVN" w:date="2018-05-03T13:15:00Z">
+      <w:ins w:id="80" w:author="AVN" w:date="2018-05-03T13:15:00Z">
         <w:r>
           <w:t xml:space="preserve">satellite image </w:t>
         </w:r>
       </w:ins>
       <w:r>
-        <w:t xml:space="preserve">resolution and then upsampled to the aerial </w:t>
-      </w:r>
-      <w:ins w:id="77" w:author="AVN" w:date="2018-05-03T13:15:00Z">
+        <w:t>resolution</w:t>
+      </w:r>
+      <w:del w:id="81" w:author="dugalh" w:date="2018-05-11T15:44:00Z">
         <w:r>
-          <w:t xml:space="preserve">image </w:t>
+          <w:delText xml:space="preserve"> and then upsampled to the aerial </w:delText>
+        </w:r>
+      </w:del>
+      <w:ins w:id="82" w:author="AVN" w:date="2018-05-03T13:15:00Z">
+        <w:del w:id="83" w:author="dugalh" w:date="2018-05-11T15:44:00Z">
+          <w:r>
+            <w:delText xml:space="preserve">image </w:delText>
+          </w:r>
+        </w:del>
+      </w:ins>
+      <w:del w:id="84" w:author="dugalh" w:date="2018-05-11T15:44:00Z">
+        <w:r>
+          <w:delText>resolution</w:delText>
+        </w:r>
+      </w:del>
+      <w:r>
+        <w:t xml:space="preserve">.  </w:t>
+      </w:r>
+      <w:ins w:id="85" w:author="dugalh" w:date="2018-05-11T15:41:00Z">
+        <w:r>
+          <w:t>The effect</w:t>
         </w:r>
       </w:ins>
-      <w:r>
-        <w:t xml:space="preserve">resolution.  </w:t>
-      </w:r>
-      <w:commentRangeStart w:id="78"/>
-      <w:del w:id="79" w:author="dugalh" w:date="2018-05-07T15:39:00Z">
+      <w:ins w:id="86" w:author="dugalh" w:date="2018-05-11T15:43:00Z">
+        <w:r>
+          <w:t>s</w:t>
+        </w:r>
+      </w:ins>
+      <w:ins w:id="87" w:author="dugalh" w:date="2018-05-11T15:41:00Z">
+        <w:r>
+          <w:t xml:space="preserve"> of viewing angle variation</w:t>
+        </w:r>
+      </w:ins>
+      <w:ins w:id="88" w:author="dugalh" w:date="2018-05-11T15:43:00Z">
+        <w:r>
+          <w:t>s</w:t>
+        </w:r>
+      </w:ins>
+      <w:ins w:id="89" w:author="dugalh" w:date="2018-05-11T15:41:00Z">
+        <w:r>
+          <w:t xml:space="preserve"> at the aerial image resolution </w:t>
+        </w:r>
+      </w:ins>
+      <w:ins w:id="90" w:author="dugalh" w:date="2018-05-11T15:43:00Z">
+        <w:r>
+          <w:t>are</w:t>
+        </w:r>
+      </w:ins>
+      <w:ins w:id="91" w:author="dugalh" w:date="2018-05-11T15:41:00Z">
+        <w:r>
+          <w:t xml:space="preserve"> approximated by </w:t>
+        </w:r>
+      </w:ins>
+      <w:ins w:id="92" w:author="dugalh" w:date="2018-05-11T15:42:00Z">
+        <w:r>
+          <w:t xml:space="preserve">interpolating the coarse scale homogenisation parameters to the aerial resolution.  </w:t>
+        </w:r>
+      </w:ins>
+      <w:commentRangeStart w:id="93"/>
+      <w:del w:id="94" w:author="dugalh" w:date="2018-05-11T13:38:00Z">
         <w:r>
           <w:rPr>
             <w:lang w:eastAsia="en-ZA"/>
           </w:rPr>
-          <w:delText xml:space="preserve">For the capture geometry used in the case study of Section </w:delText>
+          <w:delText xml:space="preserve">For the capture geometry used in </w:delText>
+        </w:r>
+        <w:r>
+          <w:rPr>
+            <w:lang w:eastAsia="en-ZA"/>
+          </w:rPr>
+          <w:lastRenderedPageBreak/>
+          <w:delText xml:space="preserve">the case study of Section </w:delText>
         </w:r>
         <w:r>
           <w:rPr>
@@ -6867,22 +7122,12 @@
         <w:r>
           <w:rPr>
             <w:lang w:eastAsia="en-ZA"/>
-            <w:rPrChange w:id="80" w:author="dugalh" w:date="2018-05-07T15:39:00Z">
-              <w:rPr>
-                <w:lang w:eastAsia="en-ZA"/>
-              </w:rPr>
-            </w:rPrChange>
           </w:rPr>
           <w:delInstrText xml:space="preserve"> REF _Ref452296020 \r \h </w:delInstrText>
         </w:r>
         <w:r>
           <w:rPr>
             <w:lang w:eastAsia="en-ZA"/>
-            <w:rPrChange w:id="81" w:author="dugalh" w:date="2018-05-07T15:39:00Z">
-              <w:rPr>
-                <w:lang w:eastAsia="en-ZA"/>
-              </w:rPr>
-            </w:rPrChange>
           </w:rPr>
         </w:r>
         <w:r>
@@ -7058,23 +7303,16 @@
           <w:rPr>
             <w:lang w:eastAsia="en-ZA"/>
           </w:rPr>
-          <w:delText xml:space="preserve">to </w:delText>
+          <w:delText xml:space="preserve">to cover the range from the centre to the border of a reference pixel.  </w:delText>
         </w:r>
-        <w:r>
-          <w:rPr>
-            <w:lang w:eastAsia="en-ZA"/>
-          </w:rPr>
-          <w:lastRenderedPageBreak/>
-          <w:delText xml:space="preserve">cover the range from the centre to the border of a reference pixel.  </w:delText>
-        </w:r>
-        <w:commentRangeEnd w:id="78"/>
+        <w:commentRangeEnd w:id="93"/>
         <w:r>
           <w:rPr>
             <w:rStyle w:val="CommentReference"/>
           </w:rPr>
-          <w:commentReference w:id="78"/>
+          <w:commentReference w:id="93"/>
         </w:r>
-        <w:commentRangeStart w:id="82"/>
+        <w:commentRangeStart w:id="95"/>
         <w:r>
           <w:rPr>
             <w:lang w:eastAsia="en-ZA"/>
@@ -7118,12 +7356,12 @@
           </w:rPr>
           <w:delText xml:space="preserve">.  It may be necessary to use a higher resolution reference image in such scenarios in order to maintain the validity of this approximation.    </w:delText>
         </w:r>
-        <w:commentRangeEnd w:id="82"/>
+        <w:commentRangeEnd w:id="95"/>
         <w:r>
           <w:rPr>
             <w:rStyle w:val="CommentReference"/>
           </w:rPr>
-          <w:commentReference w:id="82"/>
+          <w:commentReference w:id="95"/>
         </w:r>
       </w:del>
     </w:p>
@@ -7229,12 +7467,12 @@
       <w:r>
         <w:t xml:space="preserve"> is a band</w:t>
       </w:r>
-      <w:ins w:id="83" w:author="AVN" w:date="2018-05-03T13:18:00Z">
+      <w:ins w:id="96" w:author="AVN" w:date="2018-05-03T13:18:00Z">
         <w:r>
           <w:t>-</w:t>
         </w:r>
       </w:ins>
-      <w:del w:id="84" w:author="AVN" w:date="2018-05-03T13:18:00Z">
+      <w:del w:id="97" w:author="AVN" w:date="2018-05-03T13:18:00Z">
         <w:r>
           <w:delText xml:space="preserve"> </w:delText>
         </w:r>
@@ -7441,7 +7679,7 @@
               <w:pStyle w:val="Displayedequation"/>
               <w:jc w:val="right"/>
             </w:pPr>
-            <w:bookmarkStart w:id="85" w:name="_Ref475625552"/>
+            <w:bookmarkStart w:id="98" w:name="_Ref475625552"/>
             <w:r>
               <w:t>(</w:t>
             </w:r>
@@ -7463,7 +7701,7 @@
             <w:r>
               <w:fldChar w:fldCharType="end"/>
             </w:r>
-            <w:bookmarkEnd w:id="85"/>
+            <w:bookmarkEnd w:id="98"/>
             <w:r>
               <w:t>)</w:t>
             </w:r>
@@ -7475,8 +7713,13 @@
       <w:pPr>
         <w:pStyle w:val="Paragraph"/>
       </w:pPr>
-      <w:r>
-        <w:t xml:space="preserve">where </w:t>
+      <w:proofErr w:type="gramStart"/>
+      <w:r>
+        <w:t>where</w:t>
+      </w:r>
+      <w:proofErr w:type="gramEnd"/>
+      <w:r>
+        <w:t xml:space="preserve"> </w:t>
       </w:r>
       <m:oMath>
         <m:sSub>
@@ -7527,7 +7770,15 @@
         </m:r>
       </m:oMath>
       <w:r>
-        <w:t xml:space="preserve"> is the sensor relative spectral response (RSR) for a particular band.  Without knowledge of the surface reflectance spectra, it is not possible to completely calibrate for this effect.  However, for real world surface reflectances it can often be shown that the relationship between the band averaged values for different sensors is approximately linear </w:t>
+        <w:t xml:space="preserve"> is the sensor relative spectral response (RSR) for a particular band.  Without knowledge of the surface reflectance spectra, it is not possible to completely calibrate for this effect.  However, for real world surface </w:t>
+      </w:r>
+      <w:proofErr w:type="spellStart"/>
+      <w:r>
+        <w:t>reflectances</w:t>
+      </w:r>
+      <w:proofErr w:type="spellEnd"/>
+      <w:r>
+        <w:t xml:space="preserve"> it can often be shown that the relationship between the band averaged values for different sensors is approximately linear </w:t>
       </w:r>
       <w:r>
         <w:fldChar w:fldCharType="begin" w:fldLock="1"/>
@@ -7550,19 +7801,23 @@
       <w:r>
         <w:t xml:space="preserve">.  This means the relationship between surface reflectance and sensor measurement remains approximately linear even when the sensor spectral response is considered.  </w:t>
       </w:r>
-      <w:commentRangeStart w:id="86"/>
+      <w:commentRangeStart w:id="99"/>
       <w:r>
         <w:t>We therefore approximate t</w:t>
       </w:r>
       <w:r>
         <w:t xml:space="preserve">he effect of sensor spectral responses as a locally linear relationship that is </w:t>
       </w:r>
-      <w:del w:id="87" w:author="AVN" w:date="2018-05-03T13:19:00Z">
+      <w:del w:id="100" w:author="AVN" w:date="2018-05-03T13:19:00Z">
         <w:r>
-          <w:delText>lumped into</w:delText>
+          <w:delText xml:space="preserve">lumped </w:delText>
+        </w:r>
+        <w:r>
+          <w:lastRenderedPageBreak/>
+          <w:delText>into</w:delText>
         </w:r>
       </w:del>
-      <w:ins w:id="88" w:author="AVN" w:date="2018-05-03T13:19:00Z">
+      <w:ins w:id="101" w:author="AVN" w:date="2018-05-03T13:19:00Z">
         <w:r>
           <w:t>incorporated into</w:t>
         </w:r>
@@ -7597,17 +7852,17 @@
       <w:r>
         <w:t xml:space="preserve">. </w:t>
       </w:r>
-      <w:commentRangeEnd w:id="86"/>
+      <w:commentRangeEnd w:id="99"/>
       <w:r>
         <w:rPr>
           <w:rStyle w:val="CommentReference"/>
         </w:rPr>
-        <w:commentReference w:id="86"/>
+        <w:commentReference w:id="99"/>
       </w:r>
       <w:r>
         <w:t xml:space="preserve"> This approximation is </w:t>
       </w:r>
-      <w:commentRangeStart w:id="89"/>
+      <w:commentRangeStart w:id="102"/>
       <w:r>
         <w:t xml:space="preserve">supported by simulations for the case study sensors in Section </w:t>
       </w:r>
@@ -7629,20 +7884,16 @@
       <w:r>
         <w:t xml:space="preserve">.  </w:t>
       </w:r>
-      <w:del w:id="90" w:author="dugalh" w:date="2018-05-07T15:40:00Z">
+      <w:del w:id="103" w:author="dugalh" w:date="2018-05-07T15:40:00Z">
         <w:r>
-          <w:delText xml:space="preserve">Similar simulations should be </w:delText>
+          <w:delText>Similar simulations should be conducted to verify linearity when applying the proposed method to other sensors.  One can expect that as the RSR effect deviates further from linearity, its contribution to the final surface reflectance error will increase.</w:delText>
         </w:r>
-        <w:r>
-          <w:lastRenderedPageBreak/>
-          <w:delText>conducted to verify linearity when applying the proposed method to other sensors.  One can expect that as the RSR effect deviates further from linearity, its contribution to the final surface reflectance error will increase.</w:delText>
-        </w:r>
-        <w:commentRangeEnd w:id="89"/>
+        <w:commentRangeEnd w:id="102"/>
         <w:r>
           <w:rPr>
             <w:rStyle w:val="CommentReference"/>
           </w:rPr>
-          <w:commentReference w:id="89"/>
+          <w:commentReference w:id="102"/>
         </w:r>
       </w:del>
     </w:p>
@@ -7663,24 +7914,24 @@
       <w:pPr>
         <w:pStyle w:val="Paragraph"/>
       </w:pPr>
-      <w:commentRangeStart w:id="91"/>
-      <w:commentRangeStart w:id="92"/>
+      <w:commentRangeStart w:id="104"/>
+      <w:commentRangeStart w:id="105"/>
       <w:r>
         <w:t>The homogenisation procedure follows these steps:</w:t>
       </w:r>
-      <w:commentRangeEnd w:id="91"/>
+      <w:commentRangeEnd w:id="104"/>
       <w:r>
         <w:rPr>
           <w:rStyle w:val="CommentReference"/>
         </w:rPr>
-        <w:commentReference w:id="91"/>
-      </w:r>
-      <w:commentRangeEnd w:id="92"/>
+        <w:commentReference w:id="104"/>
+      </w:r>
+      <w:commentRangeEnd w:id="105"/>
       <w:r>
         <w:rPr>
           <w:rStyle w:val="CommentReference"/>
         </w:rPr>
-        <w:commentReference w:id="92"/>
+        <w:commentReference w:id="105"/>
       </w:r>
     </w:p>
     <w:p>
@@ -7765,7 +8016,15 @@
         <w:t>)</w:t>
       </w:r>
       <w:r>
-        <w:t xml:space="preserve">.  This forms two multi-band rasters </w:t>
+        <w:t xml:space="preserve">.  This forms two multi-band </w:t>
+      </w:r>
+      <w:proofErr w:type="spellStart"/>
+      <w:r>
+        <w:t>rasters</w:t>
+      </w:r>
+      <w:proofErr w:type="spellEnd"/>
+      <w:r>
+        <w:t xml:space="preserve"> </w:t>
       </w:r>
       <w:r>
         <w:rPr>
@@ -7787,7 +8046,7 @@
       <w:r>
         <w:rPr>
           <w:bCs/>
-          <w:rPrChange w:id="93" w:author="dugalh" w:date="2018-04-23T17:03:00Z">
+          <w:rPrChange w:id="106" w:author="dugalh" w:date="2018-04-23T17:03:00Z">
             <w:rPr>
               <w:b/>
               <w:bCs/>
@@ -7829,7 +8088,15 @@
         <w:t>C</w:t>
       </w:r>
       <w:r>
-        <w:t xml:space="preserve"> rasters to the aerial image resolution and grid.</w:t>
+        <w:t xml:space="preserve"> </w:t>
+      </w:r>
+      <w:proofErr w:type="spellStart"/>
+      <w:r>
+        <w:t>rasters</w:t>
+      </w:r>
+      <w:proofErr w:type="spellEnd"/>
+      <w:r>
+        <w:t xml:space="preserve"> to the aerial image resolution and grid.</w:t>
       </w:r>
     </w:p>
     <w:p>
@@ -7905,7 +8172,15 @@
         <w:fldChar w:fldCharType="end"/>
       </w:r>
       <w:r>
-        <w:t xml:space="preserve">.  Averaging the uncalibrated image over each reference pixel area is recommended when downsampling in step 1.  This will approximate the spectral mixing that occurs in the larger reference image pixels.  </w:t>
+        <w:t xml:space="preserve">.  Averaging the uncalibrated image over each reference pixel area is recommended when </w:t>
+      </w:r>
+      <w:proofErr w:type="spellStart"/>
+      <w:r>
+        <w:t>downsampling</w:t>
+      </w:r>
+      <w:proofErr w:type="spellEnd"/>
+      <w:r>
+        <w:t xml:space="preserve"> in step 1.  This will approximate the spectral mixing that occurs in the larger reference image pixels.  </w:t>
       </w:r>
     </w:p>
     <w:p>
@@ -7918,7 +8193,6 @@
         <w:pStyle w:val="Newparagraph"/>
       </w:pPr>
       <w:r>
-        <w:lastRenderedPageBreak/>
         <w:t xml:space="preserve">It is necessary to produce smooth </w:t>
       </w:r>
       <w:r>
@@ -7939,7 +8213,15 @@
         <w:t>C</w:t>
       </w:r>
       <w:r>
-        <w:t xml:space="preserve"> rasters in step 3 to approximate slowly varying atmospheric and BRDF effects and to avoid discontinuities in the final image(s).  Of the standard interpolation algorithms, cubic spline interpolation, with its constraints of continuity of the first and second derivatives, best satisfies this requirement </w:t>
+        <w:t xml:space="preserve"> </w:t>
+      </w:r>
+      <w:proofErr w:type="spellStart"/>
+      <w:r>
+        <w:t>rasters</w:t>
+      </w:r>
+      <w:proofErr w:type="spellEnd"/>
+      <w:r>
+        <w:t xml:space="preserve"> in step 3 to approximate slowly varying atmospheric and BRDF effects and to avoid discontinuities in the final image(s).  Of the standard interpolation algorithms, cubic spline interpolation, with its constraints of continuity of the first and second derivatives, best satisfies this requirement </w:t>
       </w:r>
       <w:r>
         <w:fldChar w:fldCharType="begin" w:fldLock="1"/>
@@ -7999,7 +8281,7 @@
       <w:pPr>
         <w:pStyle w:val="Newparagraph"/>
       </w:pPr>
-      <w:commentRangeStart w:id="94"/>
+      <w:commentRangeStart w:id="107"/>
       <w:r>
         <w:t>Since adjacent aerial images are calibrated to the same reference</w:t>
       </w:r>
@@ -8009,8 +8291,8 @@
       <w:r>
         <w:t xml:space="preserve">, overlapping image areas are similar.   </w:t>
       </w:r>
-      <w:commentRangeStart w:id="95"/>
-      <w:commentRangeStart w:id="96"/>
+      <w:commentRangeStart w:id="108"/>
+      <w:commentRangeStart w:id="109"/>
       <w:r>
         <w:t xml:space="preserve">Blocks of aerial surface reflectance images generated with the procedure outlined above can </w:t>
       </w:r>
@@ -8020,32 +8302,32 @@
       <w:r>
         <w:t xml:space="preserve">be mosaicked without the need for additional colour balancing or normalisation procedures to reduce seam lines.  </w:t>
       </w:r>
-      <w:commentRangeEnd w:id="95"/>
-      <w:commentRangeEnd w:id="96"/>
+      <w:commentRangeEnd w:id="108"/>
+      <w:commentRangeEnd w:id="109"/>
       <w:r>
         <w:t>Due to the disparity between reference and aerial image resolutions, t</w:t>
       </w:r>
       <w:r>
         <w:t xml:space="preserve">here may be </w:t>
       </w:r>
-      <w:commentRangeStart w:id="97"/>
-      <w:commentRangeStart w:id="98"/>
+      <w:commentRangeStart w:id="110"/>
+      <w:commentRangeStart w:id="111"/>
       <w:r>
         <w:t>situations</w:t>
       </w:r>
-      <w:commentRangeEnd w:id="97"/>
+      <w:commentRangeEnd w:id="110"/>
       <w:r>
         <w:rPr>
           <w:rStyle w:val="CommentReference"/>
         </w:rPr>
-        <w:commentReference w:id="97"/>
-      </w:r>
-      <w:commentRangeEnd w:id="98"/>
+        <w:commentReference w:id="110"/>
+      </w:r>
+      <w:commentRangeEnd w:id="111"/>
       <w:r>
         <w:rPr>
           <w:rStyle w:val="CommentReference"/>
         </w:rPr>
-        <w:commentReference w:id="98"/>
+        <w:commentReference w:id="111"/>
       </w:r>
       <w:r>
         <w:t xml:space="preserve"> where </w:t>
@@ -8074,12 +8356,12 @@
       <w:r>
         <w:t>nd this to be necessary</w:t>
       </w:r>
-      <w:commentRangeStart w:id="99"/>
-      <w:commentRangeStart w:id="100"/>
+      <w:commentRangeStart w:id="112"/>
+      <w:commentRangeStart w:id="113"/>
       <w:r>
         <w:t>.</w:t>
       </w:r>
-      <w:del w:id="101" w:author="dugalh" w:date="2018-05-07T15:46:00Z">
+      <w:del w:id="114" w:author="dugalh" w:date="2018-05-07T15:46:00Z">
         <w:r>
           <w:delText xml:space="preserve">  </w:delText>
         </w:r>
@@ -8111,57 +8393,57 @@
           <w:delText xml:space="preserve"> by the homogenisation procedure</w:delText>
         </w:r>
       </w:del>
-      <w:del w:id="102" w:author="dugalh" w:date="2018-05-01T15:01:00Z">
+      <w:del w:id="115" w:author="dugalh" w:date="2018-05-01T15:01:00Z">
         <w:r>
           <w:rPr>
             <w:rStyle w:val="CommentReference"/>
           </w:rPr>
-          <w:commentReference w:id="95"/>
+          <w:commentReference w:id="108"/>
         </w:r>
         <w:r>
           <w:rPr>
             <w:rStyle w:val="CommentReference"/>
           </w:rPr>
-          <w:commentReference w:id="96"/>
+          <w:commentReference w:id="109"/>
         </w:r>
       </w:del>
-      <w:ins w:id="103" w:author="dugalh" w:date="2018-05-01T14:53:00Z">
+      <w:ins w:id="116" w:author="dugalh" w:date="2018-05-01T14:53:00Z">
         <w:r>
           <w:t xml:space="preserve"> </w:t>
         </w:r>
       </w:ins>
-      <w:commentRangeEnd w:id="99"/>
-      <w:ins w:id="104" w:author="dugalh" w:date="2018-05-01T15:03:00Z">
+      <w:commentRangeEnd w:id="112"/>
+      <w:ins w:id="117" w:author="dugalh" w:date="2018-05-01T15:03:00Z">
         <w:r>
           <w:rPr>
             <w:rStyle w:val="CommentReference"/>
           </w:rPr>
-          <w:commentReference w:id="99"/>
+          <w:commentReference w:id="112"/>
         </w:r>
       </w:ins>
-      <w:commentRangeEnd w:id="100"/>
+      <w:commentRangeEnd w:id="113"/>
       <w:r>
         <w:rPr>
           <w:rStyle w:val="CommentReference"/>
         </w:rPr>
-        <w:commentReference w:id="100"/>
-      </w:r>
-      <w:del w:id="105" w:author="dugalh" w:date="2018-05-01T14:49:00Z">
+        <w:commentReference w:id="113"/>
+      </w:r>
+      <w:del w:id="118" w:author="dugalh" w:date="2018-05-01T14:49:00Z">
         <w:r>
           <w:delText xml:space="preserve">The pixels in overlapping areas can be chosen from any of the overlapping images.  </w:delText>
         </w:r>
       </w:del>
-      <w:del w:id="106" w:author="dugalh" w:date="2018-05-01T14:39:00Z">
+      <w:del w:id="119" w:author="dugalh" w:date="2018-05-01T14:39:00Z">
         <w:r>
           <w:delText xml:space="preserve">Because a single wide swath width reference satellite image will typically cover many aerial images, the calibrated images tend to combine into a seamless mosaic.  </w:delText>
         </w:r>
       </w:del>
-      <w:commentRangeEnd w:id="94"/>
+      <w:commentRangeEnd w:id="107"/>
       <w:r>
         <w:rPr>
           <w:rStyle w:val="CommentReference"/>
         </w:rPr>
-        <w:commentReference w:id="94"/>
+        <w:commentReference w:id="107"/>
       </w:r>
     </w:p>
     <w:p>
@@ -8176,23 +8458,23 @@
       <w:pPr>
         <w:pStyle w:val="Heading2"/>
       </w:pPr>
-      <w:bookmarkStart w:id="107" w:name="_Toc448324292"/>
-      <w:bookmarkStart w:id="108" w:name="_Ref452296020"/>
-      <w:bookmarkStart w:id="109" w:name="_Ref513023259"/>
-      <w:commentRangeStart w:id="110"/>
-      <w:commentRangeStart w:id="111"/>
-      <w:commentRangeStart w:id="112"/>
-      <w:commentRangeStart w:id="113"/>
-      <w:commentRangeStart w:id="114"/>
+      <w:bookmarkStart w:id="120" w:name="_Toc448324292"/>
+      <w:bookmarkStart w:id="121" w:name="_Ref452296020"/>
+      <w:bookmarkStart w:id="122" w:name="_Ref513023259"/>
+      <w:commentRangeStart w:id="123"/>
+      <w:commentRangeStart w:id="124"/>
+      <w:commentRangeStart w:id="125"/>
+      <w:commentRangeStart w:id="126"/>
+      <w:commentRangeStart w:id="127"/>
       <w:r>
         <w:t xml:space="preserve">Study Site, </w:t>
       </w:r>
-      <w:bookmarkEnd w:id="107"/>
+      <w:bookmarkEnd w:id="120"/>
       <w:r>
         <w:t>Data Collection and Preparation</w:t>
       </w:r>
-      <w:bookmarkEnd w:id="108"/>
-      <w:commentRangeEnd w:id="110"/>
+      <w:bookmarkEnd w:id="121"/>
+      <w:commentRangeEnd w:id="123"/>
       <w:r>
         <w:rPr>
           <w:rStyle w:val="CommentReference"/>
@@ -8202,11 +8484,11 @@
           <w:i w:val="0"/>
           <w:iCs w:val="0"/>
         </w:rPr>
-        <w:commentReference w:id="110"/>
-      </w:r>
-      <w:commentRangeEnd w:id="111"/>
-      <w:commentRangeEnd w:id="113"/>
-      <w:commentRangeEnd w:id="114"/>
+        <w:commentReference w:id="123"/>
+      </w:r>
+      <w:commentRangeEnd w:id="124"/>
+      <w:commentRangeEnd w:id="126"/>
+      <w:commentRangeEnd w:id="127"/>
       <w:r>
         <w:rPr>
           <w:rStyle w:val="CommentReference"/>
@@ -8216,9 +8498,9 @@
           <w:i w:val="0"/>
           <w:iCs w:val="0"/>
         </w:rPr>
-        <w:commentReference w:id="111"/>
-      </w:r>
-      <w:commentRangeEnd w:id="112"/>
+        <w:commentReference w:id="124"/>
+      </w:r>
+      <w:commentRangeEnd w:id="125"/>
       <w:r>
         <w:rPr>
           <w:rStyle w:val="CommentReference"/>
@@ -8228,7 +8510,7 @@
           <w:i w:val="0"/>
           <w:iCs w:val="0"/>
         </w:rPr>
-        <w:commentReference w:id="112"/>
+        <w:commentReference w:id="125"/>
       </w:r>
       <w:r>
         <w:rPr>
@@ -8239,7 +8521,7 @@
           <w:i w:val="0"/>
           <w:iCs w:val="0"/>
         </w:rPr>
-        <w:commentReference w:id="113"/>
+        <w:commentReference w:id="126"/>
       </w:r>
       <w:r>
         <w:rPr>
@@ -8250,9 +8532,9 @@
           <w:i w:val="0"/>
           <w:iCs w:val="0"/>
         </w:rPr>
-        <w:commentReference w:id="114"/>
-      </w:r>
-      <w:bookmarkEnd w:id="109"/>
+        <w:commentReference w:id="127"/>
+      </w:r>
+      <w:bookmarkEnd w:id="122"/>
     </w:p>
     <w:p>
       <w:pPr>
@@ -8283,11 +8565,11 @@
         <w:fldChar w:fldCharType="end"/>
       </w:r>
       <w:r>
-        <w:t xml:space="preserve">) in the Little Karoo in South Africa.  This particular study site was chosen as the calibration work forms part of a larger vegetation mapping study being done in </w:t>
+        <w:t xml:space="preserve">) in the Little Karoo in South Africa.  This particular study site was </w:t>
       </w:r>
       <w:r>
         <w:lastRenderedPageBreak/>
-        <w:t xml:space="preserve">the area.  </w:t>
+        <w:t xml:space="preserve">chosen as the calibration work forms part of a larger vegetation mapping study being done in the area.  </w:t>
       </w:r>
     </w:p>
     <w:p>
@@ -8328,7 +8610,7 @@
       <w:r>
         <w:t>[</w:t>
       </w:r>
-      <w:bookmarkStart w:id="115" w:name="_Ref453082334"/>
+      <w:bookmarkStart w:id="128" w:name="_Ref453082334"/>
       <w:r>
         <w:t xml:space="preserve">Figure </w:t>
       </w:r>
@@ -8350,7 +8632,7 @@
       <w:r>
         <w:fldChar w:fldCharType="end"/>
       </w:r>
-      <w:bookmarkEnd w:id="115"/>
+      <w:bookmarkEnd w:id="128"/>
       <w:r>
         <w:t>. Study area orientation map]</w:t>
       </w:r>
@@ -8394,7 +8676,7 @@
       <w:r>
         <w:t xml:space="preserve">.  </w:t>
       </w:r>
-      <w:commentRangeStart w:id="116"/>
+      <w:commentRangeStart w:id="129"/>
       <w:r>
         <w:t>The peak</w:t>
       </w:r>
@@ -8422,12 +8704,12 @@
       <w:r>
         <w:t xml:space="preserve">. </w:t>
       </w:r>
-      <w:commentRangeEnd w:id="116"/>
+      <w:commentRangeEnd w:id="129"/>
       <w:r>
         <w:rPr>
           <w:rStyle w:val="CommentReference"/>
         </w:rPr>
-        <w:commentReference w:id="116"/>
+        <w:commentReference w:id="129"/>
       </w:r>
       <w:r>
         <w:t xml:space="preserve"> </w:t>
@@ -8447,7 +8729,7 @@
       <w:r>
         <w:t>[</w:t>
       </w:r>
-      <w:bookmarkStart w:id="117" w:name="_Ref452304563"/>
+      <w:bookmarkStart w:id="130" w:name="_Ref452304563"/>
       <w:r>
         <w:t xml:space="preserve">Figure </w:t>
       </w:r>
@@ -8469,7 +8751,7 @@
       <w:r>
         <w:fldChar w:fldCharType="end"/>
       </w:r>
-      <w:bookmarkEnd w:id="117"/>
+      <w:bookmarkEnd w:id="130"/>
       <w:r>
         <w:t xml:space="preserve">. DMC’s and MODIS’s </w:t>
       </w:r>
@@ -8496,7 +8778,15 @@
         <w:t xml:space="preserve">2228 </w:t>
       </w:r>
       <w:r>
-        <w:t xml:space="preserve">images captured during four separate aerial campaigns on multiple days from 22 January 2010 to 8 February 2010.  The inclusion of a large set of imagery acquired over multiple days allows an investigation into the robustness of the method to temporal variation (and the consequent BRDF and atmospheric variations).  There is an average sidelap of 25% between images in adjacent flight lines and an average forward overlap of 60% between consecutive images in the same flight line.  The images were captured close to nadir, with a maximum tilt of 5 </w:t>
+        <w:t xml:space="preserve">images captured during four separate aerial campaigns on multiple days from 22 January 2010 to 8 February 2010.  The inclusion of a large set of imagery acquired over multiple days allows an investigation into the robustness of the method to temporal variation (and the consequent BRDF and atmospheric variations).  There is an average </w:t>
+      </w:r>
+      <w:proofErr w:type="spellStart"/>
+      <w:r>
+        <w:t>sidelap</w:t>
+      </w:r>
+      <w:proofErr w:type="spellEnd"/>
+      <w:r>
+        <w:t xml:space="preserve"> of 25% between images in adjacent flight lines and an average forward overlap of 60% between consecutive images in the same flight line.  The images were captured close to nadir, with a maximum tilt of 5 </w:t>
       </w:r>
       <w:r>
         <w:rPr>
@@ -8541,7 +8831,11 @@
         <w:t xml:space="preserve"> along track</w:t>
       </w:r>
       <w:r>
-        <w:t xml:space="preserve"> FOV.  The campaigns were conducted on clear days and at times when the solar altitude was at least 30</w:t>
+        <w:t xml:space="preserve"> FOV.  The campaigns were conducted </w:t>
+      </w:r>
+      <w:r>
+        <w:lastRenderedPageBreak/>
+        <w:t>on clear days and at times when the solar altitude was at least 30</w:t>
       </w:r>
       <w:r>
         <w:rPr>
@@ -8556,13 +8850,9 @@
         <w:t>º</w:t>
       </w:r>
       <w:r>
-        <w:t xml:space="preserve"> in order to minimise </w:t>
-      </w:r>
-      <w:r>
-        <w:lastRenderedPageBreak/>
-        <w:t xml:space="preserve">shadowing.  </w:t>
-      </w:r>
-      <w:commentRangeStart w:id="118"/>
+        <w:t xml:space="preserve"> in order to minimise shadowing.  </w:t>
+      </w:r>
+      <w:commentRangeStart w:id="131"/>
       <w:r>
         <w:t>T</w:t>
       </w:r>
@@ -8593,12 +8883,12 @@
       <w:r>
         <w:t xml:space="preserve"> </w:t>
       </w:r>
-      <w:commentRangeEnd w:id="118"/>
+      <w:commentRangeEnd w:id="131"/>
       <w:r>
         <w:rPr>
           <w:rStyle w:val="CommentReference"/>
         </w:rPr>
-        <w:commentReference w:id="118"/>
+        <w:commentReference w:id="131"/>
       </w:r>
     </w:p>
     <w:p>
@@ -8641,8 +8931,13 @@
         <w:fldChar w:fldCharType="end"/>
       </w:r>
       <w:r>
-        <w:t xml:space="preserve">)), with zero offset (i.e. </w:t>
-      </w:r>
+        <w:t>)), with zero offset (i.e</w:t>
+      </w:r>
+      <w:proofErr w:type="gramStart"/>
+      <w:r>
+        <w:t xml:space="preserve">. </w:t>
+      </w:r>
+      <w:proofErr w:type="gramEnd"/>
       <m:oMath>
         <m:sSub>
           <m:sSubPr>
@@ -8711,9 +9006,9 @@
       <w:pPr>
         <w:pStyle w:val="Newparagraph"/>
       </w:pPr>
-      <w:commentRangeStart w:id="119"/>
-      <w:commentRangeStart w:id="120"/>
-      <w:del w:id="121" w:author="dugalh" w:date="2018-05-07T15:57:00Z">
+      <w:commentRangeStart w:id="132"/>
+      <w:commentRangeStart w:id="133"/>
+      <w:del w:id="134" w:author="dugalh" w:date="2018-05-07T15:57:00Z">
         <w:r>
           <w:delText xml:space="preserve">Landsat </w:delText>
         </w:r>
@@ -8742,14 +9037,14 @@
           <w:delText xml:space="preserve"> could </w:delText>
         </w:r>
       </w:del>
-      <w:ins w:id="122" w:author="AVN" w:date="2018-05-03T13:34:00Z">
-        <w:del w:id="123" w:author="dugalh" w:date="2018-05-07T15:57:00Z">
+      <w:ins w:id="135" w:author="AVN" w:date="2018-05-03T13:34:00Z">
+        <w:del w:id="136" w:author="dugalh" w:date="2018-05-07T15:57:00Z">
           <w:r>
             <w:delText xml:space="preserve">would </w:delText>
           </w:r>
         </w:del>
       </w:ins>
-      <w:del w:id="124" w:author="dugalh" w:date="2018-05-07T15:57:00Z">
+      <w:del w:id="137" w:author="dugalh" w:date="2018-05-07T15:57:00Z">
         <w:r>
           <w:delText xml:space="preserve">be a useful source of </w:delText>
         </w:r>
@@ -8763,98 +9058,98 @@
           <w:delText xml:space="preserve">, due to its relatively high spatial resolution of 30 m.   </w:delText>
         </w:r>
       </w:del>
-      <w:ins w:id="125" w:author="AVN" w:date="2018-05-03T13:31:00Z">
-        <w:del w:id="126" w:author="dugalh" w:date="2018-05-07T15:57:00Z">
+      <w:ins w:id="138" w:author="AVN" w:date="2018-05-03T13:31:00Z">
+        <w:del w:id="139" w:author="dugalh" w:date="2018-05-07T15:57:00Z">
           <w:r>
             <w:delText>However, no</w:delText>
           </w:r>
         </w:del>
       </w:ins>
-      <w:ins w:id="127" w:author="AVN" w:date="2018-05-03T13:32:00Z">
-        <w:del w:id="128" w:author="dugalh" w:date="2018-05-07T15:57:00Z">
+      <w:ins w:id="140" w:author="AVN" w:date="2018-05-03T13:32:00Z">
+        <w:del w:id="141" w:author="dugalh" w:date="2018-05-07T15:57:00Z">
           <w:r>
             <w:delText xml:space="preserve"> cloud-free</w:delText>
-          </w:r>
-        </w:del>
-      </w:ins>
-      <w:ins w:id="129" w:author="AVN" w:date="2018-05-03T13:31:00Z">
-        <w:del w:id="130" w:author="dugalh" w:date="2018-05-07T15:57:00Z">
-          <w:r>
-            <w:delText xml:space="preserve"> </w:delText>
-          </w:r>
-        </w:del>
-      </w:ins>
-      <w:ins w:id="131" w:author="AVN" w:date="2018-05-03T13:32:00Z">
-        <w:del w:id="132" w:author="dugalh" w:date="2018-05-07T15:57:00Z">
-          <w:r>
-            <w:delText xml:space="preserve">Landsat </w:delText>
-          </w:r>
-        </w:del>
-      </w:ins>
-      <w:del w:id="133" w:author="dugalh" w:date="2018-05-07T15:57:00Z">
-        <w:r>
-          <w:delText>There were however no suitable Landsat image</w:delText>
-        </w:r>
-      </w:del>
-      <w:ins w:id="134" w:author="AVN" w:date="2018-05-03T13:31:00Z">
-        <w:del w:id="135" w:author="dugalh" w:date="2018-05-07T15:57:00Z">
-          <w:r>
-            <w:delText xml:space="preserve">ry </w:delText>
-          </w:r>
-        </w:del>
-      </w:ins>
-      <w:ins w:id="136" w:author="AVN" w:date="2018-05-03T13:35:00Z">
-        <w:del w:id="137" w:author="dugalh" w:date="2018-05-07T15:57:00Z">
-          <w:r>
-            <w:delText xml:space="preserve">concurrent </w:delText>
-          </w:r>
-        </w:del>
-      </w:ins>
-      <w:ins w:id="138" w:author="AVN" w:date="2018-05-03T13:37:00Z">
-        <w:del w:id="139" w:author="dugalh" w:date="2018-05-07T15:57:00Z">
-          <w:r>
-            <w:delText xml:space="preserve">(or near-concurrent) </w:delText>
-          </w:r>
-        </w:del>
-      </w:ins>
-      <w:ins w:id="140" w:author="AVN" w:date="2018-05-03T13:35:00Z">
-        <w:del w:id="141" w:author="dugalh" w:date="2018-05-07T15:57:00Z">
-          <w:r>
-            <w:delText xml:space="preserve">to the aerial imagery </w:delText>
           </w:r>
         </w:del>
       </w:ins>
       <w:ins w:id="142" w:author="AVN" w:date="2018-05-03T13:31:00Z">
         <w:del w:id="143" w:author="dugalh" w:date="2018-05-07T15:57:00Z">
           <w:r>
+            <w:delText xml:space="preserve"> </w:delText>
+          </w:r>
+        </w:del>
+      </w:ins>
+      <w:ins w:id="144" w:author="AVN" w:date="2018-05-03T13:32:00Z">
+        <w:del w:id="145" w:author="dugalh" w:date="2018-05-07T15:57:00Z">
+          <w:r>
+            <w:delText xml:space="preserve">Landsat </w:delText>
+          </w:r>
+        </w:del>
+      </w:ins>
+      <w:del w:id="146" w:author="dugalh" w:date="2018-05-07T15:57:00Z">
+        <w:r>
+          <w:delText>There were however no suitable Landsat image</w:delText>
+        </w:r>
+      </w:del>
+      <w:ins w:id="147" w:author="AVN" w:date="2018-05-03T13:31:00Z">
+        <w:del w:id="148" w:author="dugalh" w:date="2018-05-07T15:57:00Z">
+          <w:r>
+            <w:delText xml:space="preserve">ry </w:delText>
+          </w:r>
+        </w:del>
+      </w:ins>
+      <w:ins w:id="149" w:author="AVN" w:date="2018-05-03T13:35:00Z">
+        <w:del w:id="150" w:author="dugalh" w:date="2018-05-07T15:57:00Z">
+          <w:r>
+            <w:delText xml:space="preserve">concurrent </w:delText>
+          </w:r>
+        </w:del>
+      </w:ins>
+      <w:ins w:id="151" w:author="AVN" w:date="2018-05-03T13:37:00Z">
+        <w:del w:id="152" w:author="dugalh" w:date="2018-05-07T15:57:00Z">
+          <w:r>
+            <w:delText xml:space="preserve">(or near-concurrent) </w:delText>
+          </w:r>
+        </w:del>
+      </w:ins>
+      <w:ins w:id="153" w:author="AVN" w:date="2018-05-03T13:35:00Z">
+        <w:del w:id="154" w:author="dugalh" w:date="2018-05-07T15:57:00Z">
+          <w:r>
+            <w:delText xml:space="preserve">to the aerial imagery </w:delText>
+          </w:r>
+        </w:del>
+      </w:ins>
+      <w:ins w:id="155" w:author="AVN" w:date="2018-05-03T13:31:00Z">
+        <w:del w:id="156" w:author="dugalh" w:date="2018-05-07T15:57:00Z">
+          <w:r>
             <w:delText>was</w:delText>
           </w:r>
         </w:del>
       </w:ins>
-      <w:del w:id="144" w:author="dugalh" w:date="2018-05-07T15:57:00Z">
+      <w:del w:id="157" w:author="dugalh" w:date="2018-05-07T15:57:00Z">
         <w:r>
           <w:delText xml:space="preserve">s available for this study.  </w:delText>
         </w:r>
       </w:del>
-      <w:del w:id="145" w:author="dugalh" w:date="2018-05-07T15:56:00Z">
+      <w:del w:id="158" w:author="dugalh" w:date="2018-05-07T15:56:00Z">
         <w:r>
           <w:delText xml:space="preserve">Consequently, </w:delText>
         </w:r>
       </w:del>
-      <w:ins w:id="146" w:author="AVN" w:date="2018-05-03T13:37:00Z">
-        <w:del w:id="147" w:author="dugalh" w:date="2018-05-07T15:49:00Z">
+      <w:ins w:id="159" w:author="AVN" w:date="2018-05-03T13:37:00Z">
+        <w:del w:id="160" w:author="dugalh" w:date="2018-05-07T15:49:00Z">
           <w:r>
             <w:delText xml:space="preserve">for demonstration purposes, </w:delText>
           </w:r>
         </w:del>
       </w:ins>
-      <w:del w:id="148" w:author="dugalh" w:date="2018-05-07T15:56:00Z">
+      <w:del w:id="161" w:author="dugalh" w:date="2018-05-07T15:56:00Z">
         <w:r>
           <w:delText>a</w:delText>
         </w:r>
       </w:del>
-      <w:commentRangeEnd w:id="119"/>
-      <w:ins w:id="149" w:author="dugalh" w:date="2018-05-07T15:56:00Z">
+      <w:commentRangeEnd w:id="132"/>
+      <w:ins w:id="162" w:author="dugalh" w:date="2018-05-07T15:56:00Z">
         <w:r>
           <w:t>A</w:t>
         </w:r>
@@ -8863,14 +9158,14 @@
         <w:rPr>
           <w:rStyle w:val="CommentReference"/>
         </w:rPr>
-        <w:commentReference w:id="119"/>
-      </w:r>
-      <w:commentRangeEnd w:id="120"/>
+        <w:commentReference w:id="132"/>
+      </w:r>
+      <w:commentRangeEnd w:id="133"/>
       <w:r>
         <w:rPr>
           <w:rStyle w:val="CommentReference"/>
         </w:rPr>
-        <w:commentReference w:id="120"/>
+        <w:commentReference w:id="133"/>
       </w:r>
       <w:r>
         <w:t xml:space="preserve"> MODIS </w:t>
@@ -8954,14 +9249,18 @@
         <w:fldChar w:fldCharType="end"/>
       </w:r>
       <w:r>
-        <w:t xml:space="preserve">.  MODIS was also selected as it has similar spectral bands to the Intergraph DMC.  Bands 4, 1, 3 and 2 from the MODIS sensor were used to correspond to the red, green, blue and NIR bands from the DMC sensor respectively.  </w:t>
-      </w:r>
-      <w:ins w:id="150" w:author="dugalh" w:date="2018-05-07T16:00:00Z">
+        <w:t xml:space="preserve">.  MODIS was also selected as it has similar spectral bands to the Intergraph DMC.  Bands 4, 1, 3 and 2 from the MODIS sensor were used to correspond to the red, green, blue and NIR bands from the DMC sensor </w:t>
+      </w:r>
+      <w:r>
+        <w:lastRenderedPageBreak/>
+        <w:t xml:space="preserve">respectively.  </w:t>
+      </w:r>
+      <w:ins w:id="163" w:author="dugalh" w:date="2018-05-07T16:00:00Z">
         <w:r>
           <w:t xml:space="preserve">While </w:t>
         </w:r>
       </w:ins>
-      <w:ins w:id="151" w:author="dugalh" w:date="2018-05-07T15:57:00Z">
+      <w:ins w:id="164" w:author="dugalh" w:date="2018-05-07T15:57:00Z">
         <w:r>
           <w:t xml:space="preserve">Landsat surface reflectance </w:t>
         </w:r>
@@ -8984,45 +9283,35 @@
           <w:fldChar w:fldCharType="end"/>
         </w:r>
         <w:r>
-          <w:t xml:space="preserve"> </w:t>
-        </w:r>
-        <w:r>
-          <w:t>c</w:t>
-        </w:r>
-        <w:r>
-          <w:t xml:space="preserve">ould be a useful </w:t>
-        </w:r>
-        <w:r>
-          <w:lastRenderedPageBreak/>
-          <w:t>source of reference data due to its relatively high spatial resolution of 30 m, no cloud-free Landsat imagery concurrent (or near-concurrent) to the aerial imagery was available</w:t>
+          <w:t xml:space="preserve"> could be a useful source of reference data due to its relatively high spatial resolution of 30 m, no cloud-free Landsat imagery concurrent (or near-concurrent) to the aerial imagery was available</w:t>
         </w:r>
       </w:ins>
-      <w:ins w:id="152" w:author="dugalh" w:date="2018-05-07T16:01:00Z">
+      <w:ins w:id="165" w:author="dugalh" w:date="2018-05-07T16:01:00Z">
         <w:r>
           <w:t xml:space="preserve"> </w:t>
         </w:r>
       </w:ins>
-      <w:ins w:id="153" w:author="dugalh" w:date="2018-05-07T16:03:00Z">
+      <w:ins w:id="166" w:author="dugalh" w:date="2018-05-07T16:03:00Z">
         <w:r>
           <w:t>for</w:t>
         </w:r>
       </w:ins>
-      <w:ins w:id="154" w:author="dugalh" w:date="2018-05-07T16:01:00Z">
+      <w:ins w:id="167" w:author="dugalh" w:date="2018-05-07T16:01:00Z">
         <w:r>
           <w:t xml:space="preserve"> </w:t>
         </w:r>
       </w:ins>
-      <w:ins w:id="155" w:author="dugalh" w:date="2018-05-07T16:03:00Z">
+      <w:ins w:id="168" w:author="dugalh" w:date="2018-05-07T16:03:00Z">
         <w:r>
           <w:t xml:space="preserve">testing in </w:t>
         </w:r>
       </w:ins>
-      <w:ins w:id="156" w:author="dugalh" w:date="2018-05-07T16:01:00Z">
+      <w:ins w:id="169" w:author="dugalh" w:date="2018-05-07T16:01:00Z">
         <w:r>
           <w:t>the case study</w:t>
         </w:r>
       </w:ins>
-      <w:ins w:id="157" w:author="dugalh" w:date="2018-05-07T15:57:00Z">
+      <w:ins w:id="170" w:author="dugalh" w:date="2018-05-07T15:57:00Z">
         <w:r>
           <w:t xml:space="preserve">.  </w:t>
         </w:r>
@@ -9096,8 +9385,13 @@
         <w:fldChar w:fldCharType="end"/>
       </w:r>
       <w:r>
-        <w:t xml:space="preserve"> was zero and the atmospheric reflectance, </w:t>
-      </w:r>
+        <w:t xml:space="preserve"> was zero and the atmospheric reflectance</w:t>
+      </w:r>
+      <w:proofErr w:type="gramStart"/>
+      <w:r>
+        <w:t xml:space="preserve">, </w:t>
+      </w:r>
+      <w:proofErr w:type="gramEnd"/>
       <m:oMath>
         <m:sSub>
           <m:sSubPr>
@@ -9234,19 +9528,19 @@
       <w:pPr>
         <w:pStyle w:val="Heading2"/>
       </w:pPr>
-      <w:bookmarkStart w:id="158" w:name="_Ref486590748"/>
+      <w:bookmarkStart w:id="171" w:name="_Ref486590748"/>
       <w:r>
         <w:t xml:space="preserve">Linearity of Band Averaged </w:t>
       </w:r>
-      <w:commentRangeStart w:id="159"/>
+      <w:commentRangeStart w:id="172"/>
       <w:r>
         <w:t>Values</w:t>
       </w:r>
-      <w:bookmarkEnd w:id="158"/>
+      <w:bookmarkEnd w:id="171"/>
       <w:r>
         <w:t xml:space="preserve"> </w:t>
       </w:r>
-      <w:commentRangeEnd w:id="159"/>
+      <w:commentRangeEnd w:id="172"/>
       <w:r>
         <w:rPr>
           <w:rStyle w:val="CommentReference"/>
@@ -9256,7 +9550,7 @@
           <w:i w:val="0"/>
           <w:iCs w:val="0"/>
         </w:rPr>
-        <w:commentReference w:id="159"/>
+        <w:commentReference w:id="172"/>
       </w:r>
     </w:p>
     <w:p>
@@ -9330,7 +9624,11 @@
         <w:fldChar w:fldCharType="end"/>
       </w:r>
       <w:r>
-        <w:t xml:space="preserve"> to represent commonly encountered land covers.  Band averaged values were then calculated for these representative spectra using Equation </w:t>
+        <w:t xml:space="preserve"> to represent commonly encountered land covers.  Band averaged values were then calculated for </w:t>
+      </w:r>
+      <w:r>
+        <w:lastRenderedPageBreak/>
+        <w:t xml:space="preserve">these representative spectra using Equation </w:t>
       </w:r>
       <w:r>
         <w:fldChar w:fldCharType="begin"/>
@@ -9354,11 +9652,7 @@
         <w:fldChar w:fldCharType="end"/>
       </w:r>
       <w:r>
-        <w:t xml:space="preserve">), with the MODIS and DMC RSRs as shown </w:t>
-      </w:r>
-      <w:r>
-        <w:lastRenderedPageBreak/>
-        <w:t xml:space="preserve">in </w:t>
+        <w:t xml:space="preserve">), with the MODIS and DMC RSRs as shown in </w:t>
       </w:r>
       <w:r>
         <w:fldChar w:fldCharType="begin"/>
@@ -9395,16 +9689,16 @@
         <w:pStyle w:val="Heading2"/>
         <w:keepLines/>
       </w:pPr>
-      <w:bookmarkStart w:id="160" w:name="_Ref452296021"/>
-      <w:commentRangeStart w:id="161"/>
-      <w:commentRangeStart w:id="162"/>
-      <w:commentRangeStart w:id="163"/>
-      <w:commentRangeStart w:id="164"/>
+      <w:bookmarkStart w:id="173" w:name="_Ref452296021"/>
+      <w:commentRangeStart w:id="174"/>
+      <w:commentRangeStart w:id="175"/>
+      <w:commentRangeStart w:id="176"/>
+      <w:commentRangeStart w:id="177"/>
       <w:r>
         <w:t>Accuracy Assessment</w:t>
       </w:r>
-      <w:bookmarkEnd w:id="160"/>
-      <w:commentRangeEnd w:id="161"/>
+      <w:bookmarkEnd w:id="173"/>
+      <w:commentRangeEnd w:id="174"/>
       <w:r>
         <w:rPr>
           <w:rStyle w:val="CommentReference"/>
@@ -9414,9 +9708,9 @@
           <w:i w:val="0"/>
           <w:iCs w:val="0"/>
         </w:rPr>
-        <w:commentReference w:id="161"/>
-      </w:r>
-      <w:commentRangeEnd w:id="162"/>
+        <w:commentReference w:id="174"/>
+      </w:r>
+      <w:commentRangeEnd w:id="175"/>
       <w:r>
         <w:rPr>
           <w:rStyle w:val="CommentReference"/>
@@ -9426,9 +9720,9 @@
           <w:i w:val="0"/>
           <w:iCs w:val="0"/>
         </w:rPr>
-        <w:commentReference w:id="162"/>
-      </w:r>
-      <w:commentRangeEnd w:id="163"/>
+        <w:commentReference w:id="175"/>
+      </w:r>
+      <w:commentRangeEnd w:id="176"/>
       <w:r>
         <w:rPr>
           <w:rStyle w:val="CommentReference"/>
@@ -9438,9 +9732,9 @@
           <w:i w:val="0"/>
           <w:iCs w:val="0"/>
         </w:rPr>
-        <w:commentReference w:id="163"/>
-      </w:r>
-      <w:commentRangeEnd w:id="164"/>
+        <w:commentReference w:id="176"/>
+      </w:r>
+      <w:commentRangeEnd w:id="177"/>
       <w:r>
         <w:rPr>
           <w:rStyle w:val="CommentReference"/>
@@ -9450,7 +9744,7 @@
           <w:i w:val="0"/>
           <w:iCs w:val="0"/>
         </w:rPr>
-        <w:commentReference w:id="164"/>
+        <w:commentReference w:id="177"/>
       </w:r>
     </w:p>
     <w:p>
@@ -9463,16 +9757,16 @@
       <w:r>
         <w:t xml:space="preserve">Given that the DMC imagery was acquired in 2010, it was not possible to assess the </w:t>
       </w:r>
-      <w:commentRangeStart w:id="165"/>
+      <w:commentRangeStart w:id="178"/>
       <w:r>
         <w:t xml:space="preserve">accuracy </w:t>
       </w:r>
-      <w:commentRangeEnd w:id="165"/>
+      <w:commentRangeEnd w:id="178"/>
       <w:r>
         <w:rPr>
           <w:rStyle w:val="CommentReference"/>
         </w:rPr>
-        <w:commentReference w:id="165"/>
+        <w:commentReference w:id="178"/>
       </w:r>
       <w:r>
         <w:t xml:space="preserve">of the reflectance retrieval method using ground-based spectral measures. Alternative methods for evaluating the results were consequently needed.  First, the DMC DN (digital number) and calibrated surface reflectance images were stitched into mosaics and the mosaics were visually compared to determine if discontinuities between adjacent images were reduced and to what extent the radiometric variations were corrected.  Second, the DMC homogenised mosaic was resampled to the MODIS grid and resolution, and statistically compared to the MODIS reference image. Last, we quantitatively compared the DMC homogenised mosaic to a SPOT 5 scene, and the SPOT 5 scene to the MODIS reference image.  </w:t>
@@ -9512,7 +9806,15 @@
         <w:fldChar w:fldCharType="end"/>
       </w:r>
       <w:r>
-        <w:t xml:space="preserve">.  The image was orthorectified using a 5 m resolution DEM </w:t>
+        <w:t xml:space="preserve">.  The image was </w:t>
+      </w:r>
+      <w:proofErr w:type="spellStart"/>
+      <w:r>
+        <w:t>orthorectified</w:t>
+      </w:r>
+      <w:proofErr w:type="spellEnd"/>
+      <w:r>
+        <w:t xml:space="preserve"> using a 5 m resolution DEM </w:t>
       </w:r>
       <w:r>
         <w:fldChar w:fldCharType="begin" w:fldLock="1"/>
@@ -9533,7 +9835,15 @@
         <w:fldChar w:fldCharType="end"/>
       </w:r>
       <w:r>
-        <w:t xml:space="preserve">.  The SPOT 5 DN image was converted to surface reflectance using the Amospheric/Topographic correction (ATCOR-3) method </w:t>
+        <w:t xml:space="preserve">.  The SPOT 5 DN image was converted to surface reflectance using the </w:t>
+      </w:r>
+      <w:proofErr w:type="spellStart"/>
+      <w:r>
+        <w:t>Amospheric</w:t>
+      </w:r>
+      <w:proofErr w:type="spellEnd"/>
+      <w:r>
+        <w:t xml:space="preserve">/Topographic correction (ATCOR-3) method </w:t>
       </w:r>
       <w:r>
         <w:fldChar w:fldCharType="begin" w:fldLock="1"/>
@@ -9576,25 +9886,33 @@
       <w:pPr>
         <w:pStyle w:val="Newparagraph"/>
       </w:pPr>
-      <w:commentRangeStart w:id="166"/>
-      <w:commentRangeStart w:id="167"/>
-      <w:commentRangeStart w:id="168"/>
+      <w:commentRangeStart w:id="179"/>
+      <w:commentRangeStart w:id="180"/>
+      <w:commentRangeStart w:id="181"/>
       <w:r>
         <w:t xml:space="preserve">To establish the </w:t>
       </w:r>
-      <w:commentRangeStart w:id="169"/>
+      <w:commentRangeStart w:id="182"/>
       <w:r>
         <w:t xml:space="preserve">relative accuracy </w:t>
       </w:r>
-      <w:commentRangeEnd w:id="169"/>
+      <w:commentRangeEnd w:id="182"/>
       <w:r>
         <w:rPr>
           <w:rStyle w:val="CommentReference"/>
         </w:rPr>
-        <w:commentReference w:id="169"/>
-      </w:r>
-      <w:r>
-        <w:t xml:space="preserve">of the corrected SPOT 5 scene, it was downsampled (by averaging) to the MODIS resolution and grid and statistically compared to the MODIS reference image using Equation </w:t>
+        <w:commentReference w:id="182"/>
+      </w:r>
+      <w:r>
+        <w:t xml:space="preserve">of the corrected SPOT 5 scene, it was </w:t>
+      </w:r>
+      <w:proofErr w:type="spellStart"/>
+      <w:r>
+        <w:t>downsampled</w:t>
+      </w:r>
+      <w:proofErr w:type="spellEnd"/>
+      <w:r>
+        <w:t xml:space="preserve"> (by averaging) to the MODIS resolution and grid and statistically compared to the MODIS reference image using Equation </w:t>
       </w:r>
       <w:r>
         <w:fldChar w:fldCharType="begin"/>
@@ -9806,7 +10124,7 @@
               <w:pStyle w:val="Displayedequation"/>
               <w:jc w:val="right"/>
             </w:pPr>
-            <w:bookmarkStart w:id="170" w:name="_Ref486267632"/>
+            <w:bookmarkStart w:id="183" w:name="_Ref486267632"/>
             <w:r>
               <w:t>(</w:t>
             </w:r>
@@ -9831,7 +10149,7 @@
             <w:r>
               <w:t>)</w:t>
             </w:r>
-            <w:bookmarkEnd w:id="170"/>
+            <w:bookmarkEnd w:id="183"/>
           </w:p>
         </w:tc>
       </w:tr>
@@ -9840,8 +10158,13 @@
       <w:pPr>
         <w:pStyle w:val="Paragraph"/>
       </w:pPr>
-      <w:r>
-        <w:t xml:space="preserve">where </w:t>
+      <w:proofErr w:type="gramStart"/>
+      <w:r>
+        <w:t>where</w:t>
+      </w:r>
+      <w:proofErr w:type="gramEnd"/>
+      <w:r>
+        <w:t xml:space="preserve"> </w:t>
       </w:r>
       <m:oMath>
         <m:sSup>
@@ -9933,26 +10256,26 @@
       <w:r>
         <w:t xml:space="preserve"> is the difference image.   Mean absolute difference (MAD) and root mean square (RMS) statistics were found to establish a benchmark against which similar statistics for DMC homogenised mosaic could be compared. </w:t>
       </w:r>
-      <w:commentRangeEnd w:id="166"/>
+      <w:commentRangeEnd w:id="179"/>
       <w:r>
         <w:rPr>
           <w:rStyle w:val="CommentReference"/>
         </w:rPr>
-        <w:commentReference w:id="166"/>
-      </w:r>
-      <w:commentRangeEnd w:id="167"/>
+        <w:commentReference w:id="179"/>
+      </w:r>
+      <w:commentRangeEnd w:id="180"/>
       <w:r>
         <w:rPr>
           <w:rStyle w:val="CommentReference"/>
         </w:rPr>
-        <w:commentReference w:id="167"/>
-      </w:r>
-      <w:commentRangeEnd w:id="168"/>
+        <w:commentReference w:id="180"/>
+      </w:r>
+      <w:commentRangeEnd w:id="181"/>
       <w:r>
         <w:rPr>
           <w:rStyle w:val="CommentReference"/>
         </w:rPr>
-        <w:commentReference w:id="168"/>
+        <w:commentReference w:id="181"/>
       </w:r>
     </w:p>
     <w:p>
@@ -9965,7 +10288,15 @@
         <w:pStyle w:val="Newparagraph"/>
       </w:pPr>
       <w:r>
-        <w:t xml:space="preserve">The DMC homogenised mosaic was then downsampled (by averaging) to the SPOT 5 resolution and grid, and statistically compared to the SPOT 5 surface reflectance image using Equation </w:t>
+        <w:t xml:space="preserve">The DMC homogenised mosaic was then </w:t>
+      </w:r>
+      <w:proofErr w:type="spellStart"/>
+      <w:r>
+        <w:t>downsampled</w:t>
+      </w:r>
+      <w:proofErr w:type="spellEnd"/>
+      <w:r>
+        <w:t xml:space="preserve"> (by averaging) to the SPOT 5 resolution and grid, and statistically compared to the SPOT 5 surface reflectance image using Equation </w:t>
       </w:r>
       <w:r>
         <w:fldChar w:fldCharType="begin"/>
@@ -10060,8 +10391,8 @@
       <w:r>
         <w:t xml:space="preserve">  </w:t>
       </w:r>
-      <w:commentRangeStart w:id="171"/>
-      <w:commentRangeStart w:id="172"/>
+      <w:commentRangeStart w:id="184"/>
+      <w:commentRangeStart w:id="185"/>
       <w:r>
         <w:t xml:space="preserve">The impact of the sliding window size was investigated by repeating the comparison between the SPOT 5 image and homogenised DMC mosaic </w:t>
       </w:r>
@@ -10105,19 +10436,19 @@
       <w:r>
         <w:t>, was used for the sliding window size investigation, to expedite computation times.</w:t>
       </w:r>
-      <w:commentRangeEnd w:id="171"/>
+      <w:commentRangeEnd w:id="184"/>
       <w:r>
         <w:rPr>
           <w:rStyle w:val="CommentReference"/>
         </w:rPr>
-        <w:commentReference w:id="171"/>
-      </w:r>
-      <w:commentRangeEnd w:id="172"/>
+        <w:commentReference w:id="184"/>
+      </w:r>
+      <w:commentRangeEnd w:id="185"/>
       <w:r>
         <w:rPr>
           <w:rStyle w:val="CommentReference"/>
         </w:rPr>
-        <w:commentReference w:id="172"/>
+        <w:commentReference w:id="185"/>
       </w:r>
     </w:p>
     <w:p>
@@ -10134,8 +10465,8 @@
       <w:r>
         <w:t>[</w:t>
       </w:r>
-      <w:bookmarkStart w:id="173" w:name="_Ref447467040"/>
-      <w:bookmarkStart w:id="174" w:name="_Toc448324351"/>
+      <w:bookmarkStart w:id="186" w:name="_Ref447467040"/>
+      <w:bookmarkStart w:id="187" w:name="_Toc448324351"/>
       <w:r>
         <w:t xml:space="preserve">Figure </w:t>
       </w:r>
@@ -10157,11 +10488,11 @@
       <w:r>
         <w:fldChar w:fldCharType="end"/>
       </w:r>
-      <w:bookmarkEnd w:id="173"/>
+      <w:bookmarkEnd w:id="186"/>
       <w:r>
         <w:t>. SPOT 5 scene and mosaic extents</w:t>
       </w:r>
-      <w:bookmarkEnd w:id="174"/>
+      <w:bookmarkEnd w:id="187"/>
       <w:r>
         <w:t>]</w:t>
       </w:r>
@@ -10176,31 +10507,39 @@
       <w:pPr>
         <w:pStyle w:val="Heading1"/>
       </w:pPr>
-      <w:bookmarkStart w:id="175" w:name="_Ref452458445"/>
-      <w:bookmarkStart w:id="176" w:name="_Toc394607645"/>
+      <w:bookmarkStart w:id="188" w:name="_Ref452458445"/>
+      <w:bookmarkStart w:id="189" w:name="_Toc394607645"/>
       <w:r>
         <w:t>Results and Discussion</w:t>
       </w:r>
-      <w:bookmarkEnd w:id="175"/>
+      <w:bookmarkEnd w:id="188"/>
     </w:p>
     <w:p>
       <w:pPr>
         <w:pStyle w:val="Heading2"/>
       </w:pPr>
-      <w:bookmarkStart w:id="177" w:name="_Ref447456652"/>
-      <w:bookmarkStart w:id="178" w:name="_Toc448324295"/>
+      <w:bookmarkStart w:id="190" w:name="_Ref447456652"/>
+      <w:bookmarkStart w:id="191" w:name="_Toc448324295"/>
       <w:r>
         <w:t>Band Averaged Relationships</w:t>
       </w:r>
-      <w:bookmarkEnd w:id="177"/>
-      <w:bookmarkEnd w:id="178"/>
+      <w:bookmarkEnd w:id="190"/>
+      <w:bookmarkEnd w:id="191"/>
     </w:p>
     <w:p>
       <w:pPr>
         <w:pStyle w:val="Paragraph"/>
       </w:pPr>
       <w:r>
-        <w:t xml:space="preserve">The measured band averaged reflectance relationship for typical surface reflectances between the two sensors is shown in </w:t>
+        <w:t xml:space="preserve">The measured band averaged reflectance relationship for typical surface </w:t>
+      </w:r>
+      <w:proofErr w:type="spellStart"/>
+      <w:r>
+        <w:t>reflectances</w:t>
+      </w:r>
+      <w:proofErr w:type="spellEnd"/>
+      <w:r>
+        <w:t xml:space="preserve"> between the two sensors is shown in </w:t>
       </w:r>
       <w:r>
         <w:fldChar w:fldCharType="begin"/>
@@ -10306,7 +10645,15 @@
         <w:fldChar w:fldCharType="end"/>
       </w:r>
       <w:r>
-        <w:t xml:space="preserve">.  Similar linear relationships between different sensors for real world surface reflectances are reported in </w:t>
+        <w:t xml:space="preserve">.  Similar linear relationships between different sensors for real world surface </w:t>
+      </w:r>
+      <w:proofErr w:type="spellStart"/>
+      <w:r>
+        <w:t>reflectances</w:t>
+      </w:r>
+      <w:proofErr w:type="spellEnd"/>
+      <w:r>
+        <w:t xml:space="preserve"> are reported in </w:t>
       </w:r>
       <w:r>
         <w:fldChar w:fldCharType="begin" w:fldLock="1"/>
@@ -10393,8 +10740,13 @@
         <w:fldChar w:fldCharType="end"/>
       </w:r>
       <w:r>
-        <w:t xml:space="preserve">.  The NIR channel has the lowest </w:t>
-      </w:r>
+        <w:t xml:space="preserve">.  The NIR channel has the </w:t>
+      </w:r>
+      <w:proofErr w:type="gramStart"/>
+      <w:r>
+        <w:t xml:space="preserve">lowest </w:t>
+      </w:r>
+      <w:proofErr w:type="gramEnd"/>
       <m:oMath>
         <m:sSup>
           <m:sSupPr>
@@ -10463,10 +10815,10 @@
       <w:r>
         <w:t>[</w:t>
       </w:r>
-      <w:bookmarkStart w:id="179" w:name="_Ref447457220"/>
-      <w:bookmarkStart w:id="180" w:name="_Ref452304545"/>
-      <w:bookmarkStart w:id="181" w:name="_Ref447457216"/>
-      <w:bookmarkStart w:id="182" w:name="_Toc448324353"/>
+      <w:bookmarkStart w:id="192" w:name="_Ref447457220"/>
+      <w:bookmarkStart w:id="193" w:name="_Ref452304545"/>
+      <w:bookmarkStart w:id="194" w:name="_Ref447457216"/>
+      <w:bookmarkStart w:id="195" w:name="_Toc448324353"/>
       <w:r>
         <w:t xml:space="preserve">Figure </w:t>
       </w:r>
@@ -10488,13 +10840,18 @@
       <w:r>
         <w:fldChar w:fldCharType="end"/>
       </w:r>
-      <w:bookmarkEnd w:id="179"/>
-      <w:bookmarkEnd w:id="180"/>
-      <w:r>
-        <w:t>. DMC vs. MODIS simulated band averaged relationship for typical surface reflectances</w:t>
-      </w:r>
-      <w:bookmarkEnd w:id="181"/>
-      <w:bookmarkEnd w:id="182"/>
+      <w:bookmarkEnd w:id="192"/>
+      <w:bookmarkEnd w:id="193"/>
+      <w:r>
+        <w:t xml:space="preserve">. DMC vs. MODIS simulated band averaged relationship for typical surface </w:t>
+      </w:r>
+      <w:proofErr w:type="spellStart"/>
+      <w:r>
+        <w:t>reflectances</w:t>
+      </w:r>
+      <w:bookmarkEnd w:id="194"/>
+      <w:bookmarkEnd w:id="195"/>
+      <w:proofErr w:type="spellEnd"/>
       <w:r>
         <w:t>]</w:t>
       </w:r>
@@ -10508,15 +10865,15 @@
       <w:pPr>
         <w:pStyle w:val="Heading2"/>
       </w:pPr>
-      <w:bookmarkStart w:id="183" w:name="_Toc448324296"/>
-      <w:bookmarkStart w:id="184" w:name="_Ref512949718"/>
+      <w:bookmarkStart w:id="196" w:name="_Toc448324296"/>
+      <w:bookmarkStart w:id="197" w:name="_Ref512949718"/>
       <w:r>
         <w:lastRenderedPageBreak/>
         <w:t>Mosaicking</w:t>
       </w:r>
-      <w:bookmarkEnd w:id="176"/>
-      <w:bookmarkEnd w:id="183"/>
-      <w:bookmarkEnd w:id="184"/>
+      <w:bookmarkEnd w:id="189"/>
+      <w:bookmarkEnd w:id="196"/>
+      <w:bookmarkEnd w:id="197"/>
     </w:p>
     <w:p>
       <w:pPr>
@@ -10561,11 +10918,11 @@
       <w:r>
         <w:t>[</w:t>
       </w:r>
-      <w:bookmarkStart w:id="185" w:name="_Ref389939317"/>
-      <w:bookmarkStart w:id="186" w:name="_Ref452304551"/>
-      <w:bookmarkStart w:id="187" w:name="_Toc391220527"/>
-      <w:bookmarkStart w:id="188" w:name="_Toc394582250"/>
-      <w:bookmarkStart w:id="189" w:name="_Toc448324354"/>
+      <w:bookmarkStart w:id="198" w:name="_Ref389939317"/>
+      <w:bookmarkStart w:id="199" w:name="_Ref452304551"/>
+      <w:bookmarkStart w:id="200" w:name="_Toc391220527"/>
+      <w:bookmarkStart w:id="201" w:name="_Toc394582250"/>
+      <w:bookmarkStart w:id="202" w:name="_Toc448324354"/>
       <w:r>
         <w:t xml:space="preserve">Figure </w:t>
       </w:r>
@@ -10587,14 +10944,14 @@
       <w:r>
         <w:fldChar w:fldCharType="end"/>
       </w:r>
-      <w:bookmarkEnd w:id="185"/>
-      <w:bookmarkEnd w:id="186"/>
+      <w:bookmarkEnd w:id="198"/>
+      <w:bookmarkEnd w:id="199"/>
       <w:r>
         <w:t>.  Uncalibrated mosaic on MODIS reference image background</w:t>
       </w:r>
-      <w:bookmarkEnd w:id="187"/>
-      <w:bookmarkEnd w:id="188"/>
-      <w:bookmarkEnd w:id="189"/>
+      <w:bookmarkEnd w:id="200"/>
+      <w:bookmarkEnd w:id="201"/>
+      <w:bookmarkEnd w:id="202"/>
       <w:r>
         <w:t>]</w:t>
       </w:r>
@@ -10650,8 +11007,8 @@
       <w:r>
         <w:t>[</w:t>
       </w:r>
-      <w:bookmarkStart w:id="190" w:name="_Ref452304657"/>
-      <w:bookmarkStart w:id="191" w:name="_Toc448324355"/>
+      <w:bookmarkStart w:id="203" w:name="_Ref452304657"/>
+      <w:bookmarkStart w:id="204" w:name="_Toc448324355"/>
       <w:r>
         <w:t xml:space="preserve">Figure </w:t>
       </w:r>
@@ -10673,11 +11030,11 @@
       <w:r>
         <w:fldChar w:fldCharType="end"/>
       </w:r>
-      <w:bookmarkEnd w:id="190"/>
+      <w:bookmarkEnd w:id="203"/>
       <w:r>
         <w:t>.  Homogenised mosaic on MODIS reference image background</w:t>
       </w:r>
-      <w:bookmarkEnd w:id="191"/>
+      <w:bookmarkEnd w:id="204"/>
       <w:r>
         <w:t>]</w:t>
       </w:r>
@@ -10822,8 +11179,8 @@
       <w:r>
         <w:t>[</w:t>
       </w:r>
-      <w:bookmarkStart w:id="192" w:name="_Ref447547463"/>
-      <w:bookmarkStart w:id="193" w:name="_Toc448324356"/>
+      <w:bookmarkStart w:id="205" w:name="_Ref447547463"/>
+      <w:bookmarkStart w:id="206" w:name="_Toc448324356"/>
       <w:r>
         <w:t xml:space="preserve">Figure </w:t>
       </w:r>
@@ -10845,11 +11202,11 @@
       <w:r>
         <w:fldChar w:fldCharType="end"/>
       </w:r>
-      <w:bookmarkEnd w:id="192"/>
+      <w:bookmarkEnd w:id="205"/>
       <w:r>
         <w:t>. Reduction of hot spot and seam lines, with (a) showing raw DN images including hot spot and seam lines and (b) the corrected surface reflectance image</w:t>
       </w:r>
-      <w:bookmarkEnd w:id="193"/>
+      <w:bookmarkEnd w:id="206"/>
       <w:r>
         <w:t>]</w:t>
       </w:r>
@@ -10859,13 +11216,13 @@
       <w:pPr>
         <w:pStyle w:val="Heading2"/>
       </w:pPr>
-      <w:bookmarkStart w:id="194" w:name="_Toc448324297"/>
-      <w:bookmarkStart w:id="195" w:name="_Toc394607646"/>
+      <w:bookmarkStart w:id="207" w:name="_Toc448324297"/>
+      <w:bookmarkStart w:id="208" w:name="_Toc394607646"/>
       <w:r>
         <w:lastRenderedPageBreak/>
         <w:t>MODIS Statistical Comparison</w:t>
       </w:r>
-      <w:bookmarkEnd w:id="194"/>
+      <w:bookmarkEnd w:id="207"/>
     </w:p>
     <w:p>
       <w:pPr>
@@ -10935,7 +11292,15 @@
         <w:fldChar w:fldCharType="end"/>
       </w:r>
       <w:r>
-        <w:t xml:space="preserve"> shows similar scatter plots for the DMC and MODIS surface reflectance values.  Differences in the MODIS and DMC surface reflectance values at MODIS resolution are in part due to the use of the cubic spline interpolation to upsample the </w:t>
+        <w:t xml:space="preserve"> shows similar scatter plots for the DMC and MODIS surface reflectance values.  Differences in the MODIS and DMC surface reflectance values at MODIS resolution are in part due to the use of the cubic spline interpolation to </w:t>
+      </w:r>
+      <w:proofErr w:type="spellStart"/>
+      <w:r>
+        <w:t>upsample</w:t>
+      </w:r>
+      <w:proofErr w:type="spellEnd"/>
+      <w:r>
+        <w:t xml:space="preserve"> the </w:t>
       </w:r>
       <w:r>
         <w:rPr>
@@ -10955,7 +11320,39 @@
         <w:t>C</w:t>
       </w:r>
       <w:r>
-        <w:t xml:space="preserve"> rasters from the MODIS to DMC resolution.  The spline interpolation is non-invertible (i.e. downsampling the upsampled rasters does not produce the original </w:t>
+        <w:t xml:space="preserve"> </w:t>
+      </w:r>
+      <w:proofErr w:type="spellStart"/>
+      <w:r>
+        <w:t>rasters</w:t>
+      </w:r>
+      <w:proofErr w:type="spellEnd"/>
+      <w:r>
+        <w:t xml:space="preserve"> from the MODIS to DMC resolution.  The spline interpolation is non-invertible (i.e. </w:t>
+      </w:r>
+      <w:proofErr w:type="spellStart"/>
+      <w:r>
+        <w:t>downsampling</w:t>
+      </w:r>
+      <w:proofErr w:type="spellEnd"/>
+      <w:r>
+        <w:t xml:space="preserve"> the </w:t>
+      </w:r>
+      <w:proofErr w:type="spellStart"/>
+      <w:r>
+        <w:t>upsampled</w:t>
+      </w:r>
+      <w:proofErr w:type="spellEnd"/>
+      <w:r>
+        <w:t xml:space="preserve"> </w:t>
+      </w:r>
+      <w:proofErr w:type="spellStart"/>
+      <w:r>
+        <w:t>rasters</w:t>
+      </w:r>
+      <w:proofErr w:type="spellEnd"/>
+      <w:r>
+        <w:t xml:space="preserve"> does not produce the original </w:t>
       </w:r>
       <w:r>
         <w:rPr>
@@ -10975,7 +11372,15 @@
         <w:t>C</w:t>
       </w:r>
       <w:r>
-        <w:t xml:space="preserve"> rasters, but successively smooths the data at each application).  As indicated by </w:t>
+        <w:t xml:space="preserve"> </w:t>
+      </w:r>
+      <w:proofErr w:type="spellStart"/>
+      <w:r>
+        <w:t>rasters</w:t>
+      </w:r>
+      <w:proofErr w:type="spellEnd"/>
+      <w:r>
+        <w:t xml:space="preserve">, but successively smooths the data at each application).  As indicated by </w:t>
       </w:r>
       <w:r>
         <w:fldChar w:fldCharType="begin"/>
@@ -11112,8 +11517,8 @@
       <w:r>
         <w:t>[</w:t>
       </w:r>
-      <w:bookmarkStart w:id="196" w:name="_Ref447548615"/>
-      <w:bookmarkStart w:id="197" w:name="_Toc448324357"/>
+      <w:bookmarkStart w:id="209" w:name="_Ref447548615"/>
+      <w:bookmarkStart w:id="210" w:name="_Toc448324357"/>
       <w:r>
         <w:t xml:space="preserve">Figure </w:t>
       </w:r>
@@ -11135,11 +11540,11 @@
       <w:r>
         <w:fldChar w:fldCharType="end"/>
       </w:r>
-      <w:bookmarkEnd w:id="196"/>
+      <w:bookmarkEnd w:id="209"/>
       <w:r>
         <w:t>.  DMC DN values and MODIS surface reflectance correlation</w:t>
       </w:r>
-      <w:bookmarkEnd w:id="197"/>
+      <w:bookmarkEnd w:id="210"/>
       <w:r>
         <w:t>]</w:t>
       </w:r>
@@ -11158,9 +11563,9 @@
       <w:r>
         <w:t>[</w:t>
       </w:r>
-      <w:bookmarkStart w:id="198" w:name="_Ref447546798"/>
-      <w:bookmarkStart w:id="199" w:name="_Ref452304734"/>
-      <w:bookmarkStart w:id="200" w:name="_Toc448324358"/>
+      <w:bookmarkStart w:id="211" w:name="_Ref447546798"/>
+      <w:bookmarkStart w:id="212" w:name="_Ref452304734"/>
+      <w:bookmarkStart w:id="213" w:name="_Toc448324358"/>
       <w:r>
         <w:t xml:space="preserve">Figure </w:t>
       </w:r>
@@ -11182,46 +11587,46 @@
       <w:r>
         <w:fldChar w:fldCharType="end"/>
       </w:r>
-      <w:bookmarkEnd w:id="198"/>
-      <w:bookmarkEnd w:id="199"/>
+      <w:bookmarkEnd w:id="211"/>
+      <w:bookmarkEnd w:id="212"/>
       <w:r>
         <w:t xml:space="preserve">.  </w:t>
       </w:r>
-      <w:commentRangeStart w:id="201"/>
-      <w:commentRangeStart w:id="202"/>
-      <w:commentRangeStart w:id="203"/>
-      <w:commentRangeStart w:id="204"/>
+      <w:commentRangeStart w:id="214"/>
+      <w:commentRangeStart w:id="215"/>
+      <w:commentRangeStart w:id="216"/>
+      <w:commentRangeStart w:id="217"/>
       <w:r>
         <w:t>DMC homogenised mosaic and MODIS surface reflectance correlation</w:t>
       </w:r>
-      <w:bookmarkEnd w:id="200"/>
-      <w:commentRangeEnd w:id="201"/>
+      <w:bookmarkEnd w:id="213"/>
+      <w:commentRangeEnd w:id="214"/>
       <w:r>
         <w:rPr>
           <w:rStyle w:val="CommentReference"/>
         </w:rPr>
-        <w:commentReference w:id="201"/>
-      </w:r>
-      <w:commentRangeEnd w:id="202"/>
+        <w:commentReference w:id="214"/>
+      </w:r>
+      <w:commentRangeEnd w:id="215"/>
       <w:r>
         <w:rPr>
           <w:rStyle w:val="CommentReference"/>
         </w:rPr>
-        <w:commentReference w:id="202"/>
-      </w:r>
-      <w:commentRangeEnd w:id="203"/>
+        <w:commentReference w:id="215"/>
+      </w:r>
+      <w:commentRangeEnd w:id="216"/>
       <w:r>
         <w:rPr>
           <w:rStyle w:val="CommentReference"/>
         </w:rPr>
-        <w:commentReference w:id="203"/>
-      </w:r>
-      <w:commentRangeEnd w:id="204"/>
+        <w:commentReference w:id="216"/>
+      </w:r>
+      <w:commentRangeEnd w:id="217"/>
       <w:r>
         <w:rPr>
           <w:rStyle w:val="CommentReference"/>
         </w:rPr>
-        <w:commentReference w:id="204"/>
+        <w:commentReference w:id="217"/>
       </w:r>
       <w:r>
         <w:t xml:space="preserve">] </w:t>
@@ -11241,9 +11646,9 @@
       <w:r>
         <w:t>[</w:t>
       </w:r>
-      <w:bookmarkStart w:id="205" w:name="_Ref447552510"/>
-      <w:bookmarkStart w:id="206" w:name="_Ref447552506"/>
-      <w:bookmarkStart w:id="207" w:name="_Toc448324324"/>
+      <w:bookmarkStart w:id="218" w:name="_Ref447552510"/>
+      <w:bookmarkStart w:id="219" w:name="_Ref447552506"/>
+      <w:bookmarkStart w:id="220" w:name="_Toc448324324"/>
       <w:r>
         <w:t xml:space="preserve">Table </w:t>
       </w:r>
@@ -11265,12 +11670,12 @@
       <w:r>
         <w:fldChar w:fldCharType="end"/>
       </w:r>
-      <w:bookmarkEnd w:id="205"/>
+      <w:bookmarkEnd w:id="218"/>
       <w:r>
         <w:t>.  Statistical comparison between MODIS and DMC surface reflectance images</w:t>
       </w:r>
-      <w:bookmarkEnd w:id="206"/>
-      <w:bookmarkEnd w:id="207"/>
+      <w:bookmarkEnd w:id="219"/>
+      <w:bookmarkEnd w:id="220"/>
       <w:r>
         <w:t>]</w:t>
       </w:r>
@@ -11284,14 +11689,16 @@
       <w:pPr>
         <w:pStyle w:val="Heading2"/>
       </w:pPr>
-      <w:bookmarkStart w:id="208" w:name="_Toc448324298"/>
-      <w:bookmarkStart w:id="209" w:name="_Ref513023287"/>
+      <w:bookmarkStart w:id="221" w:name="_Toc448324298"/>
+      <w:bookmarkStart w:id="222" w:name="_Ref513023287"/>
+      <w:bookmarkStart w:id="223" w:name="_Ref513816074"/>
       <w:r>
         <w:t>SPOT 5 Statistical Comparison</w:t>
       </w:r>
-      <w:bookmarkEnd w:id="195"/>
       <w:bookmarkEnd w:id="208"/>
-      <w:bookmarkEnd w:id="209"/>
+      <w:bookmarkEnd w:id="221"/>
+      <w:bookmarkEnd w:id="222"/>
+      <w:bookmarkEnd w:id="223"/>
     </w:p>
     <w:p>
       <w:pPr>
@@ -11389,9 +11796,33 @@
         <w:fldChar w:fldCharType="end"/>
       </w:r>
       <w:r>
-        <w:t xml:space="preserve">.  Not all of the reflectance differences can be attributed to errors in the homogenised DMC surface reflectances.  Spatial misalignment of pixels due to orthorectification differences and errors in the SPOT 5 surface reflectances also contribute to the recorded differences.  Despite </w:t>
-      </w:r>
-      <w:ins w:id="210" w:author="dugalh" w:date="2018-05-10T20:43:00Z">
+        <w:t xml:space="preserve">.  Not all of the reflectance differences can be attributed to errors in the homogenised DMC surface </w:t>
+      </w:r>
+      <w:proofErr w:type="spellStart"/>
+      <w:r>
+        <w:t>reflectances</w:t>
+      </w:r>
+      <w:proofErr w:type="spellEnd"/>
+      <w:r>
+        <w:t xml:space="preserve">.  Spatial misalignment of pixels due to </w:t>
+      </w:r>
+      <w:proofErr w:type="spellStart"/>
+      <w:r>
+        <w:t>orthorectification</w:t>
+      </w:r>
+      <w:proofErr w:type="spellEnd"/>
+      <w:r>
+        <w:t xml:space="preserve"> differences and errors in the SPOT 5 surface </w:t>
+      </w:r>
+      <w:proofErr w:type="spellStart"/>
+      <w:r>
+        <w:t>reflectances</w:t>
+      </w:r>
+      <w:proofErr w:type="spellEnd"/>
+      <w:r>
+        <w:t xml:space="preserve"> also contribute to the recorded differences.  Despite </w:t>
+      </w:r>
+      <w:ins w:id="224" w:author="dugalh" w:date="2018-05-10T20:43:00Z">
         <w:r>
           <w:t xml:space="preserve">this uncertainty due to </w:t>
         </w:r>
@@ -11434,7 +11865,15 @@
       </w:r>
       <w:r>
         <w:softHyphen/>
-        <w:t xml:space="preserve">–10% measured on placed targets of known reflectance for their aerial mosaic correction technique, and in the aerotriangulation approach of </w:t>
+        <w:t xml:space="preserve">–10% measured on placed targets of known reflectance for their aerial mosaic correction technique, and in the </w:t>
+      </w:r>
+      <w:proofErr w:type="spellStart"/>
+      <w:r>
+        <w:t>aerotriangulation</w:t>
+      </w:r>
+      <w:proofErr w:type="spellEnd"/>
+      <w:r>
+        <w:t xml:space="preserve"> approach of </w:t>
       </w:r>
       <w:r>
         <w:fldChar w:fldCharType="begin" w:fldLock="1"/>
@@ -11615,16 +12054,16 @@
       <w:r>
         <w:t xml:space="preserve"> values </w:t>
       </w:r>
-      <w:commentRangeStart w:id="211"/>
+      <w:commentRangeStart w:id="225"/>
       <w:r>
         <w:t>show a moderately strong correlation</w:t>
       </w:r>
-      <w:commentRangeEnd w:id="211"/>
+      <w:commentRangeEnd w:id="225"/>
       <w:r>
         <w:rPr>
           <w:rStyle w:val="CommentReference"/>
         </w:rPr>
-        <w:commentReference w:id="211"/>
+        <w:commentReference w:id="225"/>
       </w:r>
       <w:r>
         <w:t xml:space="preserve"> </w:t>
@@ -11810,27 +12249,27 @@
       <w:r>
         <w:fldChar w:fldCharType="end"/>
       </w:r>
-      <w:ins w:id="212" w:author="dugalh" w:date="2018-05-10T20:07:00Z">
+      <w:ins w:id="226" w:author="dugalh" w:date="2018-05-10T20:07:00Z">
         <w:r>
           <w:t xml:space="preserve"> (</w:t>
         </w:r>
       </w:ins>
-      <w:ins w:id="213" w:author="dugalh" w:date="2018-05-10T20:08:00Z">
+      <w:ins w:id="227" w:author="dugalh" w:date="2018-05-10T20:08:00Z">
         <w:r>
           <w:t>points are labelled with their</w:t>
         </w:r>
       </w:ins>
-      <w:ins w:id="214" w:author="dugalh" w:date="2018-05-10T20:07:00Z">
+      <w:ins w:id="228" w:author="dugalh" w:date="2018-05-10T20:07:00Z">
         <w:r>
           <w:t xml:space="preserve"> </w:t>
         </w:r>
       </w:ins>
-      <w:ins w:id="215" w:author="dugalh" w:date="2018-05-10T20:08:00Z">
+      <w:ins w:id="229" w:author="dugalh" w:date="2018-05-10T20:08:00Z">
         <w:r>
           <w:t xml:space="preserve">corresponding </w:t>
         </w:r>
       </w:ins>
-      <w:ins w:id="216" w:author="dugalh" w:date="2018-05-10T20:07:00Z">
+      <w:ins w:id="230" w:author="dugalh" w:date="2018-05-10T20:07:00Z">
         <w:r>
           <w:t>window dimensions)</w:t>
         </w:r>
@@ -11841,62 +12280,62 @@
       <w:r>
         <w:t xml:space="preserve">The MAD </w:t>
       </w:r>
-      <w:ins w:id="217" w:author="dugalh" w:date="2018-05-10T20:20:00Z">
+      <w:ins w:id="231" w:author="dugalh" w:date="2018-05-10T20:20:00Z">
         <w:r>
           <w:t xml:space="preserve">for the sliding window area of three pixels is </w:t>
         </w:r>
       </w:ins>
-      <w:ins w:id="218" w:author="dugalh" w:date="2018-05-10T20:21:00Z">
+      <w:ins w:id="232" w:author="dugalh" w:date="2018-05-10T20:21:00Z">
         <w:r>
           <w:t xml:space="preserve">marginally </w:t>
         </w:r>
       </w:ins>
-      <w:ins w:id="219" w:author="dugalh" w:date="2018-05-10T20:20:00Z">
+      <w:ins w:id="233" w:author="dugalh" w:date="2018-05-10T20:20:00Z">
         <w:r>
           <w:t xml:space="preserve">lower than that </w:t>
         </w:r>
       </w:ins>
-      <w:ins w:id="220" w:author="dugalh" w:date="2018-05-10T20:21:00Z">
+      <w:ins w:id="234" w:author="dugalh" w:date="2018-05-10T20:21:00Z">
         <w:r>
           <w:t>for the sliding window area of</w:t>
         </w:r>
       </w:ins>
-      <w:ins w:id="221" w:author="dugalh" w:date="2018-05-10T20:20:00Z">
+      <w:ins w:id="235" w:author="dugalh" w:date="2018-05-10T20:20:00Z">
         <w:r>
           <w:t xml:space="preserve"> one pixel, </w:t>
         </w:r>
       </w:ins>
-      <w:ins w:id="222" w:author="dugalh" w:date="2018-05-10T20:23:00Z">
+      <w:ins w:id="236" w:author="dugalh" w:date="2018-05-10T20:23:00Z">
         <w:r>
           <w:t xml:space="preserve">although </w:t>
         </w:r>
       </w:ins>
-      <w:ins w:id="223" w:author="dugalh" w:date="2018-05-10T20:20:00Z">
+      <w:ins w:id="237" w:author="dugalh" w:date="2018-05-10T20:20:00Z">
         <w:r>
           <w:t xml:space="preserve">the difference is insignificant.  </w:t>
         </w:r>
       </w:ins>
-      <w:ins w:id="224" w:author="dugalh" w:date="2018-05-10T20:24:00Z">
+      <w:ins w:id="238" w:author="dugalh" w:date="2018-05-10T20:24:00Z">
         <w:r>
           <w:t>The general charact</w:t>
         </w:r>
       </w:ins>
-      <w:ins w:id="225" w:author="dugalh" w:date="2018-05-10T20:25:00Z">
+      <w:ins w:id="239" w:author="dugalh" w:date="2018-05-10T20:25:00Z">
         <w:r>
           <w:t xml:space="preserve">eristic is for the MAD to increase with </w:t>
         </w:r>
       </w:ins>
-      <w:ins w:id="226" w:author="dugalh" w:date="2018-05-10T20:15:00Z">
+      <w:ins w:id="240" w:author="dugalh" w:date="2018-05-10T20:15:00Z">
         <w:r>
           <w:t xml:space="preserve">sliding window </w:t>
         </w:r>
       </w:ins>
-      <w:ins w:id="227" w:author="dugalh" w:date="2018-05-10T20:25:00Z">
+      <w:ins w:id="241" w:author="dugalh" w:date="2018-05-10T20:25:00Z">
         <w:r>
           <w:t xml:space="preserve">size, </w:t>
         </w:r>
       </w:ins>
-      <w:del w:id="228" w:author="dugalh" w:date="2018-05-10T20:28:00Z">
+      <w:del w:id="242" w:author="dugalh" w:date="2018-05-10T20:28:00Z">
         <w:r>
           <w:delText xml:space="preserve">increases </w:delText>
         </w:r>
@@ -11919,84 +12358,129 @@
       <w:r>
         <w:t xml:space="preserve"> an overfitting problem for small window sizes.   </w:t>
       </w:r>
-      <w:r>
-        <w:t xml:space="preserve">As the sliding window size increases, </w:t>
-      </w:r>
-      <w:r>
-        <w:t>the</w:t>
-      </w:r>
-      <w:r>
-        <w:t xml:space="preserve"> effective resolution </w:t>
-      </w:r>
-      <w:r>
-        <w:t>of the radiometric homogenisation</w:t>
-      </w:r>
-      <w:r>
-        <w:t xml:space="preserve"> </w:t>
-      </w:r>
-      <w:r>
-        <w:t>decreas</w:t>
-      </w:r>
-      <w:r>
-        <w:t xml:space="preserve">es, which </w:t>
-      </w:r>
-      <w:r>
-        <w:t xml:space="preserve">likely </w:t>
-      </w:r>
-      <w:r>
-        <w:t xml:space="preserve">results in </w:t>
-      </w:r>
-      <w:r>
-        <w:t xml:space="preserve">the </w:t>
-      </w:r>
-      <w:r>
-        <w:t xml:space="preserve">increasing MAD.  </w:t>
-      </w:r>
-      <w:ins w:id="229" w:author="dugalh" w:date="2018-05-10T21:28:00Z">
+      <w:ins w:id="243" w:author="dugalh" w:date="2018-05-11T13:53:00Z">
         <w:r>
-          <w:t>[</w:t>
+          <w:t>The a</w:t>
+        </w:r>
+        <w:r>
+          <w:t>pproximation</w:t>
+        </w:r>
+        <w:r>
+          <w:t xml:space="preserve"> of radiometric transfer and viewing geometry effects as locally linear relationships</w:t>
         </w:r>
       </w:ins>
-      <w:ins w:id="230" w:author="dugalh" w:date="2018-05-10T21:29:00Z">
+      <w:ins w:id="244" w:author="dugalh" w:date="2018-05-11T13:54:00Z">
         <w:r>
-          <w:t>Land cover within the sliding window is effectively treated as homogenous</w:t>
+          <w:t xml:space="preserve"> (see Equations </w:t>
         </w:r>
       </w:ins>
-      <w:ins w:id="231" w:author="dugalh" w:date="2018-05-10T21:30:00Z">
+      <w:ins w:id="245" w:author="dugalh" w:date="2018-05-11T13:55:00Z">
         <w:r>
-          <w:t xml:space="preserve"> (there is one BRDF rel for the window</w:t>
+          <w:fldChar w:fldCharType="begin"/>
         </w:r>
-        <w:bookmarkStart w:id="232" w:name="_GoBack"/>
-        <w:bookmarkEnd w:id="232"/>
+        <w:r>
+          <w:instrText xml:space="preserve"> REF _Ref391633308 \h </w:instrText>
+        </w:r>
+      </w:ins>
+      <w:r>
+        <w:fldChar w:fldCharType="separate"/>
+      </w:r>
+      <w:ins w:id="246" w:author="dugalh" w:date="2018-05-11T13:55:00Z">
+        <w:r>
+          <w:t>(</w:t>
+        </w:r>
+        <w:r>
+          <w:rPr>
+            <w:noProof/>
+          </w:rPr>
+          <w:t>5</w:t>
+        </w:r>
+        <w:r>
+          <w:fldChar w:fldCharType="end"/>
+        </w:r>
+        <w:r>
+          <w:t xml:space="preserve">) and </w:t>
+        </w:r>
+        <w:r>
+          <w:fldChar w:fldCharType="begin"/>
+        </w:r>
+        <w:r>
+          <w:instrText xml:space="preserve"> REF _Ref475362606 \h </w:instrText>
+        </w:r>
+      </w:ins>
+      <w:r>
+        <w:fldChar w:fldCharType="separate"/>
+      </w:r>
+      <w:ins w:id="247" w:author="dugalh" w:date="2018-05-11T13:55:00Z">
+        <w:r>
+          <w:t>(</w:t>
+        </w:r>
+        <w:r>
+          <w:rPr>
+            <w:noProof/>
+          </w:rPr>
+          <w:t>12</w:t>
+        </w:r>
+        <w:r>
+          <w:fldChar w:fldCharType="end"/>
+        </w:r>
+      </w:ins>
+      <w:ins w:id="248" w:author="dugalh" w:date="2018-05-11T13:54:00Z">
         <w:r>
           <w:t>)</w:t>
         </w:r>
       </w:ins>
-      <w:ins w:id="233" w:author="dugalh" w:date="2018-05-10T21:29:00Z">
+      <w:ins w:id="249" w:author="dugalh" w:date="2018-05-11T13:55:00Z">
         <w:r>
-          <w:t xml:space="preserve"> </w:t>
+          <w:t>)</w:t>
         </w:r>
       </w:ins>
-      <w:ins w:id="234" w:author="dugalh" w:date="2018-05-10T21:30:00Z">
+      <w:ins w:id="250" w:author="dugalh" w:date="2018-05-11T13:53:00Z">
         <w:r>
-          <w:t>–</w:t>
+          <w:t xml:space="preserve"> will be more precise for smaller sliding windows.  </w:t>
         </w:r>
       </w:ins>
-      <w:ins w:id="235" w:author="dugalh" w:date="2018-05-10T21:29:00Z">
-        <w:r>
-          <w:t xml:space="preserve"> the </w:t>
-        </w:r>
-      </w:ins>
-      <w:ins w:id="236" w:author="dugalh" w:date="2018-05-10T21:30:00Z">
-        <w:r>
-          <w:t>larger the sliding window, the less likely this is to be true</w:t>
-        </w:r>
-      </w:ins>
-      <w:ins w:id="237" w:author="dugalh" w:date="2018-05-10T21:28:00Z">
-        <w:r>
-          <w:t xml:space="preserve">]  </w:t>
-        </w:r>
-      </w:ins>
+      <w:r>
+        <w:t xml:space="preserve">As the sliding window size increases, </w:t>
+      </w:r>
+      <w:r>
+        <w:t>the</w:t>
+      </w:r>
+      <w:r>
+        <w:t xml:space="preserve"> effective resolution </w:t>
+      </w:r>
+      <w:r>
+        <w:t>of the radiometric homogenisation</w:t>
+      </w:r>
+      <w:r>
+        <w:t xml:space="preserve"> </w:t>
+      </w:r>
+      <w:r>
+        <w:t>decreas</w:t>
+      </w:r>
+      <w:r>
+        <w:t xml:space="preserve">es, which </w:t>
+      </w:r>
+      <w:r>
+        <w:t xml:space="preserve">likely </w:t>
+      </w:r>
+      <w:r>
+        <w:t xml:space="preserve">results in </w:t>
+      </w:r>
+      <w:r>
+        <w:t xml:space="preserve">the </w:t>
+      </w:r>
+      <w:r>
+        <w:t xml:space="preserve">increasing </w:t>
+      </w:r>
+      <w:proofErr w:type="gramStart"/>
+      <w:r>
+        <w:t>MAD.</w:t>
+      </w:r>
+      <w:proofErr w:type="gramEnd"/>
+      <w:r>
+        <w:t xml:space="preserve">  </w:t>
+      </w:r>
       <w:r>
         <w:t>T</w:t>
       </w:r>
@@ -12085,6 +12569,9 @@
     <w:p>
       <w:pPr>
         <w:pStyle w:val="Newparagraph"/>
+        <w:rPr>
+          <w:ins w:id="251" w:author="dugalh" w:date="2018-05-11T13:41:00Z"/>
+        </w:rPr>
       </w:pPr>
       <w:r>
         <w:t xml:space="preserve">False colour CIR (colour-infrared) renderings of the DMC, SPOT 5 and difference images are shown in </w:t>
@@ -12135,6 +12622,13 @@
       <w:r>
         <w:t xml:space="preserve">, these changes may not be captured at the MODIS resolution and could also be contributing to the NIR differences in these regions.  </w:t>
       </w:r>
+    </w:p>
+    <w:p>
+      <w:pPr>
+        <w:pStyle w:val="Newparagraph"/>
+      </w:pPr>
+      <w:bookmarkStart w:id="252" w:name="_GoBack"/>
+      <w:bookmarkEnd w:id="252"/>
     </w:p>
     <w:tbl>
       <w:tblPr>
@@ -12369,10 +12863,10 @@
       <w:r>
         <w:t>[</w:t>
       </w:r>
-      <w:bookmarkStart w:id="238" w:name="_Ref391064113"/>
-      <w:bookmarkStart w:id="239" w:name="_Toc448324359"/>
-      <w:bookmarkStart w:id="240" w:name="_Toc391220531"/>
-      <w:bookmarkStart w:id="241" w:name="_Toc394582254"/>
+      <w:bookmarkStart w:id="253" w:name="_Ref391064113"/>
+      <w:bookmarkStart w:id="254" w:name="_Toc448324359"/>
+      <w:bookmarkStart w:id="255" w:name="_Toc391220531"/>
+      <w:bookmarkStart w:id="256" w:name="_Toc394582254"/>
       <w:r>
         <w:t xml:space="preserve">Figure </w:t>
       </w:r>
@@ -12394,7 +12888,7 @@
       <w:r>
         <w:fldChar w:fldCharType="end"/>
       </w:r>
-      <w:bookmarkEnd w:id="238"/>
+      <w:bookmarkEnd w:id="253"/>
       <w:r>
         <w:t>.  DMC and SPOT 5 surface reflectance comparison with</w:t>
       </w:r>
@@ -12431,9 +12925,9 @@
       <w:r>
         <w:t>image</w:t>
       </w:r>
-      <w:bookmarkEnd w:id="239"/>
-      <w:bookmarkEnd w:id="240"/>
-      <w:bookmarkEnd w:id="241"/>
+      <w:bookmarkEnd w:id="254"/>
+      <w:bookmarkEnd w:id="255"/>
+      <w:bookmarkEnd w:id="256"/>
       <w:r>
         <w:t>]</w:t>
       </w:r>
@@ -12443,10 +12937,10 @@
       <w:r>
         <w:t>[</w:t>
       </w:r>
-      <w:bookmarkStart w:id="242" w:name="_Ref447606984"/>
-      <w:bookmarkStart w:id="243" w:name="_Ref452304797"/>
-      <w:bookmarkStart w:id="244" w:name="_Ref447557093"/>
-      <w:bookmarkStart w:id="245" w:name="_Toc448324360"/>
+      <w:bookmarkStart w:id="257" w:name="_Ref447606984"/>
+      <w:bookmarkStart w:id="258" w:name="_Ref452304797"/>
+      <w:bookmarkStart w:id="259" w:name="_Ref447557093"/>
+      <w:bookmarkStart w:id="260" w:name="_Toc448324360"/>
       <w:r>
         <w:t xml:space="preserve">Figure </w:t>
       </w:r>
@@ -12468,16 +12962,16 @@
       <w:r>
         <w:fldChar w:fldCharType="end"/>
       </w:r>
-      <w:bookmarkEnd w:id="242"/>
-      <w:bookmarkEnd w:id="243"/>
+      <w:bookmarkEnd w:id="257"/>
+      <w:bookmarkEnd w:id="258"/>
       <w:r>
         <w:t xml:space="preserve">.  DMC and SPOT 5 </w:t>
       </w:r>
-      <w:bookmarkEnd w:id="244"/>
+      <w:bookmarkEnd w:id="259"/>
       <w:r>
         <w:t>RSRs</w:t>
       </w:r>
-      <w:bookmarkEnd w:id="245"/>
+      <w:bookmarkEnd w:id="260"/>
       <w:r>
         <w:t>]</w:t>
       </w:r>
@@ -12496,8 +12990,8 @@
       <w:r>
         <w:t>[</w:t>
       </w:r>
-      <w:bookmarkStart w:id="246" w:name="_Ref447612399"/>
-      <w:bookmarkStart w:id="247" w:name="_Toc448324361"/>
+      <w:bookmarkStart w:id="261" w:name="_Ref447612399"/>
+      <w:bookmarkStart w:id="262" w:name="_Toc448324361"/>
       <w:r>
         <w:t xml:space="preserve">Figure </w:t>
       </w:r>
@@ -12519,11 +13013,11 @@
       <w:r>
         <w:fldChar w:fldCharType="end"/>
       </w:r>
-      <w:bookmarkEnd w:id="246"/>
+      <w:bookmarkEnd w:id="261"/>
       <w:r>
         <w:t>.  DMC DN mosaic and SPOT 5 surface reflectance correlation</w:t>
       </w:r>
-      <w:bookmarkEnd w:id="247"/>
+      <w:bookmarkEnd w:id="262"/>
       <w:r>
         <w:t>]</w:t>
       </w:r>
@@ -12542,8 +13036,8 @@
       <w:r>
         <w:t>[</w:t>
       </w:r>
-      <w:bookmarkStart w:id="248" w:name="_Ref447612403"/>
-      <w:bookmarkStart w:id="249" w:name="_Toc448324362"/>
+      <w:bookmarkStart w:id="263" w:name="_Ref447612403"/>
+      <w:bookmarkStart w:id="264" w:name="_Toc448324362"/>
       <w:r>
         <w:t xml:space="preserve">Figure </w:t>
       </w:r>
@@ -12565,11 +13059,11 @@
       <w:r>
         <w:fldChar w:fldCharType="end"/>
       </w:r>
-      <w:bookmarkEnd w:id="248"/>
+      <w:bookmarkEnd w:id="263"/>
       <w:r>
         <w:t>.  DMC homogenised mosaic and SPOT 5 surface reflectance correlation</w:t>
       </w:r>
-      <w:bookmarkEnd w:id="249"/>
+      <w:bookmarkEnd w:id="264"/>
       <w:r>
         <w:t xml:space="preserve">] </w:t>
       </w:r>
@@ -12588,7 +13082,7 @@
       <w:r>
         <w:t>[</w:t>
       </w:r>
-      <w:bookmarkStart w:id="250" w:name="_Ref475458708"/>
+      <w:bookmarkStart w:id="265" w:name="_Ref475458708"/>
       <w:r>
         <w:t xml:space="preserve">Figure </w:t>
       </w:r>
@@ -12610,7 +13104,7 @@
       <w:r>
         <w:fldChar w:fldCharType="end"/>
       </w:r>
-      <w:bookmarkEnd w:id="250"/>
+      <w:bookmarkEnd w:id="265"/>
       <w:r>
         <w:t>.  MODIS and SPOT 5 surface reflectance correlation]</w:t>
       </w:r>
@@ -12629,7 +13123,7 @@
       <w:r>
         <w:t>[</w:t>
       </w:r>
-      <w:bookmarkStart w:id="251" w:name="_Ref475460203"/>
+      <w:bookmarkStart w:id="266" w:name="_Ref475460203"/>
       <w:r>
         <w:t xml:space="preserve">Table </w:t>
       </w:r>
@@ -12651,7 +13145,7 @@
       <w:r>
         <w:fldChar w:fldCharType="end"/>
       </w:r>
-      <w:bookmarkEnd w:id="251"/>
+      <w:bookmarkEnd w:id="266"/>
       <w:r>
         <w:t xml:space="preserve">. </w:t>
       </w:r>
@@ -12676,9 +13170,9 @@
       <w:r>
         <w:t>[</w:t>
       </w:r>
-      <w:bookmarkStart w:id="252" w:name="_Ref447556200"/>
-      <w:bookmarkStart w:id="253" w:name="_Ref452304869"/>
-      <w:bookmarkStart w:id="254" w:name="_Toc448324325"/>
+      <w:bookmarkStart w:id="267" w:name="_Ref447556200"/>
+      <w:bookmarkStart w:id="268" w:name="_Ref452304869"/>
+      <w:bookmarkStart w:id="269" w:name="_Toc448324325"/>
       <w:r>
         <w:t xml:space="preserve">Table </w:t>
       </w:r>
@@ -12700,8 +13194,8 @@
       <w:r>
         <w:fldChar w:fldCharType="end"/>
       </w:r>
-      <w:bookmarkEnd w:id="252"/>
-      <w:bookmarkEnd w:id="253"/>
+      <w:bookmarkEnd w:id="267"/>
+      <w:bookmarkEnd w:id="268"/>
       <w:r>
         <w:t>.</w:t>
       </w:r>
@@ -12711,7 +13205,7 @@
       <w:r>
         <w:t xml:space="preserve"> Statistical comparison between SPOT 5 and DMC surface reflectance images</w:t>
       </w:r>
-      <w:bookmarkEnd w:id="254"/>
+      <w:bookmarkEnd w:id="269"/>
       <w:r>
         <w:t>]</w:t>
       </w:r>
@@ -12730,7 +13224,7 @@
       <w:r>
         <w:t>[</w:t>
       </w:r>
-      <w:bookmarkStart w:id="255" w:name="_Ref513025286"/>
+      <w:bookmarkStart w:id="270" w:name="_Ref513025286"/>
       <w:r>
         <w:t xml:space="preserve">Figure </w:t>
       </w:r>
@@ -12752,7 +13246,7 @@
       <w:r>
         <w:fldChar w:fldCharType="end"/>
       </w:r>
-      <w:bookmarkEnd w:id="255"/>
+      <w:bookmarkEnd w:id="270"/>
       <w:r>
         <w:t xml:space="preserve">.  </w:t>
       </w:r>
@@ -12775,10 +13269,11 @@
         <w:ind w:firstLine="0"/>
       </w:pPr>
       <w:r>
+        <w:lastRenderedPageBreak/>
         <w:t>[</w:t>
       </w:r>
-      <w:bookmarkStart w:id="256" w:name="_Ref475615975"/>
-      <w:bookmarkStart w:id="257" w:name="_Ref475615969"/>
+      <w:bookmarkStart w:id="271" w:name="_Ref475615975"/>
+      <w:bookmarkStart w:id="272" w:name="_Ref475615969"/>
       <w:r>
         <w:t xml:space="preserve">Figure </w:t>
       </w:r>
@@ -12800,11 +13295,11 @@
       <w:r>
         <w:fldChar w:fldCharType="end"/>
       </w:r>
-      <w:bookmarkEnd w:id="256"/>
+      <w:bookmarkEnd w:id="271"/>
       <w:r>
         <w:t>.  Comparison of DMC and SPOT 5 spectra</w:t>
       </w:r>
-      <w:bookmarkEnd w:id="257"/>
+      <w:bookmarkEnd w:id="272"/>
       <w:r>
         <w:t xml:space="preserve">] </w:t>
       </w:r>
@@ -12818,11 +13313,11 @@
       <w:pPr>
         <w:pStyle w:val="Heading1"/>
       </w:pPr>
-      <w:bookmarkStart w:id="258" w:name="_Ref452458695"/>
+      <w:bookmarkStart w:id="273" w:name="_Ref452458695"/>
       <w:r>
         <w:t>Conclusions</w:t>
       </w:r>
-      <w:bookmarkEnd w:id="258"/>
+      <w:bookmarkEnd w:id="273"/>
     </w:p>
     <w:p>
       <w:pPr>
@@ -12861,9 +13356,9 @@
       <w:r>
         <w:t xml:space="preserve"> inside a small sliding window.  The method is limited by the low resolution of the satellite reference image.  The effects of viewing geometry and land cover variations below the scale of a reference pixel are averaged out.  Only gradual BRDF and atmospheric variations that can be captured by the coarser resolution of the reference image are compensated for.  </w:t>
       </w:r>
-      <w:ins w:id="259" w:author="dugalh" w:date="2018-05-10T21:12:00Z">
+      <w:ins w:id="274" w:author="dugalh" w:date="2018-05-10T21:12:00Z">
         <w:r>
-          <w:t xml:space="preserve">The resolution disparity and RSR differences between aerial and reference images, as well as uncertainty in the reference image reflectance values, affect the accuracy of the method.  </w:t>
+          <w:t xml:space="preserve">  </w:t>
         </w:r>
       </w:ins>
     </w:p>
@@ -12918,29 +13413,62 @@
         <w:t>2</w:t>
       </w:r>
       <w:r>
-        <w:t xml:space="preserve"> value and the mean absolute reflectance difference between the </w:t>
+        <w:t xml:space="preserve"> value and the mean absolute reflectance difference between the DMC mosaic and SPOT 5 image were </w:t>
+      </w:r>
+      <w:r>
+        <w:t>0.84</w:t>
+      </w:r>
+      <w:r>
+        <w:t xml:space="preserve"> and </w:t>
+      </w:r>
+      <w:r>
+        <w:t>3.43</w:t>
+      </w:r>
+      <w:r>
+        <w:t xml:space="preserve">% respectively.  Despite the limitations </w:t>
       </w:r>
       <w:r>
         <w:lastRenderedPageBreak/>
-        <w:t xml:space="preserve">DMC mosaic and SPOT 5 image were </w:t>
-      </w:r>
-      <w:r>
-        <w:t>0.84</w:t>
+        <w:t xml:space="preserve">and approximations inherent in the method, these statistics are considered supportive of the method’s efficacy and are similar to figures reported by </w:t>
+      </w:r>
+      <w:r>
+        <w:fldChar w:fldCharType="begin" w:fldLock="1"/>
+      </w:r>
+      <w:r>
+        <w:instrText>ADDIN CSL_CITATION { "citationItems" : [ { "id" : "ITEM-1", "itemData" : { "DOI" : "10.1109/TGRS.2011.2108301", "ISSN" : "0196-2892", "author" : [ { "dropping-particle" : "", "family" : "Collings", "given" : "Simon", "non-dropping-particle" : "", "parse-names" : false, "suffix" : "" }, { "dropping-particle" : "", "family" : "Caccetta", "given" : "Peter", "non-dropping-particle" : "", "parse-names" : false, "suffix" : "" }, { "dropping-particle" : "", "family" : "Campbell", "given" : "Norm", "non-dropping-particle" : "", "parse-names" : false, "suffix" : "" }, { "dropping-particle" : "", "family" : "Wu", "given" : "Xiaoliang", "non-dropping-particle" : "", "parse-names" : false, "suffix" : "" } ], "container-title" : "IEEE Transactions on Geoscience and Remote Sensing", "id" : "ITEM-1", "issue" : "7", "issued" : { "date-parts" : [ [ "2011", "7" ] ] }, "note" : "Not read properly. The second stage of the algorithm scales to ground reflectance using reference targets spread throughout the imaged area. We may be able to skip this second step.\n\nNice summary of possible sources of inconsistency.\nAlso good review of available techniques.\n\nOn a more thorough read, there are some questionable assumptions like = std dev for all frames. Also not too convinced of the author's theoretical insight.\n\nIt seems the BRDF approach uses std kernels to describe viewing geom effects i.e. it doesn't require ground truth??? Then a 2nd stage that is a linear xformation to grounsd truth (real refl). This second stage could be skipped or replaced with a MODIS cross calibration.\n\nThe first stage is per image independant of the mosaic (brdf and atcor). The second stage is a linear ax+b model to smooth adjacent images fitted to all overallapping areas simulateneously.\n\nI think their model ends up being spatially varying linear but I should couble check this.", "page" : "2573-2588", "title" : "Empirical models for radiometric calibration of digital aerial frame mosaics", "type" : "article-journal", "volume" : "49" }, "uris" : [ "http://www.mendeley.com/documents/?uuid=fcc769ee-dce1-4185-a383-5c22b951e832" ] } ], "mendeley" : { "formattedCitation" : "(Collings et al. 2011)", "manualFormatting" : "Collings et al. (2011)", "plainTextFormattedCitation" : "(Collings et al. 2011)", "previouslyFormattedCitation" : "(Collings et al. 2011)" }, "properties" : {  }, "schema" : "https://github.com/citation-style-language/schema/raw/master/csl-citation.json" }</w:instrText>
+      </w:r>
+      <w:r>
+        <w:fldChar w:fldCharType="separate"/>
+      </w:r>
+      <w:r>
+        <w:rPr>
+          <w:noProof/>
+        </w:rPr>
+        <w:t xml:space="preserve">Collings et al. </w:t>
+      </w:r>
+      <w:r>
+        <w:rPr>
+          <w:noProof/>
+        </w:rPr>
+        <w:t>(</w:t>
+      </w:r>
+      <w:r>
+        <w:rPr>
+          <w:noProof/>
+        </w:rPr>
+        <w:t>2011)</w:t>
+      </w:r>
+      <w:r>
+        <w:fldChar w:fldCharType="end"/>
       </w:r>
       <w:r>
         <w:t xml:space="preserve"> and </w:t>
       </w:r>
       <w:r>
-        <w:t>3.43</w:t>
-      </w:r>
-      <w:r>
-        <w:t xml:space="preserve">% respectively.  Despite the limitations and approximations inherent in the method, these statistics are considered supportive of the method’s efficacy and are similar to figures reported by </w:t>
-      </w:r>
-      <w:r>
         <w:fldChar w:fldCharType="begin" w:fldLock="1"/>
       </w:r>
       <w:r>
-        <w:instrText>ADDIN CSL_CITATION { "citationItems" : [ { "id" : "ITEM-1", "itemData" : { "DOI" : "10.1109/TGRS.2011.2108301", "ISSN" : "0196-2892", "author" : [ { "dropping-particle" : "", "family" : "Collings", "given" : "Simon", "non-dropping-particle" : "", "parse-names" : false, "suffix" : "" }, { "dropping-particle" : "", "family" : "Caccetta", "given" : "Peter", "non-dropping-particle" : "", "parse-names" : false, "suffix" : "" }, { "dropping-particle" : "", "family" : "Campbell", "given" : "Norm", "non-dropping-particle" : "", "parse-names" : false, "suffix" : "" }, { "dropping-particle" : "", "family" : "Wu", "given" : "Xiaoliang", "non-dropping-particle" : "", "parse-names" : false, "suffix" : "" } ], "container-title" : "IEEE Transactions on Geoscience and Remote Sensing", "id" : "ITEM-1", "issue" : "7", "issued" : { "date-parts" : [ [ "2011", "7" ] ] }, "note" : "Not read properly. The second stage of the algorithm scales to ground reflectance using reference targets spread throughout the imaged area. We may be able to skip this second step.\n\nNice summary of possible sources of inconsistency.\nAlso good review of available techniques.\n\nOn a more thorough read, there are some questionable assumptions like = std dev for all frames. Also not too convinced of the author's theoretical insight.\n\nIt seems the BRDF approach uses std kernels to describe viewing geom effects i.e. it doesn't require ground truth??? Then a 2nd stage that is a linear xformation to grounsd truth (real refl). This second stage could be skipped or replaced with a MODIS cross calibration.\n\nThe first stage is per image independant of the mosaic (brdf and atcor). The second stage is a linear ax+b model to smooth adjacent images fitted to all overallapping areas simulateneously.\n\nI think their model ends up being spatially varying linear but I should couble check this.", "page" : "2573-2588", "title" : "Empirical models for radiometric calibration of digital aerial frame mosaics", "type" : "article-journal", "volume" : "49" }, "uris" : [ "http://www.mendeley.com/documents/?uuid=fcc769ee-dce1-4185-a383-5c22b951e832" ] } ], "mendeley" : { "formattedCitation" : "(Collings et al. 2011)", "manualFormatting" : "Collings et al. (2011)", "plainTextFormattedCitation" : "(Collings et al. 2011)", "previouslyFormattedCitation" : "(Collings et al. 2011)" }, "properties" : {  }, "schema" : "https://github.com/citation-style-language/schema/raw/master/csl-citation.json" }</w:instrText>
+        <w:instrText>ADDIN CSL_CITATION { "citationItems" : [ { "id" : "ITEM-1", "itemData" : { "DOI" : "10.1016/j.isprsjprs.2011.09.011", "ISSN" : "09242716", "author" : [ { "dropping-particle" : "", "family" : "L\u00f3pez", "given" : "David Hern\u00e1ndez", "non-dropping-particle" : "", "parse-names" : false, "suffix" : "" }, { "dropping-particle" : "", "family" : "Garc\u00eda", "given" : "Beatriz Felipe", "non-dropping-particle" : "", "parse-names" : false, "suffix" : "" }, { "dropping-particle" : "", "family" : "Piqueras", "given" : "Jos\u00e9 Gonz\u00e1lez", "non-dropping-particle" : "", "parse-names" : false, "suffix" : "" }, { "dropping-particle" : "", "family" : "Guillermo", "given" : "Villa Alc\u00e1zar", "non-dropping-particle" : "", "parse-names" : false, "suffix" : "" } ], "container-title" : "ISPRS Journal of Photogrammetry and Remote Sensing", "id" : "ITEM-1", "issue" : "6", "issued" : { "date-parts" : [ [ "2011", "11" ] ] }, "note" : "Same sensor and resolution as us!\nKernel BRDF. \nMethod requires field control points which are measured with a hand-help spectrometer. \n\nMethod is aimed at a more physical approach than the previous semi-empirical verions. Also it seems a lot of the work is involved in getting abs refl which we don't need. This is what the manual spectrometer measurements are for.\n\nUses 6S transfer model to get theoretical camera response to measured ground tgts\n\nThey tried 2 approaches - one with 8bit LUT adjusted images and one with 12bit raw images. Exactly as I did!!! Ref\n\nMission to get atmospheric params. Not appropriate to use same atmospheric model for entire image.\n\nBRDF needs to be applied to rectified images?\n\nGET REFERENCES!\n\nApplies complete model and Looks at contribution of each step ie.e. atcor then brdf (then mosaic norm). both atcor and brdf are nb! Ref.\n\nUse of control pts allows absolute correction unlike previuous methods. \n\nThere is no specific mosaic norm step, I think the mosaic norm happens in the use of radiometric tie pts.", "page" : "883-893", "title" : "An approach to the radiometric aerotriangulation of photogrammetric images", "type" : "article-journal", "volume" : "66" }, "uris" : [ "http://www.mendeley.com/documents/?uuid=2420ec1b-ab61-4cd8-a56e-2b16e127f81a" ] } ], "mendeley" : { "formattedCitation" : "(L\u00f3pez et al. 2011)", "manualFormatting" : "L\u00f3pez et al. (2011)", "plainTextFormattedCitation" : "(L\u00f3pez et al. 2011)", "previouslyFormattedCitation" : "(L\u00f3pez et al. 2011)" }, "properties" : {  }, "schema" : "https://github.com/citation-style-language/schema/raw/master/csl-citation.json" }</w:instrText>
       </w:r>
       <w:r>
         <w:fldChar w:fldCharType="separate"/>
@@ -12949,7 +13477,7 @@
         <w:rPr>
           <w:noProof/>
         </w:rPr>
-        <w:t xml:space="preserve">Collings et al. </w:t>
+        <w:t xml:space="preserve">López et al. </w:t>
       </w:r>
       <w:r>
         <w:rPr>
@@ -12967,135 +13495,104 @@
         <w:fldChar w:fldCharType="end"/>
       </w:r>
       <w:r>
-        <w:t xml:space="preserve"> and </w:t>
-      </w:r>
-      <w:r>
-        <w:fldChar w:fldCharType="begin" w:fldLock="1"/>
-      </w:r>
-      <w:r>
-        <w:instrText>ADDIN CSL_CITATION { "citationItems" : [ { "id" : "ITEM-1", "itemData" : { "DOI" : "10.1016/j.isprsjprs.2011.09.011", "ISSN" : "09242716", "author" : [ { "dropping-particle" : "", "family" : "L\u00f3pez", "given" : "David Hern\u00e1ndez", "non-dropping-particle" : "", "parse-names" : false, "suffix" : "" }, { "dropping-particle" : "", "family" : "Garc\u00eda", "given" : "Beatriz Felipe", "non-dropping-particle" : "", "parse-names" : false, "suffix" : "" }, { "dropping-particle" : "", "family" : "Piqueras", "given" : "Jos\u00e9 Gonz\u00e1lez", "non-dropping-particle" : "", "parse-names" : false, "suffix" : "" }, { "dropping-particle" : "", "family" : "Guillermo", "given" : "Villa Alc\u00e1zar", "non-dropping-particle" : "", "parse-names" : false, "suffix" : "" } ], "container-title" : "ISPRS Journal of Photogrammetry and Remote Sensing", "id" : "ITEM-1", "issue" : "6", "issued" : { "date-parts" : [ [ "2011", "11" ] ] }, "note" : "Same sensor and resolution as us!\nKernel BRDF. \nMethod requires field control points which are measured with a hand-help spectrometer. \n\nMethod is aimed at a more physical approach than the previous semi-empirical verions. Also it seems a lot of the work is involved in getting abs refl which we don't need. This is what the manual spectrometer measurements are for.\n\nUses 6S transfer model to get theoretical camera response to measured ground tgts\n\nThey tried 2 approaches - one with 8bit LUT adjusted images and one with 12bit raw images. Exactly as I did!!! Ref\n\nMission to get atmospheric params. Not appropriate to use same atmospheric model for entire image.\n\nBRDF needs to be applied to rectified images?\n\nGET REFERENCES!\n\nApplies complete model and Looks at contribution of each step ie.e. atcor then brdf (then mosaic norm). both atcor and brdf are nb! Ref.\n\nUse of control pts allows absolute correction unlike previuous methods. \n\nThere is no specific mosaic norm step, I think the mosaic norm happens in the use of radiometric tie pts.", "page" : "883-893", "title" : "An approach to the radiometric aerotriangulation of photogrammetric images", "type" : "article-journal", "volume" : "66" }, "uris" : [ "http://www.mendeley.com/documents/?uuid=2420ec1b-ab61-4cd8-a56e-2b16e127f81a" ] } ], "mendeley" : { "formattedCitation" : "(L\u00f3pez et al. 2011)", "manualFormatting" : "L\u00f3pez et al. (2011)", "plainTextFormattedCitation" : "(L\u00f3pez et al. 2011)", "previouslyFormattedCitation" : "(L\u00f3pez et al. 2011)" }, "properties" : {  }, "schema" : "https://github.com/citation-style-language/schema/raw/master/csl-citation.json" }</w:instrText>
+        <w:t xml:space="preserve"> for related correction techniques.</w:t>
+      </w:r>
+    </w:p>
+    <w:p>
+      <w:pPr>
+        <w:pStyle w:val="Newparagraph"/>
+      </w:pPr>
+    </w:p>
+    <w:p>
+      <w:pPr>
+        <w:pStyle w:val="Newparagraph"/>
+      </w:pPr>
+      <w:commentRangeStart w:id="275"/>
+      <w:r>
+        <w:t>The proposed technique does not require explicit BRDF and atmospheric correction</w:t>
+      </w:r>
+      <w:r>
+        <w:t>;</w:t>
+      </w:r>
+      <w:r>
+        <w:t xml:space="preserve"> and mosaic normalisation techniques to reduce seam lines</w:t>
+      </w:r>
+      <w:r>
+        <w:t xml:space="preserve"> are not necessary</w:t>
+      </w:r>
+      <w:r>
+        <w:t xml:space="preserve">.  </w:t>
+      </w:r>
+      <w:commentRangeEnd w:id="275"/>
+      <w:r>
+        <w:rPr>
+          <w:rStyle w:val="CommentReference"/>
+        </w:rPr>
+        <w:commentReference w:id="275"/>
+      </w:r>
+      <w:r>
+        <w:t>The spatially varying linear model allows for flexibility in the BRDF characteristics that can be corrected for.  The method accuracy is limited by the accuracy of the reference surface’s reflectance i.e. the accuracy of the homogenised images can at best be that of the MODIS reference.  The method is also limited by the need for a reference image concurrent and spectrally similar to the aerial imagery.  Such an image may not always be obtainable.</w:t>
+      </w:r>
+      <w:r>
+        <w:t xml:space="preserve"> </w:t>
+      </w:r>
+      <w:r>
+        <w:t xml:space="preserve"> The MODIS and DMC RSRs are quite different in the near-infrared region of the spectrum (see </w:t>
+      </w:r>
+      <w:r>
+        <w:fldChar w:fldCharType="begin"/>
+      </w:r>
+      <w:r>
+        <w:instrText xml:space="preserve"> REF _Ref452304563 \h  \* MERGEFORMAT </w:instrText>
       </w:r>
       <w:r>
         <w:fldChar w:fldCharType="separate"/>
       </w:r>
       <w:r>
-        <w:rPr>
-          <w:noProof/>
-        </w:rPr>
-        <w:t xml:space="preserve">López et al. </w:t>
-      </w:r>
-      <w:r>
-        <w:rPr>
-          <w:noProof/>
-        </w:rPr>
+        <w:t xml:space="preserve">Figure </w:t>
+      </w:r>
+      <w:r>
+        <w:rPr>
+          <w:noProof/>
+        </w:rPr>
+        <w:t>2</w:t>
+      </w:r>
+      <w:r>
+        <w:fldChar w:fldCharType="end"/>
+      </w:r>
+      <w:r>
+        <w:t xml:space="preserve">).  The surface reflectance homogenisation method approximates the effect of different sensor spectral responses with a linear relationship that is contained by the model of Equation </w:t>
+      </w:r>
+      <w:r>
+        <w:fldChar w:fldCharType="begin"/>
+      </w:r>
+      <w:r>
+        <w:instrText xml:space="preserve"> REF _Ref452308124 \h  \* MERGEFORMAT </w:instrText>
+      </w:r>
+      <w:r>
+        <w:fldChar w:fldCharType="separate"/>
+      </w:r>
+      <w:r>
         <w:t>(</w:t>
       </w:r>
       <w:r>
         <w:rPr>
           <w:noProof/>
         </w:rPr>
-        <w:t>2011)</w:t>
+        <w:t>5</w:t>
       </w:r>
       <w:r>
         <w:fldChar w:fldCharType="end"/>
       </w:r>
       <w:r>
-        <w:t xml:space="preserve"> for related correction techniques.</w:t>
-      </w:r>
-    </w:p>
-    <w:p>
-      <w:pPr>
-        <w:pStyle w:val="Newparagraph"/>
-      </w:pPr>
-    </w:p>
-    <w:p>
-      <w:pPr>
-        <w:pStyle w:val="Newparagraph"/>
-      </w:pPr>
-      <w:commentRangeStart w:id="260"/>
-      <w:r>
-        <w:t>The proposed technique does not require explicit BRDF and atmospheric correction</w:t>
-      </w:r>
-      <w:r>
-        <w:t>;</w:t>
-      </w:r>
-      <w:r>
-        <w:t xml:space="preserve"> and mosaic normalisation techniques to reduce seam lines</w:t>
-      </w:r>
-      <w:r>
-        <w:t xml:space="preserve"> are not necessary</w:t>
-      </w:r>
-      <w:r>
-        <w:t xml:space="preserve">.  </w:t>
-      </w:r>
-      <w:commentRangeEnd w:id="260"/>
-      <w:r>
-        <w:rPr>
-          <w:rStyle w:val="CommentReference"/>
-        </w:rPr>
-        <w:commentReference w:id="260"/>
-      </w:r>
-      <w:r>
-        <w:t>The spatially varying linear model allows for flexibility in the BRDF characteristics that can be corrected for.  The method accuracy is limited by the accuracy of the reference surface’s reflectance i.e. the accuracy of the homogenised images can at best be that of the MODIS reference.  The method is also limited by the need for a reference image concurrent and spectrally similar to the aerial imagery.  Such an image may not always be obtainable.</w:t>
-      </w:r>
-      <w:r>
-        <w:t xml:space="preserve"> </w:t>
-      </w:r>
-      <w:r>
-        <w:t xml:space="preserve"> The MODIS and DMC RSRs are quite different in the near-infrared region of the spectrum (see </w:t>
-      </w:r>
-      <w:r>
-        <w:fldChar w:fldCharType="begin"/>
-      </w:r>
-      <w:r>
-        <w:instrText xml:space="preserve"> REF _Ref452304563 \h  \* MERGEFORMAT </w:instrText>
-      </w:r>
-      <w:r>
-        <w:fldChar w:fldCharType="separate"/>
-      </w:r>
-      <w:r>
-        <w:t xml:space="preserve">Figure </w:t>
-      </w:r>
-      <w:r>
-        <w:rPr>
-          <w:noProof/>
-        </w:rPr>
-        <w:t>2</w:t>
-      </w:r>
-      <w:r>
-        <w:fldChar w:fldCharType="end"/>
-      </w:r>
-      <w:r>
-        <w:t xml:space="preserve">).  The surface reflectance homogenisation method approximates the effect of different sensor spectral responses with a linear relationship that is contained by the model of Equation </w:t>
-      </w:r>
-      <w:r>
-        <w:fldChar w:fldCharType="begin"/>
-      </w:r>
-      <w:r>
-        <w:instrText xml:space="preserve"> REF _Ref452308124 \h  \* MERGEFORMAT </w:instrText>
-      </w:r>
-      <w:r>
-        <w:fldChar w:fldCharType="separate"/>
-      </w:r>
-      <w:r>
-        <w:t>(</w:t>
-      </w:r>
-      <w:r>
-        <w:rPr>
-          <w:noProof/>
-        </w:rPr>
-        <w:t>5</w:t>
-      </w:r>
-      <w:r>
-        <w:fldChar w:fldCharType="end"/>
-      </w:r>
-      <w:r>
         <w:t>).  This approximation was supported by a simulation of MODIS and DMC measurements for typical land cover spectra.  The relatively higher (</w:t>
       </w:r>
+      <w:proofErr w:type="gramStart"/>
       <w:r>
         <w:t>4</w:t>
       </w:r>
-      <w:del w:id="261" w:author="AVN" w:date="2018-05-03T13:51:00Z">
+      <w:proofErr w:type="gramEnd"/>
+      <w:del w:id="276" w:author="AVN" w:date="2018-05-03T13:51:00Z">
         <w:r>
           <w:delText>.00</w:delText>
         </w:r>
@@ -13113,8 +13610,8 @@
       <w:pPr>
         <w:pStyle w:val="Newparagraph"/>
       </w:pPr>
-      <w:commentRangeStart w:id="262"/>
-      <w:commentRangeStart w:id="263"/>
+      <w:commentRangeStart w:id="277"/>
+      <w:commentRangeStart w:id="278"/>
       <w:r>
         <w:t xml:space="preserve">While the results of the surface reflectance homogenisation technique were surprisingly good given the simplicity of the method, some aspects warrant further investigation.  The effects of including the offset parameter, </w:t>
       </w:r>
@@ -13128,23 +13625,73 @@
       <w:r>
         <w:t xml:space="preserve"> should be investigated.  Local terrain effects are poorly represented at the MODIS resolution.  </w:t>
       </w:r>
-      <w:commentRangeStart w:id="264"/>
-      <w:commentRangeStart w:id="265"/>
-      <w:r>
-        <w:t xml:space="preserve">Landsat surface reflectance </w:t>
-      </w:r>
-      <w:r>
+      <w:commentRangeStart w:id="279"/>
+      <w:commentRangeStart w:id="280"/>
+      <w:r>
+        <w:t>Landsat surface reflectance offers a higher resolution alternative but has the drawback of no BRDF correction</w:t>
+      </w:r>
+      <w:r>
+        <w:t xml:space="preserve"> </w:t>
+      </w:r>
+      <w:r>
+        <w:fldChar w:fldCharType="begin" w:fldLock="1"/>
+      </w:r>
+      <w:r>
+        <w:instrText>ADDIN CSL_CITATION { "citationItems" : [ { "id" : "ITEM-1", "itemData" : { "DOI" : "No. 2013-1057", "ISBN" : "2013-1057", "ISSN" : "2013\u20131057", "abstract" : "The Landsat Ecosystem Disturbance Adaptive Processing System (LEDAPS) software was originally developed by the National Aeronautics and Space Administration\u2013Goddard Space Flight Center and the University of Maryland to produce top- of-atmosphere reflectance from Landsat Thematic Mapper and Enhanced Thematic Mapper Plus Level 1 digital numbers and to apply atmospheric corrections to generate a surface-reflectance product. The U.S. Geological Survey (USGS) has adopted the LEDAPS algorithm for producing the Landsat Surface Reflectance Climate Data Record. This report discusses the LEDAPS algorithm, which was implemented by the USGS", "author" : [ { "dropping-particle" : "", "family" : "Schmidt", "given" : "G.", "non-dropping-particle" : "", "parse-names" : false, "suffix" : "" }, { "dropping-particle" : "", "family" : "Jenkerson", "given" : "C.", "non-dropping-particle" : "", "parse-names" : false, "suffix" : "" }, { "dropping-particle" : "", "family" : "Masek", "given" : "J.", "non-dropping-particle" : "", "parse-names" : false, "suffix" : "" }, { "dropping-particle" : "", "family" : "Vermote", "given" : "E.", "non-dropping-particle" : "", "parse-names" : false, "suffix" : "" }, { "dropping-particle" : "", "family" : "Gao", "given" : "F.", "non-dropping-particle" : "", "parse-names" : false, "suffix" : "" } ], "id" : "ITEM-1", "issue" : "December", "issued" : { "date-parts" : [ [ "2012" ] ] }, "number-of-pages" : "1-27", "title" : "Landsat Ecosystem Disturbance Adaptive Processing System (LEDAPS) Algorithm Description", "type" : "report" }, "uris" : [ "http://www.mendeley.com/documents/?uuid=f3a2298f-2df8-46e3-ab27-1c92ca305b67" ] } ], "mendeley" : { "formattedCitation" : "(Schmidt et al. 2012)", "plainTextFormattedCitation" : "(Schmidt et al. 2012)", "previouslyFormattedCitation" : "(Schmidt et al. 2012)" }, "properties" : {  }, "schema" : "https://github.com/citation-style-language/schema/raw/master/csl-citation.json" }</w:instrText>
+      </w:r>
+      <w:r>
+        <w:fldChar w:fldCharType="separate"/>
+      </w:r>
+      <w:r>
+        <w:rPr>
+          <w:noProof/>
+        </w:rPr>
+        <w:t xml:space="preserve">(Schmidt </w:t>
+      </w:r>
+      <w:r>
+        <w:rPr>
+          <w:noProof/>
+        </w:rPr>
         <w:lastRenderedPageBreak/>
-        <w:t>offers a higher resolution alternative but has the drawback of no BRDF correction</w:t>
+        <w:t>et al. 2012)</w:t>
+      </w:r>
+      <w:r>
+        <w:fldChar w:fldCharType="end"/>
+      </w:r>
+      <w:r>
+        <w:t xml:space="preserve">.  It could nevertheless be a useful homogenisation reference, as it </w:t>
+      </w:r>
+      <w:r>
+        <w:t>will</w:t>
+      </w:r>
+      <w:r>
+        <w:t xml:space="preserve"> exhibit less BRDF variation than low altitude aerial imagery due to its narrower FOV.  </w:t>
+      </w:r>
+      <w:commentRangeEnd w:id="279"/>
+      <w:r>
+        <w:rPr>
+          <w:rStyle w:val="CommentReference"/>
+        </w:rPr>
+        <w:commentReference w:id="279"/>
+      </w:r>
+      <w:commentRangeEnd w:id="280"/>
+      <w:r>
+        <w:rPr>
+          <w:rStyle w:val="CommentReference"/>
+        </w:rPr>
+        <w:commentReference w:id="280"/>
       </w:r>
       <w:r>
         <w:t xml:space="preserve"> </w:t>
       </w:r>
       <w:r>
+        <w:t xml:space="preserve">The MISR instrument is also a promising alternative to MODIS.  MISR RSRs are a better match to those of the Intergraph DMC than the MODIS bands, and it is possible to obtain 275 m reflectance products using MISR-HR </w:t>
+      </w:r>
+      <w:r>
         <w:fldChar w:fldCharType="begin" w:fldLock="1"/>
       </w:r>
       <w:r>
-        <w:instrText>ADDIN CSL_CITATION { "citationItems" : [ { "id" : "ITEM-1", "itemData" : { "DOI" : "No. 2013-1057", "ISBN" : "2013-1057", "ISSN" : "2013\u20131057", "abstract" : "The Landsat Ecosystem Disturbance Adaptive Processing System (LEDAPS) software was originally developed by the National Aeronautics and Space Administration\u2013Goddard Space Flight Center and the University of Maryland to produce top- of-atmosphere reflectance from Landsat Thematic Mapper and Enhanced Thematic Mapper Plus Level 1 digital numbers and to apply atmospheric corrections to generate a surface-reflectance product. The U.S. Geological Survey (USGS) has adopted the LEDAPS algorithm for producing the Landsat Surface Reflectance Climate Data Record. This report discusses the LEDAPS algorithm, which was implemented by the USGS", "author" : [ { "dropping-particle" : "", "family" : "Schmidt", "given" : "G.", "non-dropping-particle" : "", "parse-names" : false, "suffix" : "" }, { "dropping-particle" : "", "family" : "Jenkerson", "given" : "C.", "non-dropping-particle" : "", "parse-names" : false, "suffix" : "" }, { "dropping-particle" : "", "family" : "Masek", "given" : "J.", "non-dropping-particle" : "", "parse-names" : false, "suffix" : "" }, { "dropping-particle" : "", "family" : "Vermote", "given" : "E.", "non-dropping-particle" : "", "parse-names" : false, "suffix" : "" }, { "dropping-particle" : "", "family" : "Gao", "given" : "F.", "non-dropping-particle" : "", "parse-names" : false, "suffix" : "" } ], "id" : "ITEM-1", "issue" : "December", "issued" : { "date-parts" : [ [ "2012" ] ] }, "number-of-pages" : "1-27", "title" : "Landsat Ecosystem Disturbance Adaptive Processing System (LEDAPS) Algorithm Description", "type" : "report" }, "uris" : [ "http://www.mendeley.com/documents/?uuid=f3a2298f-2df8-46e3-ab27-1c92ca305b67" ] } ], "mendeley" : { "formattedCitation" : "(Schmidt et al. 2012)", "plainTextFormattedCitation" : "(Schmidt et al. 2012)", "previouslyFormattedCitation" : "(Schmidt et al. 2012)" }, "properties" : {  }, "schema" : "https://github.com/citation-style-language/schema/raw/master/csl-citation.json" }</w:instrText>
+        <w:instrText>ADDIN CSL_CITATION { "citationItems" : [ { "id" : "ITEM-1", "itemData" : { "DOI" : "10.1109/TGRS.2012.2189575", "ISBN" : "0196-2892", "ISSN" : "0196-2892", "abstract" : "This paper shows how to reconstruct the original 275-m resolution data of the Multi-angle Imaging SpectroRadiometer (MISR) instrument in the 24 spectrodirectional global mode channels that are spatially averaged to 1.1 km on-board the Terra platform, with negligible loss of information relative to images acquired in native-resolution local mode. Standard approaches to improve the spatial resolution of products rely on one (typically panchromatic) high-resolution (HR) image to sharpen multiple spectral images. In the case of the MISR-HR package described here, three of the 12 available HR channels are combined to regenerate each of the 24 reduced-resolution channel to its native resolution. The accurate and rigorously reconstructed spectral bidirectional reflectance data allow sensitive and physically meaningful land surface attributes to be recovered at a spatial resolution appropriate to document the spatial heterogeneity of the land surface and relevant for climate and environment studies. MISR has been in continuous operation since February 2000 and provides global coverage in at most nine days (depending on latitude). This technique allows the generation of quantitative information to monitor change and model ecosystem function virtually anywhere and at any time during the last decade. The potential is demonstrated for a savanna landscape in South Africa. \u00a9 2012 IEEE.", "author" : [ { "dropping-particle" : "", "family" : "Verstraete", "given" : "Michel M.", "non-dropping-particle" : "", "parse-names" : false, "suffix" : "" }, { "dropping-particle" : "", "family" : "Hunt", "given" : "Linda A.", "non-dropping-particle" : "", "parse-names" : false, "suffix" : "" }, { "dropping-particle" : "", "family" : "Scholes", "given" : "Robert J.", "non-dropping-particle" : "", "parse-names" : false, "suffix" : "" }, { "dropping-particle" : "", "family" : "Clerici", "given" : "Marco", "non-dropping-particle" : "", "parse-names" : false, "suffix" : "" }, { "dropping-particle" : "", "family" : "Pinty", "given" : "Bernard", "non-dropping-particle" : "", "parse-names" : false, "suffix" : "" }, { "dropping-particle" : "", "family" : "Nelson", "given" : "David L.", "non-dropping-particle" : "", "parse-names" : false, "suffix" : "" } ], "container-title" : "IEEE Transactions on Geoscience and Remote Sensing", "id" : "ITEM-1", "issue" : "10", "issued" : { "date-parts" : [ [ "2012", "10" ] ] }, "page" : "3980-3990", "title" : "Generating 275-m resolution land surface products from the multi-angle imaging spectroradiometer data", "type" : "article-journal", "volume" : "50" }, "uris" : [ "http://www.mendeley.com/documents/?uuid=c541b789-fccc-4cde-a1b0-0d6359ae2f56" ] } ], "mendeley" : { "formattedCitation" : "(Verstraete et al. 2012)", "plainTextFormattedCitation" : "(Verstraete et al. 2012)", "previouslyFormattedCitation" : "(Verstraete et al. 2012)" }, "properties" : {  }, "schema" : "https://github.com/citation-style-language/schema/raw/master/csl-citation.json" }</w:instrText>
       </w:r>
       <w:r>
         <w:fldChar w:fldCharType="separate"/>
@@ -13153,80 +13700,33 @@
         <w:rPr>
           <w:noProof/>
         </w:rPr>
-        <w:t>(Schmidt et al. 2012)</w:t>
+        <w:t>(Verstraete et al. 2012)</w:t>
       </w:r>
       <w:r>
         <w:fldChar w:fldCharType="end"/>
       </w:r>
       <w:r>
-        <w:t xml:space="preserve">.  It could nevertheless be a useful homogenisation reference, as it </w:t>
-      </w:r>
-      <w:r>
-        <w:t>will</w:t>
-      </w:r>
-      <w:r>
-        <w:t xml:space="preserve"> exhibit less BRDF variation than low altitude aerial imagery due to its narrower FOV.  </w:t>
-      </w:r>
-      <w:commentRangeEnd w:id="264"/>
+        <w:t xml:space="preserve">.  </w:t>
+      </w:r>
+      <w:r>
+        <w:t>T</w:t>
+      </w:r>
+      <w:r>
+        <w:t xml:space="preserve">he MISR instrument captures </w:t>
+      </w:r>
+      <w:commentRangeEnd w:id="277"/>
       <w:r>
         <w:rPr>
           <w:rStyle w:val="CommentReference"/>
         </w:rPr>
-        <w:commentReference w:id="264"/>
-      </w:r>
-      <w:commentRangeEnd w:id="265"/>
+        <w:commentReference w:id="277"/>
+      </w:r>
+      <w:commentRangeEnd w:id="278"/>
       <w:r>
         <w:rPr>
           <w:rStyle w:val="CommentReference"/>
         </w:rPr>
-        <w:commentReference w:id="265"/>
-      </w:r>
-      <w:r>
-        <w:t xml:space="preserve"> </w:t>
-      </w:r>
-      <w:r>
-        <w:t xml:space="preserve">The MISR instrument is also a promising alternative to MODIS.  MISR RSRs are a better match to those of the Intergraph DMC than the MODIS bands, and it is possible to obtain 275 m reflectance products using MISR-HR </w:t>
-      </w:r>
-      <w:r>
-        <w:fldChar w:fldCharType="begin" w:fldLock="1"/>
-      </w:r>
-      <w:r>
-        <w:instrText>ADDIN CSL_CITATION { "citationItems" : [ { "id" : "ITEM-1", "itemData" : { "DOI" : "10.1109/TGRS.2012.2189575", "ISBN" : "0196-2892", "ISSN" : "0196-2892", "abstract" : "This paper shows how to reconstruct the original 275-m resolution data of the Multi-angle Imaging SpectroRadiometer (MISR) instrument in the 24 spectrodirectional global mode channels that are spatially averaged to 1.1 km on-board the Terra platform, with negligible loss of information relative to images acquired in native-resolution local mode. Standard approaches to improve the spatial resolution of products rely on one (typically panchromatic) high-resolution (HR) image to sharpen multiple spectral images. In the case of the MISR-HR package described here, three of the 12 available HR channels are combined to regenerate each of the 24 reduced-resolution channel to its native resolution. The accurate and rigorously reconstructed spectral bidirectional reflectance data allow sensitive and physically meaningful land surface attributes to be recovered at a spatial resolution appropriate to document the spatial heterogeneity of the land surface and relevant for climate and environment studies. MISR has been in continuous operation since February 2000 and provides global coverage in at most nine days (depending on latitude). This technique allows the generation of quantitative information to monitor change and model ecosystem function virtually anywhere and at any time during the last decade. The potential is demonstrated for a savanna landscape in South Africa. \u00a9 2012 IEEE.", "author" : [ { "dropping-particle" : "", "family" : "Verstraete", "given" : "Michel M.", "non-dropping-particle" : "", "parse-names" : false, "suffix" : "" }, { "dropping-particle" : "", "family" : "Hunt", "given" : "Linda A.", "non-dropping-particle" : "", "parse-names" : false, "suffix" : "" }, { "dropping-particle" : "", "family" : "Scholes", "given" : "Robert J.", "non-dropping-particle" : "", "parse-names" : false, "suffix" : "" }, { "dropping-particle" : "", "family" : "Clerici", "given" : "Marco", "non-dropping-particle" : "", "parse-names" : false, "suffix" : "" }, { "dropping-particle" : "", "family" : "Pinty", "given" : "Bernard", "non-dropping-particle" : "", "parse-names" : false, "suffix" : "" }, { "dropping-particle" : "", "family" : "Nelson", "given" : "David L.", "non-dropping-particle" : "", "parse-names" : false, "suffix" : "" } ], "container-title" : "IEEE Transactions on Geoscience and Remote Sensing", "id" : "ITEM-1", "issue" : "10", "issued" : { "date-parts" : [ [ "2012", "10" ] ] }, "page" : "3980-3990", "title" : "Generating 275-m resolution land surface products from the multi-angle imaging spectroradiometer data", "type" : "article-journal", "volume" : "50" }, "uris" : [ "http://www.mendeley.com/documents/?uuid=c541b789-fccc-4cde-a1b0-0d6359ae2f56" ] } ], "mendeley" : { "formattedCitation" : "(Verstraete et al. 2012)", "plainTextFormattedCitation" : "(Verstraete et al. 2012)", "previouslyFormattedCitation" : "(Verstraete et al. 2012)" }, "properties" : {  }, "schema" : "https://github.com/citation-style-language/schema/raw/master/csl-citation.json" }</w:instrText>
-      </w:r>
-      <w:r>
-        <w:fldChar w:fldCharType="separate"/>
-      </w:r>
-      <w:r>
-        <w:rPr>
-          <w:noProof/>
-        </w:rPr>
-        <w:t>(Verstraete et al. 2012)</w:t>
-      </w:r>
-      <w:r>
-        <w:fldChar w:fldCharType="end"/>
-      </w:r>
-      <w:r>
-        <w:t xml:space="preserve">.  </w:t>
-      </w:r>
-      <w:r>
-        <w:t>T</w:t>
-      </w:r>
-      <w:r>
-        <w:t xml:space="preserve">he MISR instrument captures </w:t>
-      </w:r>
-      <w:commentRangeEnd w:id="262"/>
-      <w:r>
-        <w:rPr>
-          <w:rStyle w:val="CommentReference"/>
-        </w:rPr>
-        <w:commentReference w:id="262"/>
-      </w:r>
-      <w:commentRangeEnd w:id="263"/>
-      <w:r>
-        <w:rPr>
-          <w:rStyle w:val="CommentReference"/>
-        </w:rPr>
-        <w:commentReference w:id="263"/>
+        <w:commentReference w:id="278"/>
       </w:r>
       <w:r>
         <w:t xml:space="preserve">data at nine different angles, which allows a more accurate modelling of the BRDF compared to the kernel-based approach followed in the calibration of the MODIS data </w:t>
@@ -13285,7 +13785,47 @@
         <w:pStyle w:val="Acknowledgements"/>
       </w:pPr>
       <w:r>
-        <w:t xml:space="preserve">We would like to thank Jan Vlok for proposing the vegetation mapping study that led to this research and for assistance in selecting the study area, Adrian Roos and Intergraph South Africa for providing a licence for Intergraph PPS, Bernard Jacobs of Geospace International for assistance in understanding the NGI image processing workflow and in obtaining DMC RSR data, Theo Pauw and Garth Stephenson of CGA for assistance with computing and software resources, Julie Verhulp and NGI for provision of the aerial imagery and </w:t>
+        <w:t xml:space="preserve">We would like to thank Jan </w:t>
+      </w:r>
+      <w:proofErr w:type="spellStart"/>
+      <w:r>
+        <w:t>Vlok</w:t>
+      </w:r>
+      <w:proofErr w:type="spellEnd"/>
+      <w:r>
+        <w:t xml:space="preserve"> for proposing the vegetation mapping study that led to this research and for assistance in selecting the study area, Adrian </w:t>
+      </w:r>
+      <w:proofErr w:type="spellStart"/>
+      <w:r>
+        <w:t>Roos</w:t>
+      </w:r>
+      <w:proofErr w:type="spellEnd"/>
+      <w:r>
+        <w:t xml:space="preserve"> and Intergraph South Africa for providing a licence for Intergraph PPS, Bernard Jacobs of </w:t>
+      </w:r>
+      <w:proofErr w:type="spellStart"/>
+      <w:r>
+        <w:t>Geospace</w:t>
+      </w:r>
+      <w:proofErr w:type="spellEnd"/>
+      <w:r>
+        <w:t xml:space="preserve"> International for assistance in understanding the NGI image processing workflow and in obtaining DMC RSR data, Theo </w:t>
+      </w:r>
+      <w:proofErr w:type="spellStart"/>
+      <w:r>
+        <w:t>Pauw</w:t>
+      </w:r>
+      <w:proofErr w:type="spellEnd"/>
+      <w:r>
+        <w:t xml:space="preserve"> and Garth Stephenson of CGA for assistance with computing and software resources, Julie </w:t>
+      </w:r>
+      <w:proofErr w:type="spellStart"/>
+      <w:r>
+        <w:t>Verhulp</w:t>
+      </w:r>
+      <w:proofErr w:type="spellEnd"/>
+      <w:r>
+        <w:t xml:space="preserve"> and NGI for provision of the aerial imagery and </w:t>
       </w:r>
       <w:r>
         <w:t xml:space="preserve">www.linguafix.net </w:t>
@@ -13297,7 +13837,15 @@
         <w:t xml:space="preserve">anguage editing. </w:t>
       </w:r>
       <w:r>
-        <w:t xml:space="preserve"> This work was supported by funding from the Gamtoos Irrigation Board (GIB).  GIB was otherwise not involved in this research.  </w:t>
+        <w:t xml:space="preserve"> This work was supported by funding from the </w:t>
+      </w:r>
+      <w:proofErr w:type="spellStart"/>
+      <w:r>
+        <w:t>Gamtoos</w:t>
+      </w:r>
+      <w:proofErr w:type="spellEnd"/>
+      <w:r>
+        <w:t xml:space="preserve"> Irrigation Board (GIB).  GIB was otherwise not involved in this research.  </w:t>
       </w:r>
       <w:r>
         <w:t>The financial assistance of the National Research Foundation (NRF) towards this research is hereby acknowledged. Opinions expressed and conclusions arrived at, are those of the author</w:t>
@@ -13395,14 +13943,7 @@
         <w:rPr>
           <w:noProof/>
         </w:rPr>
-        <w:t xml:space="preserve"> 113 (4). Elsevier Inc.: 711–715. </w:t>
-      </w:r>
-      <w:r>
-        <w:rPr>
-          <w:noProof/>
-        </w:rPr>
-        <w:lastRenderedPageBreak/>
-        <w:t>doi:10.1016/j.rse.2008.11.007.</w:t>
+        <w:t xml:space="preserve"> 113 (4). Elsevier Inc.: 711–715. doi:10.1016/j.rse.2008.11.007.</w:t>
       </w:r>
     </w:p>
     <w:p>
@@ -13420,6 +13961,7 @@
         <w:rPr>
           <w:noProof/>
         </w:rPr>
+        <w:lastRenderedPageBreak/>
         <w:t xml:space="preserve">Berk, A., G. P. Anderson, L. S. Bernstein, P. K. Acharya, H. Dothe, M. W. Matthew, S. M. Adler-Golden, et al. 1999. “MODTRAN4 Radiative Transfer Modeling for Atmospheric Correction.” In </w:t>
       </w:r>
       <w:r>
@@ -13620,14 +14162,20 @@
           <w:iCs/>
           <w:noProof/>
         </w:rPr>
+        <w:t>International Journal of Remote Sensing</w:t>
+      </w:r>
+      <w:r>
+        <w:rPr>
+          <w:noProof/>
+        </w:rPr>
+        <w:t xml:space="preserve"> 34 (9–10): 3688–3698. </w:t>
+      </w:r>
+      <w:r>
+        <w:rPr>
+          <w:noProof/>
+        </w:rPr>
         <w:lastRenderedPageBreak/>
-        <w:t>International Journal of Remote Sensing</w:t>
-      </w:r>
-      <w:r>
-        <w:rPr>
-          <w:noProof/>
-        </w:rPr>
-        <w:t xml:space="preserve"> 34 (9–10): 3688–3698. doi:10.1080/01431161.2012.716531.</w:t>
+        <w:t>doi:10.1080/01431161.2012.716531.</w:t>
       </w:r>
     </w:p>
     <w:p>
@@ -13837,14 +14385,14 @@
         <w:rPr>
           <w:noProof/>
         </w:rPr>
-        <w:t xml:space="preserve">Lelong, Camille C. D., Phillipe Burger, Guillame Jubelin, Bruno Roux, Sylvain Labbé, and </w:t>
+        <w:t xml:space="preserve">Lelong, Camille C. D., Phillipe Burger, Guillame Jubelin, Bruno Roux, Sylvain Labbé, and Frédéric Baret. 2008. “Assessment of Unmanned Aerial Vehicles Imagery for </w:t>
       </w:r>
       <w:r>
         <w:rPr>
           <w:noProof/>
         </w:rPr>
         <w:lastRenderedPageBreak/>
-        <w:t xml:space="preserve">Frédéric Baret. 2008. “Assessment of Unmanned Aerial Vehicles Imagery for Quantitative Monitoring of Wheat Crop in Small Plots.” </w:t>
+        <w:t xml:space="preserve">Quantitative Monitoring of Wheat Crop in Small Plots.” </w:t>
       </w:r>
       <w:r>
         <w:rPr>
@@ -14068,14 +14616,7 @@
         <w:rPr>
           <w:noProof/>
         </w:rPr>
-        <w:t xml:space="preserve"> 18 (5): 1099–</w:t>
-      </w:r>
-      <w:r>
-        <w:rPr>
-          <w:noProof/>
-        </w:rPr>
-        <w:lastRenderedPageBreak/>
-        <w:t>1111.</w:t>
+        <w:t xml:space="preserve"> 18 (5): 1099–1111.</w:t>
       </w:r>
     </w:p>
     <w:p>
@@ -14093,6 +14634,7 @@
         <w:rPr>
           <w:noProof/>
         </w:rPr>
+        <w:lastRenderedPageBreak/>
         <w:t xml:space="preserve">Roujean, Jean-Louis, Marc Leroy, and Pierre-Yves Deschamps. 1992. “A Bidirectional Reflectance Model of the Earth’s Surface for the Correction of Remote Sensing Data.” </w:t>
       </w:r>
       <w:r>
@@ -14349,8 +14891,14 @@
         <w:rPr>
           <w:noProof/>
         </w:rPr>
+        <w:t xml:space="preserve">Vicente-Serrano, S, F Pérez-Cabello, and T Lasanta. 2008. “Assessment of Radiometric </w:t>
+      </w:r>
+      <w:r>
+        <w:rPr>
+          <w:noProof/>
+        </w:rPr>
         <w:lastRenderedPageBreak/>
-        <w:t xml:space="preserve">Vicente-Serrano, S, F Pérez-Cabello, and T Lasanta. 2008. “Assessment of Radiometric Correction Techniques in Analyzing Vegetation Variability and Change Using Time Series of Landsat Images.” </w:t>
+        <w:t xml:space="preserve">Correction Techniques in Analyzing Vegetation Variability and Change Using Time Series of Landsat Images.” </w:t>
       </w:r>
       <w:r>
         <w:rPr>
@@ -14474,7 +15022,21 @@
         <w:rPr>
           <w:rStyle w:val="CommentReference"/>
         </w:rPr>
-        <w:t>There are results that back up the claim on p14 ll 25-27.  I have also added some more description around the seam line issue in section 2.4.</w:t>
+        <w:t xml:space="preserve">There are results that back up the claim on p14 </w:t>
+      </w:r>
+      <w:proofErr w:type="spellStart"/>
+      <w:r>
+        <w:rPr>
+          <w:rStyle w:val="CommentReference"/>
+        </w:rPr>
+        <w:t>ll</w:t>
+      </w:r>
+      <w:proofErr w:type="spellEnd"/>
+      <w:r>
+        <w:rPr>
+          <w:rStyle w:val="CommentReference"/>
+        </w:rPr>
+        <w:t xml:space="preserve"> 25-27.  I have also added some more description around the seam line issue in section 2.4.</w:t>
       </w:r>
     </w:p>
   </w:comment>
@@ -14524,7 +15086,23 @@
         <w:annotationRef/>
       </w:r>
       <w:r>
-        <w:t>It is not a radiometric calibration of the camera but of the camera – atmosphere –surface interaction.  The camera images used in the case study are already radiometrically calibrated for the camera and this is a requirement to satisfy eq 5 as is made explicit after eq1 on pg7</w:t>
+        <w:t xml:space="preserve">It is not a radiometric calibration of the camera but of the camera – atmosphere –surface interaction.  The camera images used in the case study are already </w:t>
+      </w:r>
+      <w:proofErr w:type="spellStart"/>
+      <w:r>
+        <w:t>radiometrically</w:t>
+      </w:r>
+      <w:proofErr w:type="spellEnd"/>
+      <w:r>
+        <w:t xml:space="preserve"> calibrated for the camera and this is a requirement to satisfy </w:t>
+      </w:r>
+      <w:proofErr w:type="spellStart"/>
+      <w:r>
+        <w:t>eq</w:t>
+      </w:r>
+      <w:proofErr w:type="spellEnd"/>
+      <w:r>
+        <w:t xml:space="preserve"> 5 as is made explicit after eq1 on pg7</w:t>
       </w:r>
     </w:p>
     <w:p>
@@ -14605,7 +15183,15 @@
         <w:pStyle w:val="CommentText"/>
       </w:pPr>
       <w:r>
-        <w:t>We could shift these sections to an appendix.  But for now I have made a separate section for modelling of RSR and viewing geometry and tried to make it clearer how these effects are covered by the linear model of eq 5.  .</w:t>
+        <w:t xml:space="preserve">We could shift these sections to an appendix.  But for now I have made a separate section for modelling of RSR and viewing geometry and tried to make it clearer how these effects are covered by the linear model of </w:t>
+      </w:r>
+      <w:proofErr w:type="spellStart"/>
+      <w:r>
+        <w:t>eq</w:t>
+      </w:r>
+      <w:proofErr w:type="spellEnd"/>
+      <w:r>
+        <w:t xml:space="preserve"> 5.  .</w:t>
       </w:r>
     </w:p>
     <w:p>
@@ -14618,15 +15204,36 @@
         <w:pStyle w:val="CommentText"/>
       </w:pPr>
       <w:r>
-        <w:t xml:space="preserve">“equation 5 is a standard relationship between DN and reflectance for any optical camera, which means equation 1-4 is unnecessary” </w:t>
+        <w:t>“</w:t>
+      </w:r>
+      <w:proofErr w:type="gramStart"/>
+      <w:r>
+        <w:t>equation</w:t>
+      </w:r>
+      <w:proofErr w:type="gramEnd"/>
+      <w:r>
+        <w:t xml:space="preserve"> 5 is a standard relationship between DN and reflectance for any optical camera, which means equation 1-4 is unnecessary” </w:t>
       </w:r>
     </w:p>
     <w:p>
       <w:pPr>
         <w:pStyle w:val="CommentText"/>
       </w:pPr>
-      <w:r>
-        <w:t>eq1-4 show how the standard model can be approximated by a linear model in certain circumstances.  eq1-4 also show what affects (i.e. atmospheric and BRDF effects) the M &amp; C parameters of eq5 and therefore how these parameters may vary over space and time.  This in turn, informs/justifies the formulation of the method as a spatially varying linear model whose parameters are found in a small sliding window</w:t>
+      <w:proofErr w:type="gramStart"/>
+      <w:r>
+        <w:t>eq1-4</w:t>
+      </w:r>
+      <w:proofErr w:type="gramEnd"/>
+      <w:r>
+        <w:t xml:space="preserve"> show how the standard model can be approximated by a linear model in certain circumstances.  </w:t>
+      </w:r>
+      <w:proofErr w:type="gramStart"/>
+      <w:r>
+        <w:t>eq1-4</w:t>
+      </w:r>
+      <w:proofErr w:type="gramEnd"/>
+      <w:r>
+        <w:t xml:space="preserve"> also show what affects (i.e. atmospheric and BRDF effects) the M &amp; C parameters of eq5 and therefore how these parameters may vary over space and time.  This in turn, informs/justifies the formulation of the method as a spatially varying linear model whose parameters are found in a small sliding window</w:t>
       </w:r>
     </w:p>
     <w:p>
@@ -14678,7 +15285,15 @@
         <w:pStyle w:val="CommentText"/>
       </w:pPr>
       <w:r>
-        <w:t>The first part of section 2.2 describes factors affecting the choice of reference image and the sliding window parameter estimation which are both core features of the method.  The rest of 2.2. discusses how viewing geometry and RSR factors not included in the 2.1 formulation can still be modelled as linear spatially varying effects and are therefore still approximated by the model.  There is also a part discussing the effect of using a coarse resolution reference which was a response to previous reviewers’ comments and is important background information on the limitations of the method.  I suggest responding to these comments in a covering letter.</w:t>
+        <w:t xml:space="preserve">The first part of section 2.2 describes factors affecting the choice of reference image and the sliding window parameter estimation which are both core features of the method.  The rest of 2.2. </w:t>
+      </w:r>
+      <w:proofErr w:type="gramStart"/>
+      <w:r>
+        <w:t>discusses</w:t>
+      </w:r>
+      <w:proofErr w:type="gramEnd"/>
+      <w:r>
+        <w:t xml:space="preserve"> how viewing geometry and RSR factors not included in the 2.1 formulation can still be modelled as linear spatially varying effects and are therefore still approximated by the model.  There is also a part discussing the effect of using a coarse resolution reference which was a response to previous reviewers’ comments and is important background information on the limitations of the method.  I suggest responding to these comments in a covering letter.</w:t>
       </w:r>
     </w:p>
     <w:p>
@@ -14698,8 +15313,13 @@
         </w:rPr>
         <w:annotationRef/>
       </w:r>
-      <w:r>
-        <w:t>the acronym DN should be in parenthesis, please check the journal style.</w:t>
+      <w:proofErr w:type="gramStart"/>
+      <w:r>
+        <w:t>the</w:t>
+      </w:r>
+      <w:proofErr w:type="gramEnd"/>
+      <w:r>
+        <w:t xml:space="preserve"> acronym DN should be in parenthesis, please check the journal style.</w:t>
       </w:r>
     </w:p>
   </w:comment>
@@ -14746,8 +15366,13 @@
         </w:rPr>
         <w:annotationRef/>
       </w:r>
-      <w:r>
-        <w:t>should be described as “TOA reflectance” rather than “reflectance”, since the reflectance and TOA reflectance are quite different.</w:t>
+      <w:proofErr w:type="gramStart"/>
+      <w:r>
+        <w:t>should</w:t>
+      </w:r>
+      <w:proofErr w:type="gramEnd"/>
+      <w:r>
+        <w:t xml:space="preserve"> be described as “TOA reflectance” rather than “reflectance”, since the reflectance and TOA reflectance are quite different.</w:t>
       </w:r>
       <w:r>
         <w:br/>
@@ -14798,7 +15423,15 @@
         <w:annotationRef/>
       </w:r>
       <w:r>
-        <w:t>Equation (2) should be  , where d is the distance between the sun and the earth in astronomical units.</w:t>
+        <w:t xml:space="preserve">Equation (2) should </w:t>
+      </w:r>
+      <w:proofErr w:type="gramStart"/>
+      <w:r>
+        <w:t>be  ,</w:t>
+      </w:r>
+      <w:proofErr w:type="gramEnd"/>
+      <w:r>
+        <w:t xml:space="preserve"> where d is the distance between the sun and the earth in astronomical units.</w:t>
       </w:r>
       <w:r>
         <w:br/>
@@ -14817,7 +15450,15 @@
         <w:annotationRef/>
       </w:r>
       <w:r>
-        <w:t xml:space="preserve"> The d only comes in when E is solar irradiance (i.e. at the sun) but here we use Es which is TOA/”at sensor” irradiance which makes d irrelevant i.e. it has already been factored in.</w:t>
+        <w:t xml:space="preserve"> The d only comes in when E is solar irradiance (i.e. at the sun) but here we use </w:t>
+      </w:r>
+      <w:proofErr w:type="spellStart"/>
+      <w:r>
+        <w:t>Es</w:t>
+      </w:r>
+      <w:proofErr w:type="spellEnd"/>
+      <w:r>
+        <w:t xml:space="preserve"> which is TOA/”at sensor” irradiance which makes d irrelevant i.e. it has already been factored in.</w:t>
       </w:r>
     </w:p>
   </w:comment>
@@ -14923,7 +15564,7 @@
       </w:r>
     </w:p>
   </w:comment>
-  <w:comment w:id="50" w:author="dugalh" w:date="2018-04-25T15:34:00Z" w:initials="dh">
+  <w:comment w:id="54" w:author="dugalh" w:date="2018-04-25T15:34:00Z" w:initials="dh">
     <w:p>
       <w:pPr>
         <w:pStyle w:val="CommentText"/>
@@ -14939,7 +15580,7 @@
       </w:r>
     </w:p>
   </w:comment>
-  <w:comment w:id="78" w:author="AVN" w:date="2018-05-03T13:17:00Z" w:initials="A">
+  <w:comment w:id="93" w:author="AVN" w:date="2018-05-03T13:17:00Z" w:initials="A">
     <w:p>
       <w:pPr>
         <w:pStyle w:val="CommentText"/>
@@ -14955,7 +15596,7 @@
       </w:r>
     </w:p>
   </w:comment>
-  <w:comment w:id="82" w:author="AVN" w:date="2018-05-03T13:28:00Z" w:initials="A">
+  <w:comment w:id="95" w:author="AVN" w:date="2018-05-03T13:28:00Z" w:initials="A">
     <w:p>
       <w:pPr>
         <w:pStyle w:val="CommentText"/>
@@ -14971,7 +15612,7 @@
       </w:r>
     </w:p>
   </w:comment>
-  <w:comment w:id="86" w:author="dugalh" w:date="2018-05-02T11:26:00Z" w:initials="dh">
+  <w:comment w:id="99" w:author="dugalh" w:date="2018-05-02T11:26:00Z" w:initials="dh">
     <w:p>
       <w:pPr>
         <w:pStyle w:val="CommentText"/>
@@ -14983,11 +15624,19 @@
         <w:annotationRef/>
       </w:r>
       <w:r>
-        <w:t>To clarify that it is still included in the eq 5 model</w:t>
+        <w:t xml:space="preserve">To clarify that it is still included in the </w:t>
+      </w:r>
+      <w:proofErr w:type="spellStart"/>
+      <w:r>
+        <w:t>eq</w:t>
+      </w:r>
+      <w:proofErr w:type="spellEnd"/>
+      <w:r>
+        <w:t xml:space="preserve"> 5 model</w:t>
       </w:r>
     </w:p>
   </w:comment>
-  <w:comment w:id="89" w:author="AVN" w:date="2018-05-03T13:26:00Z" w:initials="A">
+  <w:comment w:id="102" w:author="AVN" w:date="2018-05-03T13:26:00Z" w:initials="A">
     <w:p>
       <w:pPr>
         <w:pStyle w:val="CommentText"/>
@@ -15003,7 +15652,7 @@
       </w:r>
     </w:p>
   </w:comment>
-  <w:comment w:id="91" w:author="reviewer2" w:date="2018-03-18T19:36:00Z" w:initials="rev2">
+  <w:comment w:id="104" w:author="reviewer2" w:date="2018-03-18T19:36:00Z" w:initials="rev2">
     <w:p>
       <w:r>
         <w:rPr>
@@ -15021,7 +15670,7 @@
       </w:pPr>
     </w:p>
   </w:comment>
-  <w:comment w:id="92" w:author="dugalh" w:date="2018-03-18T20:40:00Z" w:initials="dh">
+  <w:comment w:id="105" w:author="dugalh" w:date="2018-03-18T20:40:00Z" w:initials="dh">
     <w:p>
       <w:pPr>
         <w:pStyle w:val="CommentText"/>
@@ -15033,11 +15682,27 @@
         <w:annotationRef/>
       </w:r>
       <w:r>
-        <w:t>It is not possible to perform 2 &amp; 3 without 1.  He/she seems to think step 2 involves only ref image but from eq 9 (note the explicit reference in step 2), we see we need step 1.  I have added a clarification with eq 9 and a bit of re-wording below.</w:t>
+        <w:t xml:space="preserve">It is not possible to perform 2 &amp; 3 without 1.  He/she seems to think step 2 involves only ref image but from </w:t>
+      </w:r>
+      <w:proofErr w:type="spellStart"/>
+      <w:r>
+        <w:t>eq</w:t>
+      </w:r>
+      <w:proofErr w:type="spellEnd"/>
+      <w:r>
+        <w:t xml:space="preserve"> 9 (note the explicit reference in step 2), we see we need step 1.  I have added a clarification with </w:t>
+      </w:r>
+      <w:proofErr w:type="spellStart"/>
+      <w:r>
+        <w:t>eq</w:t>
+      </w:r>
+      <w:proofErr w:type="spellEnd"/>
+      <w:r>
+        <w:t xml:space="preserve"> 9 and a bit of re-wording below.</w:t>
       </w:r>
     </w:p>
   </w:comment>
-  <w:comment w:id="97" w:author="dugalh" w:date="2018-05-01T14:50:00Z" w:initials="dh">
+  <w:comment w:id="110" w:author="dugalh" w:date="2018-05-01T14:50:00Z" w:initials="dh">
     <w:p>
       <w:pPr>
         <w:pStyle w:val="CommentText"/>
@@ -15048,12 +15713,17 @@
         </w:rPr>
         <w:annotationRef/>
       </w:r>
-      <w:r>
-        <w:t xml:space="preserve">Eg uneven terrain producing shadows or fine scale heterogeneity </w:t>
+      <w:proofErr w:type="spellStart"/>
+      <w:r>
+        <w:t>Eg</w:t>
+      </w:r>
+      <w:proofErr w:type="spellEnd"/>
+      <w:r>
+        <w:t xml:space="preserve"> uneven terrain producing shadows or fine scale heterogeneity </w:t>
       </w:r>
     </w:p>
   </w:comment>
-  <w:comment w:id="98" w:author="AVN" w:date="2018-05-03T13:23:00Z" w:initials="A">
+  <w:comment w:id="111" w:author="AVN" w:date="2018-05-03T13:23:00Z" w:initials="A">
     <w:p>
       <w:pPr>
         <w:pStyle w:val="CommentText"/>
@@ -15069,7 +15739,7 @@
       </w:r>
     </w:p>
   </w:comment>
-  <w:comment w:id="95" w:author="reviewer1" w:date="2018-03-18T19:51:00Z" w:initials="rev1">
+  <w:comment w:id="108" w:author="reviewer1" w:date="2018-03-18T19:51:00Z" w:initials="rev1">
     <w:p>
       <w:pPr>
         <w:pStyle w:val="CommentText"/>
@@ -15085,7 +15755,7 @@
       </w:r>
     </w:p>
   </w:comment>
-  <w:comment w:id="96" w:author="dugalh" w:date="2018-05-01T14:59:00Z" w:initials="dh">
+  <w:comment w:id="109" w:author="dugalh" w:date="2018-05-01T14:59:00Z" w:initials="dh">
     <w:p>
       <w:pPr>
         <w:pStyle w:val="CommentText"/>
@@ -15101,7 +15771,7 @@
       </w:r>
     </w:p>
   </w:comment>
-  <w:comment w:id="99" w:author="dugalh" w:date="2018-05-01T15:03:00Z" w:initials="dh">
+  <w:comment w:id="112" w:author="dugalh" w:date="2018-05-01T15:03:00Z" w:initials="dh">
     <w:p>
       <w:pPr>
         <w:pStyle w:val="CommentText"/>
@@ -15117,7 +15787,7 @@
       </w:r>
     </w:p>
   </w:comment>
-  <w:comment w:id="100" w:author="AVN" w:date="2018-05-03T13:23:00Z" w:initials="A">
+  <w:comment w:id="113" w:author="AVN" w:date="2018-05-03T13:23:00Z" w:initials="A">
     <w:p>
       <w:pPr>
         <w:pStyle w:val="CommentText"/>
@@ -15133,7 +15803,7 @@
       </w:r>
     </w:p>
   </w:comment>
-  <w:comment w:id="94" w:author="AVN" w:date="2018-05-03T13:24:00Z" w:initials="A">
+  <w:comment w:id="107" w:author="AVN" w:date="2018-05-03T13:24:00Z" w:initials="A">
     <w:p>
       <w:pPr>
         <w:pStyle w:val="CommentText"/>
@@ -15149,7 +15819,7 @@
       </w:r>
     </w:p>
   </w:comment>
-  <w:comment w:id="110" w:author="reviewer1" w:date="2018-03-18T19:27:00Z" w:initials="rev1">
+  <w:comment w:id="123" w:author="reviewer1" w:date="2018-03-18T19:27:00Z" w:initials="rev1">
     <w:p>
       <w:pPr>
         <w:pStyle w:val="CommentText"/>
@@ -15168,7 +15838,7 @@
       </w:r>
     </w:p>
   </w:comment>
-  <w:comment w:id="111" w:author="dugalh" w:date="2018-03-18T20:44:00Z" w:initials="dh">
+  <w:comment w:id="124" w:author="dugalh" w:date="2018-03-18T20:44:00Z" w:initials="dh">
     <w:p>
       <w:pPr>
         <w:pStyle w:val="CommentText"/>
@@ -15212,11 +15882,19 @@
         <w:pStyle w:val="CommentText"/>
       </w:pPr>
       <w:r>
-        <w:t>What do you think Adriaan?</w:t>
+        <w:t xml:space="preserve">What do you think </w:t>
+      </w:r>
+      <w:proofErr w:type="spellStart"/>
+      <w:r>
+        <w:t>Adriaan</w:t>
+      </w:r>
+      <w:proofErr w:type="spellEnd"/>
+      <w:r>
+        <w:t>?</w:t>
       </w:r>
     </w:p>
   </w:comment>
-  <w:comment w:id="112" w:author="AVN" w:date="2018-05-03T13:55:00Z" w:initials="A">
+  <w:comment w:id="125" w:author="AVN" w:date="2018-05-03T13:55:00Z" w:initials="A">
     <w:p>
       <w:pPr>
         <w:pStyle w:val="CommentText"/>
@@ -15232,7 +15910,7 @@
       </w:r>
     </w:p>
   </w:comment>
-  <w:comment w:id="113" w:author="reviewer2" w:date="2018-03-18T19:40:00Z" w:initials="rev2">
+  <w:comment w:id="126" w:author="reviewer2" w:date="2018-03-18T19:40:00Z" w:initials="rev2">
     <w:p>
       <w:pPr>
         <w:pStyle w:val="CommentText"/>
@@ -15248,7 +15926,7 @@
       </w:r>
     </w:p>
   </w:comment>
-  <w:comment w:id="114" w:author="dugalh" w:date="2018-03-18T20:47:00Z" w:initials="dh">
+  <w:comment w:id="127" w:author="dugalh" w:date="2018-03-18T20:47:00Z" w:initials="dh">
     <w:p>
       <w:pPr>
         <w:pStyle w:val="CommentText"/>
@@ -15299,11 +15977,35 @@
         <w:pStyle w:val="CommentText"/>
       </w:pPr>
       <w:r>
-        <w:t>I think it is very unlikely given the low AOD (and  other factors).  It’s not clear why this is a concern for this reviewer though…  We could demonstrate this more clearly (or at least justify omitting C) by eg fitting an offset (C) only model and comparing results. But I think this is beyond the scope of this paper – we say we will look into including C/offsets in another paper.  What do you think Adriaan?</w:t>
+        <w:t>I think it is very unlikely given the low AOD (</w:t>
+      </w:r>
+      <w:proofErr w:type="gramStart"/>
+      <w:r>
+        <w:t>and  other</w:t>
+      </w:r>
+      <w:proofErr w:type="gramEnd"/>
+      <w:r>
+        <w:t xml:space="preserve"> factors).  It’s not clear why this is a concern for this reviewer though…  We could demonstrate this more clearly (or at least justify omitting C) by </w:t>
+      </w:r>
+      <w:proofErr w:type="spellStart"/>
+      <w:r>
+        <w:t>eg</w:t>
+      </w:r>
+      <w:proofErr w:type="spellEnd"/>
+      <w:r>
+        <w:t xml:space="preserve"> fitting an offset (C) only model and comparing results. But I think this is beyond the scope of this paper – we say we will look into including C/offsets in another paper.  What do you think </w:t>
+      </w:r>
+      <w:proofErr w:type="spellStart"/>
+      <w:r>
+        <w:t>Adriaan</w:t>
+      </w:r>
+      <w:proofErr w:type="spellEnd"/>
+      <w:r>
+        <w:t>?</w:t>
       </w:r>
     </w:p>
   </w:comment>
-  <w:comment w:id="116" w:author="reviewer1" w:date="2018-03-18T19:28:00Z" w:initials="rev1">
+  <w:comment w:id="129" w:author="reviewer1" w:date="2018-03-18T19:28:00Z" w:initials="rev1">
     <w:p>
       <w:pPr>
         <w:pStyle w:val="CommentText"/>
@@ -15328,7 +16030,7 @@
       </w:r>
     </w:p>
   </w:comment>
-  <w:comment w:id="118" w:author="dugalh" w:date="2018-04-26T19:03:00Z" w:initials="dh">
+  <w:comment w:id="131" w:author="dugalh" w:date="2018-04-26T19:03:00Z" w:initials="dh">
     <w:p>
       <w:pPr>
         <w:pStyle w:val="CommentText"/>
@@ -15344,7 +16046,7 @@
       </w:r>
     </w:p>
   </w:comment>
-  <w:comment w:id="119" w:author="dugalh" w:date="2018-04-26T12:20:00Z" w:initials="dh">
+  <w:comment w:id="132" w:author="dugalh" w:date="2018-04-26T12:20:00Z" w:initials="dh">
     <w:p>
       <w:pPr>
         <w:pStyle w:val="CommentText"/>
@@ -15356,7 +16058,15 @@
         <w:annotationRef/>
       </w:r>
       <w:r>
-        <w:t>I need to satisfy reviewer1’s  concern around us not using Landsat</w:t>
+        <w:t xml:space="preserve">I need to satisfy </w:t>
+      </w:r>
+      <w:proofErr w:type="gramStart"/>
+      <w:r>
+        <w:t>reviewer1’s  concern</w:t>
+      </w:r>
+      <w:proofErr w:type="gramEnd"/>
+      <w:r>
+        <w:t xml:space="preserve"> around us not using Landsat</w:t>
       </w:r>
     </w:p>
     <w:p>
@@ -15386,7 +16096,7 @@
       </w:r>
     </w:p>
   </w:comment>
-  <w:comment w:id="120" w:author="AVN" w:date="2018-05-03T13:34:00Z" w:initials="A">
+  <w:comment w:id="133" w:author="AVN" w:date="2018-05-03T13:34:00Z" w:initials="A">
     <w:p>
       <w:pPr>
         <w:pStyle w:val="CommentText"/>
@@ -15402,7 +16112,7 @@
       </w:r>
     </w:p>
   </w:comment>
-  <w:comment w:id="159" w:author="AVN" w:date="2018-05-03T13:56:00Z" w:initials="A">
+  <w:comment w:id="172" w:author="AVN" w:date="2018-05-03T13:56:00Z" w:initials="A">
     <w:p>
       <w:pPr>
         <w:pStyle w:val="CommentText"/>
@@ -15418,7 +16128,7 @@
       </w:r>
     </w:p>
   </w:comment>
-  <w:comment w:id="161" w:author="reviewer2" w:date="2018-03-18T19:37:00Z" w:initials="rev2">
+  <w:comment w:id="174" w:author="reviewer2" w:date="2018-03-18T19:37:00Z" w:initials="rev2">
     <w:p>
       <w:pPr>
         <w:pStyle w:val="CommentText"/>
@@ -15434,7 +16144,7 @@
       </w:r>
     </w:p>
   </w:comment>
-  <w:comment w:id="162" w:author="dugalh" w:date="2018-03-18T20:48:00Z" w:initials="dh">
+  <w:comment w:id="175" w:author="dugalh" w:date="2018-03-18T20:48:00Z" w:initials="dh">
     <w:p>
       <w:pPr>
         <w:pStyle w:val="CommentText"/>
@@ -15480,7 +16190,15 @@
         <w:pStyle w:val="CommentText"/>
       </w:pPr>
       <w:r>
-        <w:t xml:space="preserve">Reading between the lines, this reviewer seems to want some sort of comparison between with and without BRDF correction.  We could compare the M only model to a C only model (I have done this roughly and the C only model is worse) but this is not exactly with and without BRDF (M is mostly BRDF and C is mostly atmosphere AFAIK).  As I don’t really understand his/her concern, I don’t know how to satisfy it.  Do you have any ideas here Adriaan?  </w:t>
+        <w:t xml:space="preserve">Reading between the lines, this reviewer seems to want some sort of comparison between with and without BRDF correction.  We could compare the M only model to a C only model (I have done this roughly and the C only model is worse) but this is not exactly with and without BRDF (M is mostly BRDF and C is mostly atmosphere AFAIK).  As I don’t really understand his/her concern, I don’t know how to satisfy it.  Do you have any ideas here </w:t>
+      </w:r>
+      <w:proofErr w:type="spellStart"/>
+      <w:r>
+        <w:t>Adriaan</w:t>
+      </w:r>
+      <w:proofErr w:type="spellEnd"/>
+      <w:r>
+        <w:t xml:space="preserve">?  </w:t>
       </w:r>
     </w:p>
     <w:p>
@@ -15497,7 +16215,7 @@
       </w:r>
     </w:p>
   </w:comment>
-  <w:comment w:id="163" w:author="AVN" w:date="2018-05-03T13:39:00Z" w:initials="A">
+  <w:comment w:id="176" w:author="AVN" w:date="2018-05-03T13:39:00Z" w:initials="A">
     <w:p>
       <w:pPr>
         <w:pStyle w:val="CommentText"/>
@@ -15513,7 +16231,7 @@
       </w:r>
     </w:p>
   </w:comment>
-  <w:comment w:id="164" w:author="dugalh" w:date="2018-05-10T20:54:00Z" w:initials="dh">
+  <w:comment w:id="177" w:author="dugalh" w:date="2018-05-10T20:54:00Z" w:initials="dh">
     <w:p>
       <w:pPr>
         <w:pStyle w:val="CommentText"/>
@@ -15525,11 +16243,19 @@
         <w:annotationRef/>
       </w:r>
       <w:r>
-        <w:t xml:space="preserve">OK, “uncertainty” is discussed in conclusion, methods and discussion i.e. things like resolution difference, rsr effect, viewing geom.  </w:t>
+        <w:t xml:space="preserve">OK, “uncertainty” is discussed in conclusion, methods and discussion i.e. things like resolution difference, </w:t>
+      </w:r>
+      <w:proofErr w:type="spellStart"/>
+      <w:r>
+        <w:t>rsr</w:t>
+      </w:r>
+      <w:proofErr w:type="spellEnd"/>
+      <w:r>
+        <w:t xml:space="preserve"> effect, viewing geom.  </w:t>
       </w:r>
     </w:p>
   </w:comment>
-  <w:comment w:id="165" w:author="AVN" w:date="2018-05-03T13:44:00Z" w:initials="A">
+  <w:comment w:id="178" w:author="AVN" w:date="2018-05-03T13:44:00Z" w:initials="A">
     <w:p>
       <w:pPr>
         <w:pStyle w:val="CommentText"/>
@@ -15545,7 +16271,7 @@
       </w:r>
     </w:p>
   </w:comment>
-  <w:comment w:id="169" w:author="AVN" w:date="2018-05-03T13:43:00Z" w:initials="A">
+  <w:comment w:id="182" w:author="AVN" w:date="2018-05-03T13:43:00Z" w:initials="A">
     <w:p>
       <w:pPr>
         <w:pStyle w:val="CommentText"/>
@@ -15561,7 +16287,7 @@
       </w:r>
     </w:p>
   </w:comment>
-  <w:comment w:id="166" w:author="reviewer2" w:date="2018-03-18T19:39:00Z" w:initials="rev2">
+  <w:comment w:id="179" w:author="reviewer2" w:date="2018-03-18T19:39:00Z" w:initials="rev2">
     <w:p>
       <w:r>
         <w:rPr>
@@ -15579,7 +16305,7 @@
       </w:pPr>
     </w:p>
   </w:comment>
-  <w:comment w:id="167" w:author="dugalh" w:date="2018-03-18T20:49:00Z" w:initials="dh">
+  <w:comment w:id="180" w:author="dugalh" w:date="2018-03-18T20:49:00Z" w:initials="dh">
     <w:p>
       <w:pPr>
         <w:pStyle w:val="CommentText"/>
@@ -15636,7 +16362,7 @@
       </w:r>
     </w:p>
   </w:comment>
-  <w:comment w:id="168" w:author="AVN" w:date="2018-05-03T13:42:00Z" w:initials="A">
+  <w:comment w:id="181" w:author="AVN" w:date="2018-05-03T13:42:00Z" w:initials="A">
     <w:p>
       <w:pPr>
         <w:pStyle w:val="CommentText"/>
@@ -15652,7 +16378,7 @@
       </w:r>
     </w:p>
   </w:comment>
-  <w:comment w:id="171" w:author="dugalh" w:date="2018-05-01T16:41:00Z" w:initials="dh">
+  <w:comment w:id="184" w:author="dugalh" w:date="2018-05-01T16:41:00Z" w:initials="dh">
     <w:p>
       <w:pPr>
         <w:pStyle w:val="CommentText"/>
@@ -15671,7 +16397,7 @@
       </w:r>
     </w:p>
   </w:comment>
-  <w:comment w:id="172" w:author="AVN" w:date="2018-05-03T13:45:00Z" w:initials="A">
+  <w:comment w:id="185" w:author="AVN" w:date="2018-05-03T13:45:00Z" w:initials="A">
     <w:p>
       <w:pPr>
         <w:pStyle w:val="CommentText"/>
@@ -15687,7 +16413,7 @@
       </w:r>
     </w:p>
   </w:comment>
-  <w:comment w:id="201" w:author="reviewer1" w:date="2018-03-18T19:24:00Z" w:initials="rev1">
+  <w:comment w:id="214" w:author="reviewer1" w:date="2018-03-18T19:24:00Z" w:initials="rev1">
     <w:p>
       <w:pPr>
         <w:pStyle w:val="CommentText"/>
@@ -15712,7 +16438,7 @@
       </w:r>
     </w:p>
   </w:comment>
-  <w:comment w:id="202" w:author="dugalh" w:date="2018-03-18T20:52:00Z" w:initials="dh">
+  <w:comment w:id="215" w:author="dugalh" w:date="2018-03-18T20:52:00Z" w:initials="dh">
     <w:p>
       <w:pPr>
         <w:pStyle w:val="CommentText"/>
@@ -15767,7 +16493,7 @@
       </w:r>
     </w:p>
   </w:comment>
-  <w:comment w:id="203" w:author="AVN" w:date="2018-05-03T13:47:00Z" w:initials="A">
+  <w:comment w:id="216" w:author="AVN" w:date="2018-05-03T13:47:00Z" w:initials="A">
     <w:p>
       <w:pPr>
         <w:pStyle w:val="CommentText"/>
@@ -15783,7 +16509,7 @@
       </w:r>
     </w:p>
   </w:comment>
-  <w:comment w:id="204" w:author="dugalh" w:date="2018-05-10T21:23:00Z" w:initials="dh">
+  <w:comment w:id="217" w:author="dugalh" w:date="2018-05-10T21:23:00Z" w:initials="dh">
     <w:p>
       <w:pPr>
         <w:pStyle w:val="CommentText"/>
@@ -15799,7 +16525,7 @@
       </w:r>
     </w:p>
   </w:comment>
-  <w:comment w:id="211" w:author="dugalh" w:date="2018-05-01T13:18:00Z" w:initials="dh">
+  <w:comment w:id="225" w:author="dugalh" w:date="2018-05-01T13:18:00Z" w:initials="dh">
     <w:p>
       <w:pPr>
         <w:pStyle w:val="CommentText"/>
@@ -15815,7 +16541,7 @@
       </w:r>
     </w:p>
   </w:comment>
-  <w:comment w:id="260" w:author="reviewer1" w:date="2018-03-18T19:29:00Z" w:initials="rev1">
+  <w:comment w:id="275" w:author="reviewer1" w:date="2018-03-18T19:29:00Z" w:initials="rev1">
     <w:p>
       <w:pPr>
         <w:pStyle w:val="CommentText"/>
@@ -15827,14 +16553,22 @@
         <w:annotationRef/>
       </w:r>
       <w:r>
-        <w:t>“and mosaic normalization techniques to reduce seam lines” sentence is not complete.</w:t>
+        <w:t>“</w:t>
+      </w:r>
+      <w:proofErr w:type="gramStart"/>
+      <w:r>
+        <w:t>and</w:t>
+      </w:r>
+      <w:proofErr w:type="gramEnd"/>
+      <w:r>
+        <w:t xml:space="preserve"> mosaic normalization techniques to reduce seam lines” sentence is not complete.</w:t>
       </w:r>
       <w:r>
         <w:br/>
       </w:r>
     </w:p>
   </w:comment>
-  <w:comment w:id="264" w:author="dugalh" w:date="2018-05-01T14:10:00Z" w:initials="dh">
+  <w:comment w:id="279" w:author="dugalh" w:date="2018-05-01T14:10:00Z" w:initials="dh">
     <w:p>
       <w:pPr>
         <w:pStyle w:val="CommentText"/>
@@ -15850,7 +16584,7 @@
       </w:r>
     </w:p>
   </w:comment>
-  <w:comment w:id="265" w:author="AVN" w:date="2018-05-03T13:52:00Z" w:initials="A">
+  <w:comment w:id="280" w:author="AVN" w:date="2018-05-03T13:52:00Z" w:initials="A">
     <w:p>
       <w:pPr>
         <w:pStyle w:val="CommentText"/>
@@ -15866,7 +16600,7 @@
       </w:r>
     </w:p>
   </w:comment>
-  <w:comment w:id="262" w:author="reviewer1" w:date="2018-03-18T19:30:00Z" w:initials="rev1">
+  <w:comment w:id="277" w:author="reviewer1" w:date="2018-03-18T19:30:00Z" w:initials="rev1">
     <w:p>
       <w:pPr>
         <w:pStyle w:val="CommentText"/>
@@ -15882,7 +16616,7 @@
       </w:r>
     </w:p>
   </w:comment>
-  <w:comment w:id="263" w:author="dugalh" w:date="2018-05-01T13:18:00Z" w:initials="dh">
+  <w:comment w:id="278" w:author="dugalh" w:date="2018-05-01T13:18:00Z" w:initials="dh">
     <w:p>
       <w:pPr>
         <w:pStyle w:val="CommentText"/>
@@ -21230,7 +21964,7 @@
 </file>
 
 <file path=customXml/itemProps1.xml><?xml version="1.0" encoding="utf-8"?>
-<ds:datastoreItem xmlns:ds="http://schemas.openxmlformats.org/officeDocument/2006/customXml" ds:itemID="{07E873A2-EC51-4255-BF27-D19326401B5D}">
+<ds:datastoreItem xmlns:ds="http://schemas.openxmlformats.org/officeDocument/2006/customXml" ds:itemID="{F2E5C82C-08AF-4088-9448-5FA1D74B40FD}">
   <ds:schemaRefs>
     <ds:schemaRef ds:uri="http://schemas.openxmlformats.org/officeDocument/2006/bibliography"/>
   </ds:schemaRefs>

</xml_diff>

<commit_message>
I think we're ready to resubmit paper 1 now
</commit_message>
<xml_diff>
--- a/Docs/My Docs/Thesis/Retrieval of Surface Reflectance from Aerial Imagery/Coarse surface reflectance homogenisation of aerial images - Rev3 avn.docx
+++ b/Docs/My Docs/Thesis/Retrieval of Surface Reflectance from Aerial Imagery/Coarse surface reflectance homogenisation of aerial images - Rev3 avn.docx
@@ -182,13 +182,6 @@
       <w:pPr>
         <w:pStyle w:val="Articletitle"/>
       </w:pPr>
-      <w:commentRangeStart w:id="1"/>
-      <w:commentRangeStart w:id="2"/>
-      <w:commentRangeStart w:id="3"/>
-      <w:commentRangeStart w:id="4"/>
-      <w:commentRangeStart w:id="5"/>
-      <w:commentRangeStart w:id="6"/>
-      <w:commentRangeStart w:id="7"/>
       <w:r>
         <w:lastRenderedPageBreak/>
         <w:t>Radiometric</w:t>
@@ -207,62 +200,6 @@
       </w:r>
       <w:r>
         <w:t>ata</w:t>
-      </w:r>
-      <w:commentRangeEnd w:id="1"/>
-      <w:r>
-        <w:rPr>
-          <w:rStyle w:val="CommentReference"/>
-          <w:b w:val="0"/>
-        </w:rPr>
-        <w:commentReference w:id="1"/>
-      </w:r>
-      <w:commentRangeEnd w:id="2"/>
-      <w:r>
-        <w:rPr>
-          <w:rStyle w:val="CommentReference"/>
-          <w:b w:val="0"/>
-        </w:rPr>
-        <w:commentReference w:id="2"/>
-      </w:r>
-      <w:commentRangeEnd w:id="3"/>
-      <w:r>
-        <w:rPr>
-          <w:rStyle w:val="CommentReference"/>
-          <w:b w:val="0"/>
-        </w:rPr>
-        <w:commentReference w:id="3"/>
-      </w:r>
-      <w:commentRangeEnd w:id="4"/>
-      <w:r>
-        <w:rPr>
-          <w:rStyle w:val="CommentReference"/>
-          <w:b w:val="0"/>
-        </w:rPr>
-        <w:commentReference w:id="4"/>
-      </w:r>
-      <w:commentRangeEnd w:id="5"/>
-      <w:r>
-        <w:rPr>
-          <w:rStyle w:val="CommentReference"/>
-          <w:b w:val="0"/>
-        </w:rPr>
-        <w:commentReference w:id="5"/>
-      </w:r>
-      <w:commentRangeEnd w:id="6"/>
-      <w:r>
-        <w:rPr>
-          <w:rStyle w:val="CommentReference"/>
-          <w:b w:val="0"/>
-        </w:rPr>
-        <w:commentReference w:id="6"/>
-      </w:r>
-      <w:commentRangeEnd w:id="7"/>
-      <w:r>
-        <w:rPr>
-          <w:rStyle w:val="CommentReference"/>
-          <w:b w:val="0"/>
-        </w:rPr>
-        <w:commentReference w:id="7"/>
       </w:r>
     </w:p>
     <w:p>
@@ -1164,60 +1101,34 @@
       <w:pPr>
         <w:pStyle w:val="Heading1"/>
       </w:pPr>
-      <w:bookmarkStart w:id="8" w:name="_Ref452295690"/>
-      <w:bookmarkStart w:id="9" w:name="_Toc391220510"/>
-      <w:bookmarkStart w:id="10" w:name="_Toc394607642"/>
+      <w:bookmarkStart w:id="1" w:name="_Ref452295690"/>
+      <w:bookmarkStart w:id="2" w:name="_Toc391220510"/>
+      <w:bookmarkStart w:id="3" w:name="_Toc394607642"/>
       <w:r>
         <w:t>Methods</w:t>
       </w:r>
-      <w:bookmarkEnd w:id="8"/>
+      <w:bookmarkEnd w:id="1"/>
     </w:p>
     <w:p>
       <w:pPr>
         <w:pStyle w:val="Heading2"/>
       </w:pPr>
-      <w:bookmarkStart w:id="11" w:name="_Ref452295966"/>
-      <w:bookmarkStart w:id="12" w:name="_Ref474669339"/>
-      <w:bookmarkStart w:id="13" w:name="_Ref475359885"/>
-      <w:bookmarkStart w:id="14" w:name="_Ref512431860"/>
-      <w:bookmarkEnd w:id="9"/>
-      <w:bookmarkEnd w:id="10"/>
-      <w:commentRangeStart w:id="15"/>
-      <w:commentRangeStart w:id="16"/>
+      <w:bookmarkStart w:id="4" w:name="_Ref452295966"/>
+      <w:bookmarkStart w:id="5" w:name="_Ref474669339"/>
+      <w:bookmarkStart w:id="6" w:name="_Ref475359885"/>
+      <w:bookmarkStart w:id="7" w:name="_Ref512431860"/>
+      <w:bookmarkEnd w:id="2"/>
+      <w:bookmarkEnd w:id="3"/>
       <w:r>
         <w:t>Formulation</w:t>
       </w:r>
-      <w:bookmarkEnd w:id="11"/>
+      <w:bookmarkEnd w:id="4"/>
       <w:r>
         <w:t xml:space="preserve"> of the Local Linear Model</w:t>
       </w:r>
-      <w:bookmarkEnd w:id="12"/>
-      <w:bookmarkEnd w:id="13"/>
-      <w:commentRangeEnd w:id="15"/>
-      <w:r>
-        <w:rPr>
-          <w:rStyle w:val="CommentReference"/>
-          <w:rFonts w:cs="Times New Roman"/>
-          <w:b w:val="0"/>
-          <w:bCs w:val="0"/>
-          <w:i w:val="0"/>
-          <w:iCs w:val="0"/>
-        </w:rPr>
-        <w:commentReference w:id="15"/>
-      </w:r>
-      <w:commentRangeEnd w:id="16"/>
-      <w:r>
-        <w:rPr>
-          <w:rStyle w:val="CommentReference"/>
-          <w:rFonts w:cs="Times New Roman"/>
-          <w:b w:val="0"/>
-          <w:bCs w:val="0"/>
-          <w:i w:val="0"/>
-          <w:iCs w:val="0"/>
-        </w:rPr>
-        <w:commentReference w:id="16"/>
-      </w:r>
-      <w:bookmarkEnd w:id="14"/>
+      <w:bookmarkEnd w:id="5"/>
+      <w:bookmarkEnd w:id="6"/>
+      <w:bookmarkEnd w:id="7"/>
     </w:p>
     <w:p>
       <w:pPr>
@@ -1576,8 +1487,8 @@
               <w:pStyle w:val="Displayedequation"/>
               <w:jc w:val="right"/>
             </w:pPr>
-            <w:bookmarkStart w:id="17" w:name="_Ref389744231"/>
-            <w:bookmarkStart w:id="18" w:name="_Ref389744177"/>
+            <w:bookmarkStart w:id="8" w:name="_Ref389744231"/>
+            <w:bookmarkStart w:id="9" w:name="_Ref389744177"/>
             <w:r>
               <w:t>(</w:t>
             </w:r>
@@ -1599,13 +1510,13 @@
             <w:r>
               <w:fldChar w:fldCharType="end"/>
             </w:r>
-            <w:bookmarkStart w:id="19" w:name="_Ref389744253"/>
-            <w:bookmarkEnd w:id="17"/>
+            <w:bookmarkStart w:id="10" w:name="_Ref389744253"/>
+            <w:bookmarkEnd w:id="8"/>
             <w:r>
               <w:t>)</w:t>
             </w:r>
-            <w:bookmarkEnd w:id="18"/>
-            <w:bookmarkEnd w:id="19"/>
+            <w:bookmarkEnd w:id="9"/>
+            <w:bookmarkEnd w:id="10"/>
           </w:p>
         </w:tc>
       </w:tr>
@@ -1897,7 +1808,7 @@
               <w:pStyle w:val="Displayedequation"/>
               <w:jc w:val="right"/>
             </w:pPr>
-            <w:bookmarkStart w:id="20" w:name="_Ref389744179"/>
+            <w:bookmarkStart w:id="11" w:name="_Ref389744179"/>
             <w:r>
               <w:t>(</w:t>
             </w:r>
@@ -1922,7 +1833,7 @@
             <w:r>
               <w:t>)</w:t>
             </w:r>
-            <w:bookmarkEnd w:id="20"/>
+            <w:bookmarkEnd w:id="11"/>
           </w:p>
         </w:tc>
       </w:tr>
@@ -1931,9 +1842,6 @@
       <w:pPr>
         <w:pStyle w:val="Paragraph"/>
       </w:pPr>
-      <w:commentRangeStart w:id="21"/>
-      <w:commentRangeStart w:id="22"/>
-      <w:commentRangeStart w:id="23"/>
       <w:r>
         <w:t xml:space="preserve">where </w:t>
       </w:r>
@@ -1969,37 +1877,7 @@
         </m:sSub>
       </m:oMath>
       <w:r>
-        <w:t xml:space="preserve"> is </w:t>
-      </w:r>
-      <w:commentRangeStart w:id="24"/>
-      <w:commentRangeStart w:id="25"/>
-      <w:commentRangeStart w:id="26"/>
-      <w:r>
-        <w:t>the reflectance at the sensor</w:t>
-      </w:r>
-      <w:commentRangeEnd w:id="24"/>
-      <w:r>
-        <w:rPr>
-          <w:rStyle w:val="CommentReference"/>
-        </w:rPr>
-        <w:commentReference w:id="24"/>
-      </w:r>
-      <w:commentRangeEnd w:id="25"/>
-      <w:r>
-        <w:rPr>
-          <w:rStyle w:val="CommentReference"/>
-        </w:rPr>
-        <w:commentReference w:id="25"/>
-      </w:r>
-      <w:commentRangeEnd w:id="26"/>
-      <w:r>
-        <w:rPr>
-          <w:rStyle w:val="CommentReference"/>
-        </w:rPr>
-        <w:commentReference w:id="26"/>
-      </w:r>
-      <w:r>
-        <w:t xml:space="preserve">, </w:t>
+        <w:t xml:space="preserve"> is the reflectance at the sensor, </w:t>
       </w:r>
       <m:oMath>
         <m:sSub>
@@ -2050,31 +1928,7 @@
         </m:r>
       </m:oMath>
       <w:r>
-        <w:t xml:space="preserve"> is the solar zenith angle.  </w:t>
-      </w:r>
-      <w:commentRangeEnd w:id="21"/>
-      <w:r>
-        <w:rPr>
-          <w:rStyle w:val="CommentReference"/>
-        </w:rPr>
-        <w:commentReference w:id="21"/>
-      </w:r>
-      <w:commentRangeEnd w:id="22"/>
-      <w:r>
-        <w:rPr>
-          <w:rStyle w:val="CommentReference"/>
-        </w:rPr>
-        <w:commentReference w:id="22"/>
-      </w:r>
-      <w:commentRangeEnd w:id="23"/>
-      <w:r>
-        <w:rPr>
-          <w:rStyle w:val="CommentReference"/>
-        </w:rPr>
-        <w:commentReference w:id="23"/>
-      </w:r>
-      <w:r>
-        <w:t xml:space="preserve">The reflectance of a uniform Lambertian surface at the sensor is described by the radiative transfer equation </w:t>
+        <w:t xml:space="preserve"> is the solar zenith angle.  The reflectance of a uniform Lambertian surface at the sensor is described by the radiative transfer equation </w:t>
       </w:r>
       <w:r>
         <w:fldChar w:fldCharType="begin" w:fldLock="1"/>
@@ -2377,7 +2231,7 @@
               <w:pStyle w:val="Displayedequation"/>
               <w:jc w:val="right"/>
             </w:pPr>
-            <w:bookmarkStart w:id="27" w:name="_Ref389738791"/>
+            <w:bookmarkStart w:id="12" w:name="_Ref389738791"/>
             <w:r>
               <w:t>(</w:t>
             </w:r>
@@ -2402,7 +2256,7 @@
             <w:r>
               <w:t>)</w:t>
             </w:r>
-            <w:bookmarkEnd w:id="27"/>
+            <w:bookmarkEnd w:id="12"/>
           </w:p>
         </w:tc>
       </w:tr>
@@ -2964,7 +2818,7 @@
               <w:pStyle w:val="Displayedequation"/>
               <w:jc w:val="right"/>
             </w:pPr>
-            <w:bookmarkStart w:id="28" w:name="_Ref389744180"/>
+            <w:bookmarkStart w:id="13" w:name="_Ref389744180"/>
             <w:r>
               <w:t>(</w:t>
             </w:r>
@@ -2989,7 +2843,7 @@
             <w:r>
               <w:t>)</w:t>
             </w:r>
-            <w:bookmarkEnd w:id="28"/>
+            <w:bookmarkEnd w:id="13"/>
           </w:p>
         </w:tc>
       </w:tr>
@@ -3201,9 +3055,9 @@
               <w:pStyle w:val="Displayedequation"/>
               <w:jc w:val="right"/>
             </w:pPr>
-            <w:bookmarkStart w:id="29" w:name="_Ref391633308"/>
-            <w:bookmarkStart w:id="30" w:name="_Ref452308124"/>
-            <w:bookmarkStart w:id="31" w:name="_Ref389750707"/>
+            <w:bookmarkStart w:id="14" w:name="_Ref391633308"/>
+            <w:bookmarkStart w:id="15" w:name="_Ref452308124"/>
+            <w:bookmarkStart w:id="16" w:name="_Ref389750707"/>
             <w:r>
               <w:t>(</w:t>
             </w:r>
@@ -3225,12 +3079,12 @@
             <w:r>
               <w:fldChar w:fldCharType="end"/>
             </w:r>
-            <w:bookmarkEnd w:id="29"/>
-            <w:bookmarkEnd w:id="30"/>
+            <w:bookmarkEnd w:id="14"/>
+            <w:bookmarkEnd w:id="15"/>
             <w:r>
               <w:t>)</w:t>
             </w:r>
-            <w:bookmarkEnd w:id="31"/>
+            <w:bookmarkEnd w:id="16"/>
           </w:p>
         </w:tc>
       </w:tr>
@@ -3707,7 +3561,7 @@
               <w:pStyle w:val="Displayedequation"/>
               <w:jc w:val="right"/>
             </w:pPr>
-            <w:bookmarkStart w:id="32" w:name="_Ref389903441"/>
+            <w:bookmarkStart w:id="17" w:name="_Ref389903441"/>
             <w:r>
               <w:t>(</w:t>
             </w:r>
@@ -3732,7 +3586,7 @@
             <w:r>
               <w:t>)</w:t>
             </w:r>
-            <w:bookmarkEnd w:id="32"/>
+            <w:bookmarkEnd w:id="17"/>
           </w:p>
         </w:tc>
       </w:tr>
@@ -3776,12 +3630,12 @@
       <w:pPr>
         <w:pStyle w:val="Heading2"/>
       </w:pPr>
-      <w:bookmarkStart w:id="33" w:name="_Ref474690141"/>
+      <w:bookmarkStart w:id="18" w:name="_Ref474690141"/>
       <w:r>
         <w:lastRenderedPageBreak/>
         <w:t>Parameter Estimation</w:t>
       </w:r>
-      <w:bookmarkEnd w:id="33"/>
+      <w:bookmarkEnd w:id="18"/>
     </w:p>
     <w:p>
       <w:pPr>
@@ -3893,37 +3747,7 @@
         </m:r>
       </m:oMath>
       <w:r>
-        <w:t xml:space="preserve">, for the aerial sensor, are found for each pixel of the reference image inside </w:t>
-      </w:r>
-      <w:commentRangeStart w:id="34"/>
-      <w:commentRangeStart w:id="35"/>
-      <w:commentRangeStart w:id="36"/>
-      <w:r>
-        <w:t>a sliding window</w:t>
-      </w:r>
-      <w:commentRangeEnd w:id="34"/>
-      <w:r>
-        <w:rPr>
-          <w:rStyle w:val="CommentReference"/>
-        </w:rPr>
-        <w:commentReference w:id="34"/>
-      </w:r>
-      <w:commentRangeEnd w:id="35"/>
-      <w:r>
-        <w:rPr>
-          <w:rStyle w:val="CommentReference"/>
-        </w:rPr>
-        <w:commentReference w:id="35"/>
-      </w:r>
-      <w:commentRangeEnd w:id="36"/>
-      <w:r>
-        <w:rPr>
-          <w:rStyle w:val="CommentReference"/>
-        </w:rPr>
-        <w:commentReference w:id="36"/>
-      </w:r>
-      <w:r>
-        <w:t xml:space="preserve">.  Equation </w:t>
+        <w:t xml:space="preserve">, for the aerial sensor, are found for each pixel of the reference image inside a sliding window.  Equation </w:t>
       </w:r>
       <w:r>
         <w:fldChar w:fldCharType="begin"/>
@@ -4613,7 +4437,7 @@
               <w:pStyle w:val="Displayedequation"/>
               <w:jc w:val="right"/>
             </w:pPr>
-            <w:bookmarkStart w:id="37" w:name="_Ref486611282"/>
+            <w:bookmarkStart w:id="19" w:name="_Ref486611282"/>
             <w:r>
               <w:t>(</w:t>
             </w:r>
@@ -4635,7 +4459,7 @@
             <w:r>
               <w:fldChar w:fldCharType="end"/>
             </w:r>
-            <w:bookmarkEnd w:id="37"/>
+            <w:bookmarkEnd w:id="19"/>
             <w:r>
               <w:t>)</w:t>
             </w:r>
@@ -4698,219 +4522,208 @@
         <w:t>).</w:t>
       </w:r>
       <w:r>
+        <w:t xml:space="preserve">  The choice of the sliding window size involves a trade-off between the accuracy and</w:t>
+      </w:r>
+      <w:r>
+        <w:t xml:space="preserve"> </w:t>
+      </w:r>
+      <w:r>
+        <w:t xml:space="preserve">effective spatial resolution of the </w:t>
+      </w:r>
+      <w:r>
+        <w:t xml:space="preserve">estimated </w:t>
+      </w:r>
+      <w:r>
+        <w:t xml:space="preserve">radiometric correction parameters, </w:t>
+      </w:r>
+      <w:r>
+        <w:rPr>
+          <w:i/>
+        </w:rPr>
+        <w:t>M</w:t>
+      </w:r>
+      <w:r>
+        <w:t xml:space="preserve"> and </w:t>
+      </w:r>
+      <w:r>
+        <w:rPr>
+          <w:i/>
+        </w:rPr>
+        <w:t>C</w:t>
+      </w:r>
+      <w:r>
+        <w:rPr>
+          <w:i/>
+        </w:rPr>
+        <w:t>.</w:t>
+      </w:r>
+      <w:r>
+        <w:t xml:space="preserve">  I</w:t>
+      </w:r>
+      <w:r>
+        <w:t xml:space="preserve">n essence, it is the </w:t>
+      </w:r>
+      <w:r>
+        <w:t>typical</w:t>
+      </w:r>
+      <w:r>
+        <w:t xml:space="preserve"> parameter estimation trade-off between </w:t>
+      </w:r>
+      <w:r>
+        <w:t xml:space="preserve">bias and variance or </w:t>
+      </w:r>
+      <w:r>
+        <w:t>under</w:t>
+      </w:r>
+      <w:r>
+        <w:t>-</w:t>
+      </w:r>
+      <w:r>
+        <w:t xml:space="preserve"> and over-fitting</w:t>
+      </w:r>
+      <w:r>
+        <w:t xml:space="preserve"> </w:t>
+      </w:r>
+      <w:r>
+        <w:fldChar w:fldCharType="begin" w:fldLock="1"/>
+      </w:r>
+      <w:r>
+        <w:instrText>ADDIN CSL_CITATION { "citationItems" : [ { "id" : "ITEM-1", "itemData" : { "DOI" : "10.1002/0470854774", "ISBN" : "0470845139", "ISSN" : "0036-1445", "author" : [ { "dropping-particle" : "", "family" : "Webb", "given" : "Andrew R.", "non-dropping-particle" : "", "parse-names" : false, "suffix" : "" } ], "id" : "ITEM-1", "issued" : { "date-parts" : [ [ "2002" ] ] }, "publisher" : "John Wiley &amp; Sons, Ltd", "publisher-place" : "Chichester, UK", "title" : "Statistical Pattern Recognition", "type" : "book" }, "uris" : [ "http://www.mendeley.com/documents/?uuid=d2b316b3-3bdc-4314-b7f8-5fc683336c3f" ] } ], "mendeley" : { "formattedCitation" : "(Webb 2002)", "plainTextFormattedCitation" : "(Webb 2002)", "previouslyFormattedCitation" : "(Webb 2002)" }, "properties" : {  }, "schema" : "https://github.com/citation-style-language/schema/raw/master/csl-citation.json" }</w:instrText>
+      </w:r>
+      <w:r>
+        <w:fldChar w:fldCharType="separate"/>
+      </w:r>
+      <w:r>
+        <w:rPr>
+          <w:noProof/>
+        </w:rPr>
+        <w:t>(Webb 2002)</w:t>
+      </w:r>
+      <w:r>
+        <w:fldChar w:fldCharType="end"/>
+      </w:r>
+      <w:r>
+        <w:t xml:space="preserve">.  </w:t>
+      </w:r>
+      <w:r>
+        <w:t xml:space="preserve">Larger sliding windows will be less susceptible </w:t>
+      </w:r>
+      <w:r>
+        <w:t xml:space="preserve">to over-fitting </w:t>
+      </w:r>
+      <w:r>
+        <w:t>on</w:t>
+      </w:r>
+      <w:r>
+        <w:t xml:space="preserve"> </w:t>
+      </w:r>
+      <w:r>
+        <w:t>nois</w:t>
+      </w:r>
+      <w:r>
+        <w:t>y</w:t>
+      </w:r>
+      <w:r>
+        <w:t xml:space="preserve"> data</w:t>
+      </w:r>
+      <w:r>
+        <w:t xml:space="preserve">, while smaller sliding windows will provide higher </w:t>
+      </w:r>
+      <w:r>
+        <w:t xml:space="preserve">spatial </w:t>
+      </w:r>
+      <w:r>
+        <w:t xml:space="preserve">resolution correction parameters. </w:t>
+      </w:r>
+      <w:r>
+        <w:t xml:space="preserve"> </w:t>
+      </w:r>
+      <w:r>
+        <w:t xml:space="preserve">The choice of sliding window size for the case study is discussed in </w:t>
+      </w:r>
+      <w:r>
+        <w:t>S</w:t>
+      </w:r>
+      <w:r>
+        <w:t>ection</w:t>
+      </w:r>
+      <w:r>
+        <w:t>s</w:t>
+      </w:r>
+      <w:r>
+        <w:t xml:space="preserve"> </w:t>
+      </w:r>
+      <w:r>
+        <w:fldChar w:fldCharType="begin"/>
+      </w:r>
+      <w:r>
+        <w:instrText xml:space="preserve"> REF _Ref513023259 \r \h </w:instrText>
+      </w:r>
+      <w:r>
+        <w:fldChar w:fldCharType="separate"/>
+      </w:r>
+      <w:r>
+        <w:t>2.5</w:t>
+      </w:r>
+      <w:r>
+        <w:fldChar w:fldCharType="end"/>
+      </w:r>
+      <w:r>
+        <w:t xml:space="preserve"> and </w:t>
+      </w:r>
+      <w:r>
+        <w:fldChar w:fldCharType="begin"/>
+      </w:r>
+      <w:r>
+        <w:instrText xml:space="preserve"> REF _Ref513816074 \r \h </w:instrText>
+      </w:r>
+      <w:r>
+        <w:fldChar w:fldCharType="separate"/>
+      </w:r>
+      <w:r>
+        <w:t>3.4</w:t>
+      </w:r>
+      <w:r>
+        <w:fldChar w:fldCharType="end"/>
+      </w:r>
+      <w:r>
+        <w:t xml:space="preserve">, and the effect of varying the sliding window size is </w:t>
+      </w:r>
+      <w:r>
+        <w:t>investigated</w:t>
+      </w:r>
+      <w:r>
+        <w:t xml:space="preserve"> in </w:t>
+      </w:r>
+      <w:r>
+        <w:t>S</w:t>
+      </w:r>
+      <w:r>
+        <w:t>ection</w:t>
+      </w:r>
+      <w:r>
+        <w:t xml:space="preserve"> </w:t>
+      </w:r>
+      <w:r>
+        <w:fldChar w:fldCharType="begin"/>
+      </w:r>
+      <w:r>
+        <w:instrText xml:space="preserve"> REF _Ref513023287 \r \h </w:instrText>
+      </w:r>
+      <w:r>
+        <w:fldChar w:fldCharType="separate"/>
+      </w:r>
+      <w:r>
+        <w:t>3.4</w:t>
+      </w:r>
+      <w:r>
+        <w:fldChar w:fldCharType="end"/>
+      </w:r>
+      <w:r>
+        <w:t>.</w:t>
+      </w:r>
+      <w:r>
         <w:t xml:space="preserve">  </w:t>
-      </w:r>
-      <w:commentRangeStart w:id="38"/>
-      <w:r>
-        <w:t>The choice of the sliding window size involves a trade-off between the accuracy and</w:t>
-      </w:r>
-      <w:r>
-        <w:t xml:space="preserve"> </w:t>
-      </w:r>
-      <w:r>
-        <w:t xml:space="preserve">effective spatial resolution of the </w:t>
-      </w:r>
-      <w:r>
-        <w:t xml:space="preserve">estimated </w:t>
-      </w:r>
-      <w:r>
-        <w:t xml:space="preserve">radiometric correction parameters, </w:t>
-      </w:r>
-      <w:r>
-        <w:rPr>
-          <w:i/>
-        </w:rPr>
-        <w:t>M</w:t>
-      </w:r>
-      <w:r>
-        <w:t xml:space="preserve"> and </w:t>
-      </w:r>
-      <w:r>
-        <w:rPr>
-          <w:i/>
-        </w:rPr>
-        <w:t>C</w:t>
-      </w:r>
-      <w:r>
-        <w:rPr>
-          <w:i/>
-        </w:rPr>
-        <w:t>.</w:t>
-      </w:r>
-      <w:r>
-        <w:t xml:space="preserve">  I</w:t>
-      </w:r>
-      <w:r>
-        <w:t xml:space="preserve">n essence, it is the </w:t>
-      </w:r>
-      <w:r>
-        <w:t>typical</w:t>
-      </w:r>
-      <w:r>
-        <w:t xml:space="preserve"> parameter estimation trade-off between </w:t>
-      </w:r>
-      <w:r>
-        <w:t xml:space="preserve">bias and variance or </w:t>
-      </w:r>
-      <w:r>
-        <w:t>under</w:t>
-      </w:r>
-      <w:r>
-        <w:t>-</w:t>
-      </w:r>
-      <w:r>
-        <w:t xml:space="preserve"> and over-fitting</w:t>
-      </w:r>
-      <w:r>
-        <w:t xml:space="preserve"> </w:t>
-      </w:r>
-      <w:r>
-        <w:fldChar w:fldCharType="begin" w:fldLock="1"/>
-      </w:r>
-      <w:r>
-        <w:instrText>ADDIN CSL_CITATION { "citationItems" : [ { "id" : "ITEM-1", "itemData" : { "DOI" : "10.1002/0470854774", "ISBN" : "0470845139", "ISSN" : "0036-1445", "author" : [ { "dropping-particle" : "", "family" : "Webb", "given" : "Andrew R.", "non-dropping-particle" : "", "parse-names" : false, "suffix" : "" } ], "id" : "ITEM-1", "issued" : { "date-parts" : [ [ "2002" ] ] }, "publisher" : "John Wiley &amp; Sons, Ltd", "publisher-place" : "Chichester, UK", "title" : "Statistical Pattern Recognition", "type" : "book" }, "uris" : [ "http://www.mendeley.com/documents/?uuid=d2b316b3-3bdc-4314-b7f8-5fc683336c3f" ] } ], "mendeley" : { "formattedCitation" : "(Webb 2002)", "plainTextFormattedCitation" : "(Webb 2002)", "previouslyFormattedCitation" : "(Webb 2002)" }, "properties" : {  }, "schema" : "https://github.com/citation-style-language/schema/raw/master/csl-citation.json" }</w:instrText>
-      </w:r>
-      <w:r>
-        <w:fldChar w:fldCharType="separate"/>
-      </w:r>
-      <w:r>
-        <w:rPr>
-          <w:noProof/>
-        </w:rPr>
-        <w:t>(Webb 2002)</w:t>
-      </w:r>
-      <w:r>
-        <w:fldChar w:fldCharType="end"/>
-      </w:r>
-      <w:r>
-        <w:t xml:space="preserve">.  </w:t>
-      </w:r>
-      <w:r>
-        <w:t xml:space="preserve">Larger sliding windows will be less susceptible </w:t>
-      </w:r>
-      <w:r>
-        <w:t xml:space="preserve">to over-fitting </w:t>
-      </w:r>
-      <w:r>
-        <w:t>on</w:t>
-      </w:r>
-      <w:r>
-        <w:t xml:space="preserve"> </w:t>
-      </w:r>
-      <w:r>
-        <w:t>nois</w:t>
-      </w:r>
-      <w:r>
-        <w:t>y</w:t>
-      </w:r>
-      <w:r>
-        <w:t xml:space="preserve"> data</w:t>
-      </w:r>
-      <w:r>
-        <w:t xml:space="preserve">, while smaller sliding windows will provide higher </w:t>
-      </w:r>
-      <w:r>
-        <w:t xml:space="preserve">spatial </w:t>
-      </w:r>
-      <w:r>
-        <w:t xml:space="preserve">resolution correction parameters. </w:t>
-      </w:r>
-      <w:r>
-        <w:t xml:space="preserve"> </w:t>
-      </w:r>
-      <w:r>
-        <w:t xml:space="preserve">The choice of sliding window size for the case study is discussed in </w:t>
-      </w:r>
-      <w:r>
-        <w:t>S</w:t>
-      </w:r>
-      <w:r>
-        <w:t>ection</w:t>
-      </w:r>
-      <w:r>
-        <w:t>s</w:t>
-      </w:r>
-      <w:r>
-        <w:t xml:space="preserve"> </w:t>
-      </w:r>
-      <w:r>
-        <w:fldChar w:fldCharType="begin"/>
-      </w:r>
-      <w:r>
-        <w:instrText xml:space="preserve"> REF _Ref513023259 \r \h </w:instrText>
-      </w:r>
-      <w:r>
-        <w:fldChar w:fldCharType="separate"/>
-      </w:r>
-      <w:r>
-        <w:t>2.5</w:t>
-      </w:r>
-      <w:r>
-        <w:fldChar w:fldCharType="end"/>
-      </w:r>
-      <w:r>
-        <w:t xml:space="preserve"> and </w:t>
-      </w:r>
-      <w:r>
-        <w:fldChar w:fldCharType="begin"/>
-      </w:r>
-      <w:r>
-        <w:instrText xml:space="preserve"> REF _Ref513816074 \r \h </w:instrText>
-      </w:r>
-      <w:r>
-        <w:fldChar w:fldCharType="separate"/>
-      </w:r>
-      <w:r>
-        <w:t>3.4</w:t>
-      </w:r>
-      <w:r>
-        <w:fldChar w:fldCharType="end"/>
-      </w:r>
-      <w:r>
-        <w:t xml:space="preserve">, and the effect of varying the sliding window size is </w:t>
-      </w:r>
-      <w:r>
-        <w:t>investigated</w:t>
-      </w:r>
-      <w:r>
-        <w:t xml:space="preserve"> in </w:t>
-      </w:r>
-      <w:r>
-        <w:t>S</w:t>
-      </w:r>
-      <w:r>
-        <w:t>ection</w:t>
-      </w:r>
-      <w:r>
-        <w:t xml:space="preserve"> </w:t>
-      </w:r>
-      <w:r>
-        <w:fldChar w:fldCharType="begin"/>
-      </w:r>
-      <w:r>
-        <w:instrText xml:space="preserve"> REF _Ref513023287 \r \h </w:instrText>
-      </w:r>
-      <w:r>
-        <w:fldChar w:fldCharType="separate"/>
-      </w:r>
-      <w:r>
-        <w:t>3.4</w:t>
-      </w:r>
-      <w:r>
-        <w:fldChar w:fldCharType="end"/>
-      </w:r>
-      <w:r>
-        <w:t>.</w:t>
-      </w:r>
-      <w:r>
-        <w:t xml:space="preserve">  </w:t>
-      </w:r>
-      <w:commentRangeEnd w:id="38"/>
-      <w:r>
-        <w:rPr>
-          <w:rStyle w:val="CommentReference"/>
-        </w:rPr>
-        <w:commentReference w:id="38"/>
       </w:r>
     </w:p>
     <w:p>
@@ -5531,7 +5344,7 @@
               <w:pStyle w:val="Displayedequation"/>
               <w:jc w:val="right"/>
             </w:pPr>
-            <w:bookmarkStart w:id="39" w:name="_Ref474522859"/>
+            <w:bookmarkStart w:id="20" w:name="_Ref474522859"/>
             <w:r>
               <w:t>(</w:t>
             </w:r>
@@ -5556,7 +5369,7 @@
             <w:r>
               <w:t>)</w:t>
             </w:r>
-            <w:bookmarkEnd w:id="39"/>
+            <w:bookmarkEnd w:id="20"/>
           </w:p>
         </w:tc>
       </w:tr>
@@ -5952,7 +5765,7 @@
               <w:pStyle w:val="Displayedequation"/>
               <w:jc w:val="right"/>
             </w:pPr>
-            <w:bookmarkStart w:id="40" w:name="_Ref474589497"/>
+            <w:bookmarkStart w:id="21" w:name="_Ref474589497"/>
             <w:r>
               <w:t>(</w:t>
             </w:r>
@@ -5977,7 +5790,7 @@
             <w:r>
               <w:t>)</w:t>
             </w:r>
-            <w:bookmarkEnd w:id="40"/>
+            <w:bookmarkEnd w:id="21"/>
           </w:p>
         </w:tc>
       </w:tr>
@@ -6465,7 +6278,7 @@
               <w:pStyle w:val="Displayedequation"/>
               <w:jc w:val="right"/>
             </w:pPr>
-            <w:bookmarkStart w:id="41" w:name="_Ref475362606"/>
+            <w:bookmarkStart w:id="22" w:name="_Ref475362606"/>
             <w:r>
               <w:t>(</w:t>
             </w:r>
@@ -6487,7 +6300,7 @@
             <w:r>
               <w:fldChar w:fldCharType="end"/>
             </w:r>
-            <w:bookmarkEnd w:id="41"/>
+            <w:bookmarkEnd w:id="22"/>
             <w:r>
               <w:t>)</w:t>
             </w:r>
@@ -6955,7 +6768,7 @@
               <w:pStyle w:val="Displayedequation"/>
               <w:jc w:val="right"/>
             </w:pPr>
-            <w:bookmarkStart w:id="42" w:name="_Ref475625552"/>
+            <w:bookmarkStart w:id="23" w:name="_Ref475625552"/>
             <w:r>
               <w:t>(</w:t>
             </w:r>
@@ -6977,7 +6790,7 @@
             <w:r>
               <w:fldChar w:fldCharType="end"/>
             </w:r>
-            <w:bookmarkEnd w:id="42"/>
+            <w:bookmarkEnd w:id="23"/>
             <w:r>
               <w:t>)</w:t>
             </w:r>
@@ -7163,24 +6976,8 @@
       <w:pPr>
         <w:pStyle w:val="Paragraph"/>
       </w:pPr>
-      <w:commentRangeStart w:id="43"/>
-      <w:commentRangeStart w:id="44"/>
       <w:r>
         <w:t>The homogenisation procedure follows these steps:</w:t>
-      </w:r>
-      <w:commentRangeEnd w:id="43"/>
-      <w:r>
-        <w:rPr>
-          <w:rStyle w:val="CommentReference"/>
-        </w:rPr>
-        <w:commentReference w:id="43"/>
-      </w:r>
-      <w:commentRangeEnd w:id="44"/>
-      <w:r>
-        <w:rPr>
-          <w:rStyle w:val="CommentReference"/>
-        </w:rPr>
-        <w:commentReference w:id="44"/>
       </w:r>
     </w:p>
     <w:p>
@@ -7579,83 +7376,18 @@
       <w:pPr>
         <w:pStyle w:val="Heading2"/>
       </w:pPr>
-      <w:bookmarkStart w:id="45" w:name="_Toc448324292"/>
-      <w:bookmarkStart w:id="46" w:name="_Ref452296020"/>
-      <w:bookmarkStart w:id="47" w:name="_Ref513023259"/>
-      <w:commentRangeStart w:id="48"/>
-      <w:commentRangeStart w:id="49"/>
-      <w:commentRangeStart w:id="50"/>
-      <w:commentRangeStart w:id="51"/>
-      <w:commentRangeStart w:id="52"/>
+      <w:bookmarkStart w:id="24" w:name="_Toc448324292"/>
+      <w:bookmarkStart w:id="25" w:name="_Ref452296020"/>
+      <w:bookmarkStart w:id="26" w:name="_Ref513023259"/>
       <w:r>
         <w:t xml:space="preserve">Study Site, </w:t>
       </w:r>
-      <w:bookmarkEnd w:id="45"/>
+      <w:bookmarkEnd w:id="24"/>
       <w:r>
         <w:t>Data Collection and Preparation</w:t>
       </w:r>
-      <w:bookmarkEnd w:id="46"/>
-      <w:commentRangeEnd w:id="48"/>
-      <w:r>
-        <w:rPr>
-          <w:rStyle w:val="CommentReference"/>
-          <w:rFonts w:cs="Times New Roman"/>
-          <w:b w:val="0"/>
-          <w:bCs w:val="0"/>
-          <w:i w:val="0"/>
-          <w:iCs w:val="0"/>
-        </w:rPr>
-        <w:commentReference w:id="48"/>
-      </w:r>
-      <w:commentRangeEnd w:id="49"/>
-      <w:commentRangeEnd w:id="51"/>
-      <w:commentRangeEnd w:id="52"/>
-      <w:r>
-        <w:rPr>
-          <w:rStyle w:val="CommentReference"/>
-          <w:rFonts w:cs="Times New Roman"/>
-          <w:b w:val="0"/>
-          <w:bCs w:val="0"/>
-          <w:i w:val="0"/>
-          <w:iCs w:val="0"/>
-        </w:rPr>
-        <w:commentReference w:id="49"/>
-      </w:r>
-      <w:commentRangeEnd w:id="50"/>
-      <w:r>
-        <w:rPr>
-          <w:rStyle w:val="CommentReference"/>
-          <w:rFonts w:cs="Times New Roman"/>
-          <w:b w:val="0"/>
-          <w:bCs w:val="0"/>
-          <w:i w:val="0"/>
-          <w:iCs w:val="0"/>
-        </w:rPr>
-        <w:commentReference w:id="50"/>
-      </w:r>
-      <w:r>
-        <w:rPr>
-          <w:rStyle w:val="CommentReference"/>
-          <w:rFonts w:cs="Times New Roman"/>
-          <w:b w:val="0"/>
-          <w:bCs w:val="0"/>
-          <w:i w:val="0"/>
-          <w:iCs w:val="0"/>
-        </w:rPr>
-        <w:commentReference w:id="51"/>
-      </w:r>
-      <w:r>
-        <w:rPr>
-          <w:rStyle w:val="CommentReference"/>
-          <w:rFonts w:cs="Times New Roman"/>
-          <w:b w:val="0"/>
-          <w:bCs w:val="0"/>
-          <w:i w:val="0"/>
-          <w:iCs w:val="0"/>
-        </w:rPr>
-        <w:commentReference w:id="52"/>
-      </w:r>
-      <w:bookmarkEnd w:id="47"/>
+      <w:bookmarkEnd w:id="25"/>
+      <w:bookmarkEnd w:id="26"/>
     </w:p>
     <w:p>
       <w:pPr>
@@ -7727,7 +7459,7 @@
       <w:r>
         <w:t>[</w:t>
       </w:r>
-      <w:bookmarkStart w:id="53" w:name="_Ref453082334"/>
+      <w:bookmarkStart w:id="27" w:name="_Ref453082334"/>
       <w:r>
         <w:t xml:space="preserve">Figure </w:t>
       </w:r>
@@ -7749,7 +7481,7 @@
       <w:r>
         <w:fldChar w:fldCharType="end"/>
       </w:r>
-      <w:bookmarkEnd w:id="53"/>
+      <w:bookmarkEnd w:id="27"/>
       <w:r>
         <w:t>. Study area orientation map]</w:t>
       </w:r>
@@ -7791,45 +7523,31 @@
         <w:fldChar w:fldCharType="end"/>
       </w:r>
       <w:r>
+        <w:t>.  The peak</w:t>
+      </w:r>
+      <w:r>
+        <w:t>s</w:t>
+      </w:r>
+      <w:r>
+        <w:t xml:space="preserve"> overlap</w:t>
+      </w:r>
+      <w:r>
+        <w:t xml:space="preserve"> well</w:t>
+      </w:r>
+      <w:r>
+        <w:t xml:space="preserve"> between the sensors in </w:t>
+      </w:r>
+      <w:r>
+        <w:t xml:space="preserve">the red, green and blue </w:t>
+      </w:r>
+      <w:r>
+        <w:t xml:space="preserve">bands, </w:t>
+      </w:r>
+      <w:r>
+        <w:t>while the DMC NIR band is wider than that of MODIS</w:t>
+      </w:r>
+      <w:r>
         <w:t xml:space="preserve">.  </w:t>
-      </w:r>
-      <w:commentRangeStart w:id="54"/>
-      <w:r>
-        <w:t>The peak</w:t>
-      </w:r>
-      <w:r>
-        <w:t>s</w:t>
-      </w:r>
-      <w:r>
-        <w:t xml:space="preserve"> overlap</w:t>
-      </w:r>
-      <w:r>
-        <w:t xml:space="preserve"> well</w:t>
-      </w:r>
-      <w:r>
-        <w:t xml:space="preserve"> between the sensors in </w:t>
-      </w:r>
-      <w:r>
-        <w:t xml:space="preserve">the red, green and blue </w:t>
-      </w:r>
-      <w:r>
-        <w:t xml:space="preserve">bands, </w:t>
-      </w:r>
-      <w:r>
-        <w:t>while the DMC NIR band is wider than that of MODIS</w:t>
-      </w:r>
-      <w:r>
-        <w:t xml:space="preserve">. </w:t>
-      </w:r>
-      <w:commentRangeEnd w:id="54"/>
-      <w:r>
-        <w:rPr>
-          <w:rStyle w:val="CommentReference"/>
-        </w:rPr>
-        <w:commentReference w:id="54"/>
-      </w:r>
-      <w:r>
-        <w:t xml:space="preserve"> </w:t>
       </w:r>
     </w:p>
     <w:p>
@@ -7846,7 +7564,7 @@
       <w:r>
         <w:t>[</w:t>
       </w:r>
-      <w:bookmarkStart w:id="55" w:name="_Ref452304563"/>
+      <w:bookmarkStart w:id="28" w:name="_Ref452304563"/>
       <w:r>
         <w:t xml:space="preserve">Figure </w:t>
       </w:r>
@@ -7868,7 +7586,7 @@
       <w:r>
         <w:fldChar w:fldCharType="end"/>
       </w:r>
-      <w:bookmarkEnd w:id="55"/>
+      <w:bookmarkEnd w:id="28"/>
       <w:r>
         <w:t xml:space="preserve">. DMC’s and MODIS’s </w:t>
       </w:r>
@@ -8099,22 +7817,8 @@
       <w:pPr>
         <w:pStyle w:val="Newparagraph"/>
       </w:pPr>
-      <w:commentRangeStart w:id="56"/>
       <w:r>
         <w:t>A</w:t>
-      </w:r>
-      <w:r>
-        <w:rPr>
-          <w:rStyle w:val="CommentReference"/>
-        </w:rPr>
-        <w:commentReference w:id="57"/>
-      </w:r>
-      <w:commentRangeEnd w:id="56"/>
-      <w:r>
-        <w:rPr>
-          <w:rStyle w:val="CommentReference"/>
-        </w:rPr>
-        <w:commentReference w:id="56"/>
       </w:r>
       <w:r>
         <w:t xml:space="preserve"> MODIS </w:t>
@@ -8459,11 +8163,11 @@
       <w:pPr>
         <w:pStyle w:val="Heading2"/>
       </w:pPr>
-      <w:bookmarkStart w:id="58" w:name="_Ref486590748"/>
+      <w:bookmarkStart w:id="29" w:name="_Ref486590748"/>
       <w:r>
         <w:t>Linearity of Band Averaged Values</w:t>
       </w:r>
-      <w:bookmarkEnd w:id="58"/>
+      <w:bookmarkEnd w:id="29"/>
       <w:r>
         <w:t xml:space="preserve"> </w:t>
       </w:r>
@@ -8604,87 +8308,21 @@
         <w:pStyle w:val="Heading2"/>
         <w:keepLines/>
       </w:pPr>
-      <w:bookmarkStart w:id="59" w:name="_Ref452296021"/>
-      <w:commentRangeStart w:id="60"/>
-      <w:commentRangeStart w:id="61"/>
-      <w:commentRangeStart w:id="62"/>
-      <w:commentRangeStart w:id="63"/>
+      <w:bookmarkStart w:id="30" w:name="_Ref452296021"/>
       <w:r>
         <w:t>Accuracy Assessment</w:t>
       </w:r>
-      <w:bookmarkEnd w:id="59"/>
-      <w:commentRangeEnd w:id="60"/>
-      <w:r>
+      <w:bookmarkEnd w:id="30"/>
+    </w:p>
+    <w:p>
+      <w:pPr>
+        <w:pStyle w:val="Paragraph"/>
         <w:rPr>
           <w:rStyle w:val="CommentReference"/>
-          <w:rFonts w:cs="Times New Roman"/>
-          <w:b w:val="0"/>
-          <w:bCs w:val="0"/>
-          <w:i w:val="0"/>
-          <w:iCs w:val="0"/>
-        </w:rPr>
-        <w:commentReference w:id="60"/>
-      </w:r>
-      <w:commentRangeEnd w:id="61"/>
-      <w:r>
-        <w:rPr>
-          <w:rStyle w:val="CommentReference"/>
-          <w:rFonts w:cs="Times New Roman"/>
-          <w:b w:val="0"/>
-          <w:bCs w:val="0"/>
-          <w:i w:val="0"/>
-          <w:iCs w:val="0"/>
-        </w:rPr>
-        <w:commentReference w:id="61"/>
-      </w:r>
-      <w:commentRangeEnd w:id="62"/>
-      <w:r>
-        <w:rPr>
-          <w:rStyle w:val="CommentReference"/>
-          <w:rFonts w:cs="Times New Roman"/>
-          <w:b w:val="0"/>
-          <w:bCs w:val="0"/>
-          <w:i w:val="0"/>
-          <w:iCs w:val="0"/>
-        </w:rPr>
-        <w:commentReference w:id="62"/>
-      </w:r>
-      <w:commentRangeEnd w:id="63"/>
-      <w:r>
-        <w:rPr>
-          <w:rStyle w:val="CommentReference"/>
-          <w:rFonts w:cs="Times New Roman"/>
-          <w:b w:val="0"/>
-          <w:bCs w:val="0"/>
-          <w:i w:val="0"/>
-          <w:iCs w:val="0"/>
-        </w:rPr>
-        <w:commentReference w:id="63"/>
-      </w:r>
-    </w:p>
-    <w:p>
-      <w:pPr>
-        <w:pStyle w:val="Paragraph"/>
-        <w:rPr>
-          <w:rStyle w:val="CommentReference"/>
-        </w:rPr>
-      </w:pPr>
-      <w:r>
-        <w:t xml:space="preserve">Given that the DMC imagery was acquired in 2010, it was not possible to assess the </w:t>
-      </w:r>
-      <w:commentRangeStart w:id="64"/>
-      <w:r>
-        <w:t xml:space="preserve">accuracy </w:t>
-      </w:r>
-      <w:commentRangeEnd w:id="64"/>
-      <w:r>
-        <w:rPr>
-          <w:rStyle w:val="CommentReference"/>
-        </w:rPr>
-        <w:commentReference w:id="64"/>
-      </w:r>
-      <w:r>
-        <w:t xml:space="preserve">of the reflectance retrieval method using ground-based spectral measures. Alternative methods for evaluating the results were consequently needed.  First, the DMC DN and calibrated surface reflectance images were stitched into mosaics and the mosaics were visually compared to determine if discontinuities between adjacent images were reduced and to what extent the radiometric variations were corrected.  Second, the DMC homogenised mosaic was resampled to the MODIS grid and resolution, and statistically compared to the MODIS reference image. Last, we quantitatively compared the DMC homogenised mosaic to a SPOT 5 scene, and the SPOT 5 scene to the MODIS reference image.  </w:t>
+        </w:rPr>
+      </w:pPr>
+      <w:r>
+        <w:t xml:space="preserve">Given that the DMC imagery was acquired in 2010, it was not possible to assess the accuracy of the reflectance retrieval method using ground-based spectral measures. Alternative methods for evaluating the results were consequently needed.  First, the DMC DN and calibrated surface reflectance images were stitched into mosaics and the mosaics were visually compared to determine if discontinuities between adjacent images were reduced and to what extent the radiometric variations were corrected.  Second, the DMC homogenised mosaic was resampled to the MODIS grid and resolution, and statistically compared to the MODIS reference image. Last, we quantitatively compared the DMC homogenised mosaic to a SPOT 5 scene, and the SPOT 5 scene to the MODIS reference image.  </w:t>
       </w:r>
     </w:p>
     <w:p>
@@ -8785,9 +8423,6 @@
       <w:pPr>
         <w:pStyle w:val="Newparagraph"/>
       </w:pPr>
-      <w:commentRangeStart w:id="65"/>
-      <w:commentRangeStart w:id="66"/>
-      <w:commentRangeStart w:id="67"/>
       <w:r>
         <w:t xml:space="preserve">To establish the relative accuracy of the corrected SPOT 5 scene, it was downsampled (by averaging) to the MODIS resolution and grid and statistically compared to the MODIS reference image using Equation </w:t>
       </w:r>
@@ -9001,7 +8636,7 @@
               <w:pStyle w:val="Displayedequation"/>
               <w:jc w:val="right"/>
             </w:pPr>
-            <w:bookmarkStart w:id="68" w:name="_Ref486267632"/>
+            <w:bookmarkStart w:id="31" w:name="_Ref486267632"/>
             <w:r>
               <w:t>(</w:t>
             </w:r>
@@ -9026,7 +8661,7 @@
             <w:r>
               <w:t>)</w:t>
             </w:r>
-            <w:bookmarkEnd w:id="68"/>
+            <w:bookmarkEnd w:id="31"/>
           </w:p>
         </w:tc>
       </w:tr>
@@ -9128,27 +8763,6 @@
       <w:r>
         <w:t xml:space="preserve"> is the difference image.   Mean absolute difference (MAD) and root mean square (RMS) statistics were found to establish a benchmark against which similar statistics for DMC homogenised mosaic could be compared. </w:t>
       </w:r>
-      <w:commentRangeEnd w:id="65"/>
-      <w:r>
-        <w:rPr>
-          <w:rStyle w:val="CommentReference"/>
-        </w:rPr>
-        <w:commentReference w:id="65"/>
-      </w:r>
-      <w:commentRangeEnd w:id="66"/>
-      <w:r>
-        <w:rPr>
-          <w:rStyle w:val="CommentReference"/>
-        </w:rPr>
-        <w:commentReference w:id="66"/>
-      </w:r>
-      <w:commentRangeEnd w:id="67"/>
-      <w:r>
-        <w:rPr>
-          <w:rStyle w:val="CommentReference"/>
-        </w:rPr>
-        <w:commentReference w:id="67"/>
-      </w:r>
     </w:p>
     <w:p>
       <w:pPr>
@@ -9306,8 +8920,8 @@
       <w:r>
         <w:t>[</w:t>
       </w:r>
-      <w:bookmarkStart w:id="69" w:name="_Ref447467040"/>
-      <w:bookmarkStart w:id="70" w:name="_Toc448324351"/>
+      <w:bookmarkStart w:id="32" w:name="_Ref447467040"/>
+      <w:bookmarkStart w:id="33" w:name="_Toc448324351"/>
       <w:r>
         <w:t xml:space="preserve">Figure </w:t>
       </w:r>
@@ -9329,11 +8943,11 @@
       <w:r>
         <w:fldChar w:fldCharType="end"/>
       </w:r>
-      <w:bookmarkEnd w:id="69"/>
+      <w:bookmarkEnd w:id="32"/>
       <w:r>
         <w:t>. SPOT 5 scene and mosaic extents</w:t>
       </w:r>
-      <w:bookmarkEnd w:id="70"/>
+      <w:bookmarkEnd w:id="33"/>
       <w:r>
         <w:t>]</w:t>
       </w:r>
@@ -9348,24 +8962,24 @@
       <w:pPr>
         <w:pStyle w:val="Heading1"/>
       </w:pPr>
-      <w:bookmarkStart w:id="71" w:name="_Ref452458445"/>
-      <w:bookmarkStart w:id="72" w:name="_Toc394607645"/>
+      <w:bookmarkStart w:id="34" w:name="_Ref452458445"/>
+      <w:bookmarkStart w:id="35" w:name="_Toc394607645"/>
       <w:r>
         <w:t>Results and Discussion</w:t>
       </w:r>
-      <w:bookmarkEnd w:id="71"/>
+      <w:bookmarkEnd w:id="34"/>
     </w:p>
     <w:p>
       <w:pPr>
         <w:pStyle w:val="Heading2"/>
       </w:pPr>
-      <w:bookmarkStart w:id="73" w:name="_Ref447456652"/>
-      <w:bookmarkStart w:id="74" w:name="_Toc448324295"/>
+      <w:bookmarkStart w:id="36" w:name="_Ref447456652"/>
+      <w:bookmarkStart w:id="37" w:name="_Toc448324295"/>
       <w:r>
         <w:t>Band Averaged Relationships</w:t>
       </w:r>
-      <w:bookmarkEnd w:id="73"/>
-      <w:bookmarkEnd w:id="74"/>
+      <w:bookmarkEnd w:id="36"/>
+      <w:bookmarkEnd w:id="37"/>
     </w:p>
     <w:p>
       <w:pPr>
@@ -9636,10 +9250,10 @@
         <w:lastRenderedPageBreak/>
         <w:t>[</w:t>
       </w:r>
-      <w:bookmarkStart w:id="75" w:name="_Ref447457220"/>
-      <w:bookmarkStart w:id="76" w:name="_Ref452304545"/>
-      <w:bookmarkStart w:id="77" w:name="_Ref447457216"/>
-      <w:bookmarkStart w:id="78" w:name="_Toc448324353"/>
+      <w:bookmarkStart w:id="38" w:name="_Ref447457220"/>
+      <w:bookmarkStart w:id="39" w:name="_Ref452304545"/>
+      <w:bookmarkStart w:id="40" w:name="_Ref447457216"/>
+      <w:bookmarkStart w:id="41" w:name="_Toc448324353"/>
       <w:r>
         <w:t xml:space="preserve">Figure </w:t>
       </w:r>
@@ -9661,13 +9275,13 @@
       <w:r>
         <w:fldChar w:fldCharType="end"/>
       </w:r>
-      <w:bookmarkEnd w:id="75"/>
-      <w:bookmarkEnd w:id="76"/>
+      <w:bookmarkEnd w:id="38"/>
+      <w:bookmarkEnd w:id="39"/>
       <w:r>
         <w:t>. DMC vs. MODIS simulated band averaged relationship for typical surface reflectances</w:t>
       </w:r>
-      <w:bookmarkEnd w:id="77"/>
-      <w:bookmarkEnd w:id="78"/>
+      <w:bookmarkEnd w:id="40"/>
+      <w:bookmarkEnd w:id="41"/>
       <w:r>
         <w:t>]</w:t>
       </w:r>
@@ -9681,14 +9295,14 @@
       <w:pPr>
         <w:pStyle w:val="Heading2"/>
       </w:pPr>
-      <w:bookmarkStart w:id="79" w:name="_Toc448324296"/>
-      <w:bookmarkStart w:id="80" w:name="_Ref512949718"/>
+      <w:bookmarkStart w:id="42" w:name="_Toc448324296"/>
+      <w:bookmarkStart w:id="43" w:name="_Ref512949718"/>
       <w:r>
         <w:t>Mosaicking</w:t>
       </w:r>
-      <w:bookmarkEnd w:id="72"/>
-      <w:bookmarkEnd w:id="79"/>
-      <w:bookmarkEnd w:id="80"/>
+      <w:bookmarkEnd w:id="35"/>
+      <w:bookmarkEnd w:id="42"/>
+      <w:bookmarkEnd w:id="43"/>
     </w:p>
     <w:p>
       <w:pPr>
@@ -9733,11 +9347,11 @@
       <w:r>
         <w:t>[</w:t>
       </w:r>
-      <w:bookmarkStart w:id="81" w:name="_Ref389939317"/>
-      <w:bookmarkStart w:id="82" w:name="_Ref452304551"/>
-      <w:bookmarkStart w:id="83" w:name="_Toc391220527"/>
-      <w:bookmarkStart w:id="84" w:name="_Toc394582250"/>
-      <w:bookmarkStart w:id="85" w:name="_Toc448324354"/>
+      <w:bookmarkStart w:id="44" w:name="_Ref389939317"/>
+      <w:bookmarkStart w:id="45" w:name="_Ref452304551"/>
+      <w:bookmarkStart w:id="46" w:name="_Toc391220527"/>
+      <w:bookmarkStart w:id="47" w:name="_Toc394582250"/>
+      <w:bookmarkStart w:id="48" w:name="_Toc448324354"/>
       <w:r>
         <w:t xml:space="preserve">Figure </w:t>
       </w:r>
@@ -9759,14 +9373,14 @@
       <w:r>
         <w:fldChar w:fldCharType="end"/>
       </w:r>
-      <w:bookmarkEnd w:id="81"/>
-      <w:bookmarkEnd w:id="82"/>
+      <w:bookmarkEnd w:id="44"/>
+      <w:bookmarkEnd w:id="45"/>
       <w:r>
         <w:t>.  Uncalibrated mosaic on MODIS reference image background</w:t>
       </w:r>
-      <w:bookmarkEnd w:id="83"/>
-      <w:bookmarkEnd w:id="84"/>
-      <w:bookmarkEnd w:id="85"/>
+      <w:bookmarkEnd w:id="46"/>
+      <w:bookmarkEnd w:id="47"/>
+      <w:bookmarkEnd w:id="48"/>
       <w:r>
         <w:t>]</w:t>
       </w:r>
@@ -9822,8 +9436,8 @@
       <w:r>
         <w:t>[</w:t>
       </w:r>
-      <w:bookmarkStart w:id="86" w:name="_Ref452304657"/>
-      <w:bookmarkStart w:id="87" w:name="_Toc448324355"/>
+      <w:bookmarkStart w:id="49" w:name="_Ref452304657"/>
+      <w:bookmarkStart w:id="50" w:name="_Toc448324355"/>
       <w:r>
         <w:t xml:space="preserve">Figure </w:t>
       </w:r>
@@ -9845,11 +9459,11 @@
       <w:r>
         <w:fldChar w:fldCharType="end"/>
       </w:r>
-      <w:bookmarkEnd w:id="86"/>
+      <w:bookmarkEnd w:id="49"/>
       <w:r>
         <w:t>.  Homogenised mosaic on MODIS reference image background</w:t>
       </w:r>
-      <w:bookmarkEnd w:id="87"/>
+      <w:bookmarkEnd w:id="50"/>
       <w:r>
         <w:t>]</w:t>
       </w:r>
@@ -9995,8 +9609,8 @@
         <w:lastRenderedPageBreak/>
         <w:t>[</w:t>
       </w:r>
-      <w:bookmarkStart w:id="88" w:name="_Ref447547463"/>
-      <w:bookmarkStart w:id="89" w:name="_Toc448324356"/>
+      <w:bookmarkStart w:id="51" w:name="_Ref447547463"/>
+      <w:bookmarkStart w:id="52" w:name="_Toc448324356"/>
       <w:r>
         <w:t xml:space="preserve">Figure </w:t>
       </w:r>
@@ -10018,11 +9632,11 @@
       <w:r>
         <w:fldChar w:fldCharType="end"/>
       </w:r>
-      <w:bookmarkEnd w:id="88"/>
+      <w:bookmarkEnd w:id="51"/>
       <w:r>
         <w:t>. Reduction of hot spot and seam lines, with (a) showing raw DN images including hot spot and seam lines and (b) the corrected surface reflectance image</w:t>
       </w:r>
-      <w:bookmarkEnd w:id="89"/>
+      <w:bookmarkEnd w:id="52"/>
       <w:r>
         <w:t>]</w:t>
       </w:r>
@@ -10032,12 +9646,12 @@
       <w:pPr>
         <w:pStyle w:val="Heading2"/>
       </w:pPr>
-      <w:bookmarkStart w:id="90" w:name="_Toc448324297"/>
-      <w:bookmarkStart w:id="91" w:name="_Toc394607646"/>
+      <w:bookmarkStart w:id="53" w:name="_Toc448324297"/>
+      <w:bookmarkStart w:id="54" w:name="_Toc394607646"/>
       <w:r>
         <w:t>MODIS Statistical Comparison</w:t>
       </w:r>
-      <w:bookmarkEnd w:id="90"/>
+      <w:bookmarkEnd w:id="53"/>
     </w:p>
     <w:p>
       <w:pPr>
@@ -10284,8 +9898,8 @@
       <w:r>
         <w:t>[</w:t>
       </w:r>
-      <w:bookmarkStart w:id="92" w:name="_Ref447548615"/>
-      <w:bookmarkStart w:id="93" w:name="_Toc448324357"/>
+      <w:bookmarkStart w:id="55" w:name="_Ref447548615"/>
+      <w:bookmarkStart w:id="56" w:name="_Toc448324357"/>
       <w:r>
         <w:t xml:space="preserve">Figure </w:t>
       </w:r>
@@ -10307,11 +9921,11 @@
       <w:r>
         <w:fldChar w:fldCharType="end"/>
       </w:r>
-      <w:bookmarkEnd w:id="92"/>
+      <w:bookmarkEnd w:id="55"/>
       <w:r>
         <w:t>.  DMC DN values and MODIS surface reflectance correlation</w:t>
       </w:r>
-      <w:bookmarkEnd w:id="93"/>
+      <w:bookmarkEnd w:id="56"/>
       <w:r>
         <w:t>]</w:t>
       </w:r>
@@ -10331,9 +9945,9 @@
         <w:lastRenderedPageBreak/>
         <w:t>[</w:t>
       </w:r>
-      <w:bookmarkStart w:id="94" w:name="_Ref447546798"/>
-      <w:bookmarkStart w:id="95" w:name="_Ref452304734"/>
-      <w:bookmarkStart w:id="96" w:name="_Toc448324358"/>
+      <w:bookmarkStart w:id="57" w:name="_Ref447546798"/>
+      <w:bookmarkStart w:id="58" w:name="_Ref452304734"/>
+      <w:bookmarkStart w:id="59" w:name="_Toc448324358"/>
       <w:r>
         <w:t xml:space="preserve">Figure </w:t>
       </w:r>
@@ -10355,47 +9969,12 @@
       <w:r>
         <w:fldChar w:fldCharType="end"/>
       </w:r>
-      <w:bookmarkEnd w:id="94"/>
-      <w:bookmarkEnd w:id="95"/>
-      <w:r>
-        <w:t xml:space="preserve">.  </w:t>
-      </w:r>
-      <w:commentRangeStart w:id="97"/>
-      <w:commentRangeStart w:id="98"/>
-      <w:commentRangeStart w:id="99"/>
-      <w:commentRangeStart w:id="100"/>
-      <w:r>
-        <w:t>DMC homogenised mosaic and MODIS surface reflectance correlation</w:t>
-      </w:r>
-      <w:bookmarkEnd w:id="96"/>
-      <w:commentRangeEnd w:id="97"/>
-      <w:r>
-        <w:rPr>
-          <w:rStyle w:val="CommentReference"/>
-        </w:rPr>
-        <w:commentReference w:id="97"/>
-      </w:r>
-      <w:commentRangeEnd w:id="98"/>
-      <w:r>
-        <w:rPr>
-          <w:rStyle w:val="CommentReference"/>
-        </w:rPr>
-        <w:commentReference w:id="98"/>
-      </w:r>
-      <w:commentRangeEnd w:id="99"/>
-      <w:r>
-        <w:rPr>
-          <w:rStyle w:val="CommentReference"/>
-        </w:rPr>
-        <w:commentReference w:id="99"/>
-      </w:r>
-      <w:commentRangeEnd w:id="100"/>
-      <w:r>
-        <w:rPr>
-          <w:rStyle w:val="CommentReference"/>
-        </w:rPr>
-        <w:commentReference w:id="100"/>
-      </w:r>
+      <w:bookmarkEnd w:id="57"/>
+      <w:bookmarkEnd w:id="58"/>
+      <w:r>
+        <w:t>.  DMC homogenised mosaic and MODIS surface reflectance correlation</w:t>
+      </w:r>
+      <w:bookmarkEnd w:id="59"/>
       <w:r>
         <w:t xml:space="preserve">] </w:t>
       </w:r>
@@ -10414,9 +9993,9 @@
       <w:r>
         <w:t>[</w:t>
       </w:r>
-      <w:bookmarkStart w:id="101" w:name="_Ref447552510"/>
-      <w:bookmarkStart w:id="102" w:name="_Ref447552506"/>
-      <w:bookmarkStart w:id="103" w:name="_Toc448324324"/>
+      <w:bookmarkStart w:id="60" w:name="_Ref447552510"/>
+      <w:bookmarkStart w:id="61" w:name="_Ref447552506"/>
+      <w:bookmarkStart w:id="62" w:name="_Toc448324324"/>
       <w:r>
         <w:t xml:space="preserve">Table </w:t>
       </w:r>
@@ -10438,12 +10017,12 @@
       <w:r>
         <w:fldChar w:fldCharType="end"/>
       </w:r>
-      <w:bookmarkEnd w:id="101"/>
+      <w:bookmarkEnd w:id="60"/>
       <w:r>
         <w:t>.  Statistical comparison between MODIS and DMC surface reflectance images</w:t>
       </w:r>
-      <w:bookmarkEnd w:id="102"/>
-      <w:bookmarkEnd w:id="103"/>
+      <w:bookmarkEnd w:id="61"/>
+      <w:bookmarkEnd w:id="62"/>
       <w:r>
         <w:t>]</w:t>
       </w:r>
@@ -10457,16 +10036,16 @@
       <w:pPr>
         <w:pStyle w:val="Heading2"/>
       </w:pPr>
-      <w:bookmarkStart w:id="104" w:name="_Toc448324298"/>
-      <w:bookmarkStart w:id="105" w:name="_Ref513023287"/>
-      <w:bookmarkStart w:id="106" w:name="_Ref513816074"/>
+      <w:bookmarkStart w:id="63" w:name="_Toc448324298"/>
+      <w:bookmarkStart w:id="64" w:name="_Ref513023287"/>
+      <w:bookmarkStart w:id="65" w:name="_Ref513816074"/>
       <w:r>
         <w:t>SPOT 5 Statistical Comparison</w:t>
       </w:r>
-      <w:bookmarkEnd w:id="91"/>
-      <w:bookmarkEnd w:id="104"/>
-      <w:bookmarkEnd w:id="105"/>
-      <w:bookmarkEnd w:id="106"/>
+      <w:bookmarkEnd w:id="54"/>
+      <w:bookmarkEnd w:id="63"/>
+      <w:bookmarkEnd w:id="64"/>
+      <w:bookmarkEnd w:id="65"/>
     </w:p>
     <w:p>
       <w:pPr>
@@ -11176,6 +10755,8 @@
       <w:pPr>
         <w:pStyle w:val="Newparagraph"/>
       </w:pPr>
+      <w:bookmarkStart w:id="66" w:name="_GoBack"/>
+      <w:bookmarkEnd w:id="66"/>
     </w:p>
     <w:p>
       <w:pPr>
@@ -11469,10 +11050,10 @@
       <w:r>
         <w:t>[</w:t>
       </w:r>
-      <w:bookmarkStart w:id="107" w:name="_Ref391064113"/>
-      <w:bookmarkStart w:id="108" w:name="_Toc448324359"/>
-      <w:bookmarkStart w:id="109" w:name="_Toc391220531"/>
-      <w:bookmarkStart w:id="110" w:name="_Toc394582254"/>
+      <w:bookmarkStart w:id="67" w:name="_Ref391064113"/>
+      <w:bookmarkStart w:id="68" w:name="_Toc448324359"/>
+      <w:bookmarkStart w:id="69" w:name="_Toc391220531"/>
+      <w:bookmarkStart w:id="70" w:name="_Toc394582254"/>
       <w:r>
         <w:t xml:space="preserve">Figure </w:t>
       </w:r>
@@ -11494,7 +11075,7 @@
       <w:r>
         <w:fldChar w:fldCharType="end"/>
       </w:r>
-      <w:bookmarkEnd w:id="107"/>
+      <w:bookmarkEnd w:id="67"/>
       <w:r>
         <w:t>.  DMC and SPOT 5 surface reflectance comparison with</w:t>
       </w:r>
@@ -11531,9 +11112,9 @@
       <w:r>
         <w:t>image</w:t>
       </w:r>
-      <w:bookmarkEnd w:id="108"/>
-      <w:bookmarkEnd w:id="109"/>
-      <w:bookmarkEnd w:id="110"/>
+      <w:bookmarkEnd w:id="68"/>
+      <w:bookmarkEnd w:id="69"/>
+      <w:bookmarkEnd w:id="70"/>
       <w:r>
         <w:t>]</w:t>
       </w:r>
@@ -11543,10 +11124,10 @@
       <w:r>
         <w:t>[</w:t>
       </w:r>
-      <w:bookmarkStart w:id="111" w:name="_Ref447606984"/>
-      <w:bookmarkStart w:id="112" w:name="_Ref452304797"/>
-      <w:bookmarkStart w:id="113" w:name="_Ref447557093"/>
-      <w:bookmarkStart w:id="114" w:name="_Toc448324360"/>
+      <w:bookmarkStart w:id="71" w:name="_Ref447606984"/>
+      <w:bookmarkStart w:id="72" w:name="_Ref452304797"/>
+      <w:bookmarkStart w:id="73" w:name="_Ref447557093"/>
+      <w:bookmarkStart w:id="74" w:name="_Toc448324360"/>
       <w:r>
         <w:t xml:space="preserve">Figure </w:t>
       </w:r>
@@ -11568,16 +11149,16 @@
       <w:r>
         <w:fldChar w:fldCharType="end"/>
       </w:r>
-      <w:bookmarkEnd w:id="111"/>
-      <w:bookmarkEnd w:id="112"/>
+      <w:bookmarkEnd w:id="71"/>
+      <w:bookmarkEnd w:id="72"/>
       <w:r>
         <w:t xml:space="preserve">.  DMC and SPOT 5 </w:t>
       </w:r>
-      <w:bookmarkEnd w:id="113"/>
+      <w:bookmarkEnd w:id="73"/>
       <w:r>
         <w:t>RSRs</w:t>
       </w:r>
-      <w:bookmarkEnd w:id="114"/>
+      <w:bookmarkEnd w:id="74"/>
       <w:r>
         <w:t>]</w:t>
       </w:r>
@@ -11596,8 +11177,8 @@
       <w:r>
         <w:t>[</w:t>
       </w:r>
-      <w:bookmarkStart w:id="115" w:name="_Ref447612399"/>
-      <w:bookmarkStart w:id="116" w:name="_Toc448324361"/>
+      <w:bookmarkStart w:id="75" w:name="_Ref447612399"/>
+      <w:bookmarkStart w:id="76" w:name="_Toc448324361"/>
       <w:r>
         <w:t xml:space="preserve">Figure </w:t>
       </w:r>
@@ -11619,11 +11200,11 @@
       <w:r>
         <w:fldChar w:fldCharType="end"/>
       </w:r>
-      <w:bookmarkEnd w:id="115"/>
+      <w:bookmarkEnd w:id="75"/>
       <w:r>
         <w:t>.  DMC DN mosaic and SPOT 5 surface reflectance correlation</w:t>
       </w:r>
-      <w:bookmarkEnd w:id="116"/>
+      <w:bookmarkEnd w:id="76"/>
       <w:r>
         <w:t>]</w:t>
       </w:r>
@@ -11642,8 +11223,8 @@
       <w:r>
         <w:t>[</w:t>
       </w:r>
-      <w:bookmarkStart w:id="117" w:name="_Ref447612403"/>
-      <w:bookmarkStart w:id="118" w:name="_Toc448324362"/>
+      <w:bookmarkStart w:id="77" w:name="_Ref447612403"/>
+      <w:bookmarkStart w:id="78" w:name="_Toc448324362"/>
       <w:r>
         <w:t xml:space="preserve">Figure </w:t>
       </w:r>
@@ -11665,11 +11246,11 @@
       <w:r>
         <w:fldChar w:fldCharType="end"/>
       </w:r>
-      <w:bookmarkEnd w:id="117"/>
+      <w:bookmarkEnd w:id="77"/>
       <w:r>
         <w:t>.  DMC homogenised mosaic and SPOT 5 surface reflectance correlation</w:t>
       </w:r>
-      <w:bookmarkEnd w:id="118"/>
+      <w:bookmarkEnd w:id="78"/>
       <w:r>
         <w:t xml:space="preserve">] </w:t>
       </w:r>
@@ -11688,7 +11269,7 @@
       <w:r>
         <w:t>[</w:t>
       </w:r>
-      <w:bookmarkStart w:id="119" w:name="_Ref475458708"/>
+      <w:bookmarkStart w:id="79" w:name="_Ref475458708"/>
       <w:r>
         <w:t xml:space="preserve">Figure </w:t>
       </w:r>
@@ -11710,7 +11291,7 @@
       <w:r>
         <w:fldChar w:fldCharType="end"/>
       </w:r>
-      <w:bookmarkEnd w:id="119"/>
+      <w:bookmarkEnd w:id="79"/>
       <w:r>
         <w:t>.  MODIS and SPOT 5 surface reflectance correlation]</w:t>
       </w:r>
@@ -11729,7 +11310,7 @@
       <w:r>
         <w:t>[</w:t>
       </w:r>
-      <w:bookmarkStart w:id="120" w:name="_Ref475460203"/>
+      <w:bookmarkStart w:id="80" w:name="_Ref475460203"/>
       <w:r>
         <w:t xml:space="preserve">Table </w:t>
       </w:r>
@@ -11751,7 +11332,7 @@
       <w:r>
         <w:fldChar w:fldCharType="end"/>
       </w:r>
-      <w:bookmarkEnd w:id="120"/>
+      <w:bookmarkEnd w:id="80"/>
       <w:r>
         <w:t xml:space="preserve">. </w:t>
       </w:r>
@@ -11776,9 +11357,9 @@
       <w:r>
         <w:t>[</w:t>
       </w:r>
-      <w:bookmarkStart w:id="121" w:name="_Ref447556200"/>
-      <w:bookmarkStart w:id="122" w:name="_Ref452304869"/>
-      <w:bookmarkStart w:id="123" w:name="_Toc448324325"/>
+      <w:bookmarkStart w:id="81" w:name="_Ref447556200"/>
+      <w:bookmarkStart w:id="82" w:name="_Ref452304869"/>
+      <w:bookmarkStart w:id="83" w:name="_Toc448324325"/>
       <w:r>
         <w:t xml:space="preserve">Table </w:t>
       </w:r>
@@ -11800,8 +11381,8 @@
       <w:r>
         <w:fldChar w:fldCharType="end"/>
       </w:r>
-      <w:bookmarkEnd w:id="121"/>
-      <w:bookmarkEnd w:id="122"/>
+      <w:bookmarkEnd w:id="81"/>
+      <w:bookmarkEnd w:id="82"/>
       <w:r>
         <w:t>.</w:t>
       </w:r>
@@ -11811,7 +11392,7 @@
       <w:r>
         <w:t xml:space="preserve"> Statistical comparison between SPOT 5 and DMC surface reflectance images</w:t>
       </w:r>
-      <w:bookmarkEnd w:id="123"/>
+      <w:bookmarkEnd w:id="83"/>
       <w:r>
         <w:t>]</w:t>
       </w:r>
@@ -11830,7 +11411,7 @@
       <w:r>
         <w:t>[</w:t>
       </w:r>
-      <w:bookmarkStart w:id="124" w:name="_Ref513025286"/>
+      <w:bookmarkStart w:id="84" w:name="_Ref513025286"/>
       <w:r>
         <w:t xml:space="preserve">Figure </w:t>
       </w:r>
@@ -11852,7 +11433,7 @@
       <w:r>
         <w:fldChar w:fldCharType="end"/>
       </w:r>
-      <w:bookmarkEnd w:id="124"/>
+      <w:bookmarkEnd w:id="84"/>
       <w:r>
         <w:t xml:space="preserve">.  </w:t>
       </w:r>
@@ -11878,8 +11459,8 @@
         <w:lastRenderedPageBreak/>
         <w:t>[</w:t>
       </w:r>
-      <w:bookmarkStart w:id="125" w:name="_Ref475615975"/>
-      <w:bookmarkStart w:id="126" w:name="_Ref475615969"/>
+      <w:bookmarkStart w:id="85" w:name="_Ref475615975"/>
+      <w:bookmarkStart w:id="86" w:name="_Ref475615969"/>
       <w:r>
         <w:t xml:space="preserve">Figure </w:t>
       </w:r>
@@ -11901,11 +11482,11 @@
       <w:r>
         <w:fldChar w:fldCharType="end"/>
       </w:r>
-      <w:bookmarkEnd w:id="125"/>
+      <w:bookmarkEnd w:id="85"/>
       <w:r>
         <w:t>.  Comparison of DMC and SPOT 5 spectra</w:t>
       </w:r>
-      <w:bookmarkEnd w:id="126"/>
+      <w:bookmarkEnd w:id="86"/>
       <w:r>
         <w:t xml:space="preserve">] </w:t>
       </w:r>
@@ -11919,11 +11500,11 @@
       <w:pPr>
         <w:pStyle w:val="Heading1"/>
       </w:pPr>
-      <w:bookmarkStart w:id="127" w:name="_Ref452458695"/>
+      <w:bookmarkStart w:id="87" w:name="_Ref452458695"/>
       <w:r>
         <w:t>Conclusions</w:t>
       </w:r>
-      <w:bookmarkEnd w:id="127"/>
+      <w:bookmarkEnd w:id="87"/>
     </w:p>
     <w:p>
       <w:pPr>
@@ -12196,8 +11777,6 @@
       <w:pPr>
         <w:pStyle w:val="Newparagraph"/>
       </w:pPr>
-      <w:commentRangeStart w:id="128"/>
-      <w:commentRangeStart w:id="129"/>
       <w:r>
         <w:t xml:space="preserve">While the results of the surface reflectance homogenisation technique were surprisingly good given the simplicity of the method, some aspects warrant further investigation.  The effects of including the offset parameter, </w:t>
       </w:r>
@@ -12212,12 +11791,7 @@
         <w:t xml:space="preserve"> should be investigated.  Local terrain effects are poorly represented at the MODIS resolution.  </w:t>
       </w:r>
       <w:r>
-        <w:t>Landsat surface reflectance offers a higher resolution alternative but ha</w:t>
-      </w:r>
-      <w:bookmarkStart w:id="130" w:name="_GoBack"/>
-      <w:bookmarkEnd w:id="130"/>
-      <w:r>
-        <w:t>s the drawback of no BRDF correction</w:t>
+        <w:t>Landsat surface reflectance offers a higher resolution alternative but has the drawback of no BRDF correction</w:t>
       </w:r>
       <w:r>
         <w:t xml:space="preserve"> </w:t>
@@ -12284,24 +11858,7 @@
         <w:t>T</w:t>
       </w:r>
       <w:r>
-        <w:t xml:space="preserve">he MISR instrument captures </w:t>
-      </w:r>
-      <w:commentRangeEnd w:id="128"/>
-      <w:r>
-        <w:rPr>
-          <w:rStyle w:val="CommentReference"/>
-        </w:rPr>
-        <w:commentReference w:id="128"/>
-      </w:r>
-      <w:commentRangeEnd w:id="129"/>
-      <w:r>
-        <w:rPr>
-          <w:rStyle w:val="CommentReference"/>
-        </w:rPr>
-        <w:commentReference w:id="129"/>
-      </w:r>
-      <w:r>
-        <w:t xml:space="preserve">data at nine different angles, which allows a more accurate modelling of the BRDF compared to the kernel-based approach followed in the calibration of the MODIS data </w:t>
+        <w:t xml:space="preserve">he MISR instrument captures data at nine different angles, which allows a more accurate modelling of the BRDF compared to the kernel-based approach followed in the calibration of the MODIS data </w:t>
       </w:r>
       <w:r>
         <w:fldChar w:fldCharType="begin" w:fldLock="1"/>
@@ -13484,1132 +13041,6 @@
     </w:sectPr>
   </w:body>
 </w:document>
-</file>
-
-<file path=word/comments.xml><?xml version="1.0" encoding="utf-8"?>
-<w:comments xmlns:wpc="http://schemas.microsoft.com/office/word/2010/wordprocessingCanvas" xmlns:mc="http://schemas.openxmlformats.org/markup-compatibility/2006" xmlns:o="urn:schemas-microsoft-com:office:office" xmlns:r="http://schemas.openxmlformats.org/officeDocument/2006/relationships" xmlns:m="http://schemas.openxmlformats.org/officeDocument/2006/math" xmlns:v="urn:schemas-microsoft-com:vml" xmlns:wp14="http://schemas.microsoft.com/office/word/2010/wordprocessingDrawing" xmlns:wp="http://schemas.openxmlformats.org/drawingml/2006/wordprocessingDrawing" xmlns:w10="urn:schemas-microsoft-com:office:word" xmlns:w="http://schemas.openxmlformats.org/wordprocessingml/2006/main" xmlns:w14="http://schemas.microsoft.com/office/word/2010/wordml" xmlns:w15="http://schemas.microsoft.com/office/word/2012/wordml" xmlns:wpg="http://schemas.microsoft.com/office/word/2010/wordprocessingGroup" xmlns:wpi="http://schemas.microsoft.com/office/word/2010/wordprocessingInk" xmlns:wne="http://schemas.microsoft.com/office/word/2006/wordml" xmlns:wps="http://schemas.microsoft.com/office/word/2010/wordprocessingShape" mc:Ignorable="w14 w15 wp14">
-  <w:comment w:id="1" w:author="reviewer1" w:date="2018-03-17T16:15:00Z" w:initials="rev1">
-    <w:p>
-      <w:pPr>
-        <w:pStyle w:val="CommentText"/>
-      </w:pPr>
-      <w:r>
-        <w:rPr>
-          <w:rStyle w:val="CommentReference"/>
-        </w:rPr>
-        <w:annotationRef/>
-      </w:r>
-      <w:r>
-        <w:t>The main idea is interesting and has a good potential for practical application. But I still have some questions.</w:t>
-      </w:r>
-      <w:r>
-        <w:br/>
-        <w:t>My main concern is that there is a large difference between the spatial resolution of DMC and MODIS reflectance products yet the uncertainty caused by the difference was not addressed. Why not use a finer spatial resolution, perhaps Landsat data as reference given that one scene of Landsat 7/8 ETM+/OLI covers 185km by 170km?</w:t>
-      </w:r>
-      <w:r>
-        <w:br/>
-        <w:t>In page 14 line 25-27 the author claims that despite the big spatial resolution gap between aerial images and the MODIS MCD43A4 product, the final mosaic do not need to further reduce seam line (feathering) and the overlapping areas can be chosen from any of the overlapping images, from my experience, this is highly doubtable.</w:t>
-      </w:r>
-    </w:p>
-  </w:comment>
-  <w:comment w:id="2" w:author="dugalh" w:date="2018-03-18T19:43:00Z" w:initials="dh">
-    <w:p>
-      <w:pPr>
-        <w:pStyle w:val="CommentText"/>
-      </w:pPr>
-      <w:r>
-        <w:t xml:space="preserve">A concurrent cloud-free </w:t>
-      </w:r>
-      <w:r>
-        <w:rPr>
-          <w:rStyle w:val="CommentReference"/>
-        </w:rPr>
-        <w:annotationRef/>
-      </w:r>
-      <w:r>
-        <w:t>Landsat image is not available.  I do mention this now.  There are other concerns around using Landsat i.e. it’s revisit time and lack of BRDF correction.</w:t>
-      </w:r>
-    </w:p>
-  </w:comment>
-  <w:comment w:id="3" w:author="dugalh" w:date="2018-03-18T19:48:00Z" w:initials="dh">
-    <w:p>
-      <w:pPr>
-        <w:pStyle w:val="CommentText"/>
-      </w:pPr>
-      <w:r>
-        <w:rPr>
-          <w:rStyle w:val="CommentReference"/>
-        </w:rPr>
-        <w:annotationRef/>
-      </w:r>
-      <w:r>
-        <w:rPr>
-          <w:rStyle w:val="CommentReference"/>
-        </w:rPr>
-        <w:t>There are results that back up the claim on p14 ll 25-27.  I have also added some more description around the seam line issue in section 2.4.</w:t>
-      </w:r>
-    </w:p>
-  </w:comment>
-  <w:comment w:id="4" w:author="AVN" w:date="2018-05-03T12:28:00Z" w:initials="A">
-    <w:p>
-      <w:pPr>
-        <w:pStyle w:val="CommentText"/>
-      </w:pPr>
-      <w:r>
-        <w:rPr>
-          <w:rStyle w:val="CommentReference"/>
-        </w:rPr>
-        <w:annotationRef/>
-      </w:r>
-      <w:r>
-        <w:t xml:space="preserve">Good, I think this is sufficient. </w:t>
-      </w:r>
-    </w:p>
-  </w:comment>
-  <w:comment w:id="5" w:author="reviewer2" w:date="2018-03-18T19:32:00Z" w:initials="rev2">
-    <w:p>
-      <w:r>
-        <w:rPr>
-          <w:rStyle w:val="CommentReference"/>
-        </w:rPr>
-        <w:annotationRef/>
-      </w:r>
-      <w:r>
-        <w:t xml:space="preserve">This manuscript is aiming to perform the radiometric normalization of aerial images by collocated and concurrent, well-calibrated satellite images. The content shows no novelty but is somehow useful for those experiments without radiometric calibration of aerial camera. However, the description is too poor to be accepted for the publication. Detailed comments are as follow: </w:t>
-      </w:r>
-    </w:p>
-    <w:p>
-      <w:pPr>
-        <w:pStyle w:val="CommentText"/>
-      </w:pPr>
-    </w:p>
-  </w:comment>
-  <w:comment w:id="6" w:author="dugalh" w:date="2018-03-18T19:55:00Z" w:initials="dh">
-    <w:p>
-      <w:pPr>
-        <w:pStyle w:val="CommentText"/>
-      </w:pPr>
-      <w:r>
-        <w:rPr>
-          <w:rStyle w:val="CommentReference"/>
-        </w:rPr>
-        <w:annotationRef/>
-      </w:r>
-      <w:r>
-        <w:t>It is not a radiometric calibration of the camera but of the camera – atmosphere –surface interaction.  The camera images used in the case study are already radiometrically calibrated for the camera and this is a requirement to satisfy eq 5 as is made explicit after eq1 on pg7</w:t>
-      </w:r>
-    </w:p>
-    <w:p>
-      <w:pPr>
-        <w:pStyle w:val="CommentText"/>
-      </w:pPr>
-    </w:p>
-    <w:p>
-      <w:pPr>
-        <w:pStyle w:val="CommentText"/>
-      </w:pPr>
-      <w:r>
-        <w:t>I think the bulk of reviewer2’s comments are of dubious validity and these should be responded to in a covering letter rather than the manuscript.  Hopefully the editor will then appoint a different referee.</w:t>
-      </w:r>
-    </w:p>
-  </w:comment>
-  <w:comment w:id="7" w:author="AVN" w:date="2018-05-03T12:29:00Z" w:initials="A">
-    <w:p>
-      <w:pPr>
-        <w:pStyle w:val="CommentText"/>
-      </w:pPr>
-      <w:r>
-        <w:rPr>
-          <w:rStyle w:val="CommentReference"/>
-        </w:rPr>
-        <w:annotationRef/>
-      </w:r>
-      <w:r>
-        <w:t>Agreed</w:t>
-      </w:r>
-    </w:p>
-  </w:comment>
-  <w:comment w:id="15" w:author="reviewer2" w:date="2018-03-18T19:34:00Z" w:initials="rev2">
-    <w:p>
-      <w:r>
-        <w:rPr>
-          <w:rStyle w:val="CommentReference"/>
-        </w:rPr>
-        <w:annotationRef/>
-      </w:r>
-      <w:r>
-        <w:t>Section 2.1 and 2.2, in my opinion, is almost useless. However, this part occupied 6 pages.</w:t>
-      </w:r>
-    </w:p>
-    <w:p>
-      <w:r>
-        <w:t>For example, equation 5 is a standard relationship between DN and reflectance for any optical camera, which means equation 1-4 is unnecessary. In the algorithm, the authors assume that effect caused by RSR difference is linear. They didn’t take this effect into account. If so, it is unnecessary to give detailed description here.</w:t>
-      </w:r>
-    </w:p>
-    <w:p>
-      <w:pPr>
-        <w:pStyle w:val="CommentText"/>
-      </w:pPr>
-    </w:p>
-  </w:comment>
-  <w:comment w:id="16" w:author="dugalh" w:date="2018-03-18T20:31:00Z" w:initials="dh">
-    <w:p>
-      <w:pPr>
-        <w:pStyle w:val="CommentText"/>
-      </w:pPr>
-      <w:r>
-        <w:t>We could shift these sections to an appendix.  But for now I have made a separate section for modelling of RSR and viewing geometry and tried to make it clearer how these effects are covered by the linear model of eq 5.  .</w:t>
-      </w:r>
-    </w:p>
-    <w:p>
-      <w:pPr>
-        <w:pStyle w:val="CommentText"/>
-      </w:pPr>
-    </w:p>
-    <w:p>
-      <w:pPr>
-        <w:pStyle w:val="CommentText"/>
-      </w:pPr>
-      <w:r>
-        <w:t xml:space="preserve">“equation 5 is a standard relationship between DN and reflectance for any optical camera, which means equation 1-4 is unnecessary” </w:t>
-      </w:r>
-    </w:p>
-    <w:p>
-      <w:pPr>
-        <w:pStyle w:val="CommentText"/>
-      </w:pPr>
-      <w:r>
-        <w:t>eq1-4 show how the standard model can be approximated by a linear model in certain circumstances.  eq1-4 also show what affects (i.e. atmospheric and BRDF effects) the M &amp; C parameters of eq5 and therefore how these parameters may vary over space and time.  This in turn, informs/justifies the formulation of the method as a spatially varying linear model whose parameters are found in a small sliding window</w:t>
-      </w:r>
-    </w:p>
-    <w:p>
-      <w:pPr>
-        <w:pStyle w:val="CommentText"/>
-      </w:pPr>
-    </w:p>
-    <w:p>
-      <w:pPr>
-        <w:pStyle w:val="CommentText"/>
-      </w:pPr>
-      <w:r>
-        <w:t xml:space="preserve">“. In the algorithm, the authors assume that effect caused by RSR difference is linear. They didn’t take this effect into account. If so, it is unnecessary to give detailed description here.” </w:t>
-      </w:r>
-    </w:p>
-    <w:p>
-      <w:pPr>
-        <w:pStyle w:val="CommentText"/>
-      </w:pPr>
-    </w:p>
-    <w:p>
-      <w:pPr>
-        <w:pStyle w:val="CommentText"/>
-      </w:pPr>
-      <w:r>
-        <w:t>The RSR effect is shown to be approximately linear with a simulation (see 2.5 and 3.1).  Therefore the effect is taken into account by the spatially varying linear model.  I try to make this clearer now.</w:t>
-      </w:r>
-    </w:p>
-    <w:p>
-      <w:pPr>
-        <w:pStyle w:val="CommentText"/>
-      </w:pPr>
-    </w:p>
-    <w:p>
-      <w:pPr>
-        <w:pStyle w:val="CommentText"/>
-      </w:pPr>
-      <w:r>
-        <w:t xml:space="preserve">“Section … 2.2, in my opinion, is almost useless” </w:t>
-      </w:r>
-    </w:p>
-    <w:p>
-      <w:pPr>
-        <w:pStyle w:val="CommentText"/>
-      </w:pPr>
-    </w:p>
-    <w:p>
-      <w:pPr>
-        <w:pStyle w:val="CommentText"/>
-      </w:pPr>
-      <w:r>
-        <w:t>The first part of section 2.2 describes factors affecting the choice of reference image and the sliding window parameter estimation which are both core features of the method.  The rest of 2.2. discusses how viewing geometry and RSR factors not included in the 2.1 formulation can still be modelled as linear spatially varying effects and are therefore still approximated by the model.  There is also a part discussing the effect of using a coarse resolution reference which was a response to previous reviewers’ comments and is important background information on the limitations of the method.  I suggest responding to these comments in a covering letter.</w:t>
-      </w:r>
-    </w:p>
-    <w:p>
-      <w:pPr>
-        <w:pStyle w:val="CommentText"/>
-      </w:pPr>
-    </w:p>
-  </w:comment>
-  <w:comment w:id="24" w:author="reviewer1" w:date="2018-03-18T19:20:00Z" w:initials="rev1">
-    <w:p>
-      <w:pPr>
-        <w:pStyle w:val="CommentText"/>
-      </w:pPr>
-      <w:r>
-        <w:rPr>
-          <w:rStyle w:val="CommentReference"/>
-        </w:rPr>
-        <w:annotationRef/>
-      </w:r>
-      <w:r>
-        <w:t>should be described as “TOA reflectance” rather than “reflectance”, since the reflectance and TOA reflectance are quite different.</w:t>
-      </w:r>
-      <w:r>
-        <w:br/>
-      </w:r>
-    </w:p>
-  </w:comment>
-  <w:comment w:id="25" w:author="dugalh" w:date="2018-04-23T15:40:00Z" w:initials="dh">
-    <w:p>
-      <w:pPr>
-        <w:pStyle w:val="CommentText"/>
-      </w:pPr>
-      <w:r>
-        <w:rPr>
-          <w:rStyle w:val="CommentReference"/>
-        </w:rPr>
-        <w:annotationRef/>
-      </w:r>
-      <w:r>
-        <w:t xml:space="preserve">I call it “reflectance at the sensor” which I think means more or less the same as TOA reflectance.  I think I should call these quantities all either “at sensor” or TOA for consistency.  As the aerial sensor is really not at the TOA, I prefer to call them “at sensor”.  </w:t>
-      </w:r>
-    </w:p>
-  </w:comment>
-  <w:comment w:id="26" w:author="AVN" w:date="2018-05-03T12:55:00Z" w:initials="A">
-    <w:p>
-      <w:pPr>
-        <w:pStyle w:val="CommentText"/>
-      </w:pPr>
-      <w:r>
-        <w:rPr>
-          <w:rStyle w:val="CommentReference"/>
-        </w:rPr>
-        <w:annotationRef/>
-      </w:r>
-      <w:r>
-        <w:t xml:space="preserve">Definitely not TOA in the case of aerials, but I think in this context it was not specifically referring to aerial imagery. Nevertheless, at sensor reflectance is better here.  </w:t>
-      </w:r>
-    </w:p>
-  </w:comment>
-  <w:comment w:id="21" w:author="reviewer1" w:date="2018-03-18T19:19:00Z" w:initials="rev1">
-    <w:p>
-      <w:pPr>
-        <w:pStyle w:val="CommentText"/>
-      </w:pPr>
-      <w:r>
-        <w:rPr>
-          <w:rStyle w:val="CommentReference"/>
-        </w:rPr>
-        <w:annotationRef/>
-      </w:r>
-      <w:r>
-        <w:t>Equation (2) should be  , where d is the distance between the sun and the earth in astronomical units.</w:t>
-      </w:r>
-      <w:r>
-        <w:br/>
-      </w:r>
-    </w:p>
-  </w:comment>
-  <w:comment w:id="22" w:author="dugalh" w:date="2018-03-18T20:35:00Z" w:initials="dh">
-    <w:p>
-      <w:pPr>
-        <w:pStyle w:val="CommentText"/>
-      </w:pPr>
-      <w:r>
-        <w:rPr>
-          <w:rStyle w:val="CommentReference"/>
-        </w:rPr>
-        <w:annotationRef/>
-      </w:r>
-      <w:r>
-        <w:t xml:space="preserve"> The d only comes in when E is solar irradiance (i.e. at the sun) but here we use Es which is TOA/”at sensor” irradiance which makes d irrelevant i.e. it has already been factored in.</w:t>
-      </w:r>
-    </w:p>
-  </w:comment>
-  <w:comment w:id="23" w:author="AVN" w:date="2018-05-03T12:58:00Z" w:initials="A">
-    <w:p>
-      <w:pPr>
-        <w:pStyle w:val="CommentText"/>
-      </w:pPr>
-      <w:r>
-        <w:rPr>
-          <w:rStyle w:val="CommentReference"/>
-        </w:rPr>
-        <w:annotationRef/>
-      </w:r>
-      <w:r>
-        <w:t>Agreed</w:t>
-      </w:r>
-    </w:p>
-  </w:comment>
-  <w:comment w:id="34" w:author="reviewer1" w:date="2018-03-18T19:21:00Z" w:initials="rev1">
-    <w:p>
-      <w:pPr>
-        <w:pStyle w:val="CommentText"/>
-      </w:pPr>
-      <w:r>
-        <w:rPr>
-          <w:rStyle w:val="CommentReference"/>
-        </w:rPr>
-        <w:annotationRef/>
-      </w:r>
-      <w:r>
-        <w:t>The size of sliding window should be specifically defined. The BRDF and RSR are both related to the type of the targets. It is quite important to define the window size to make sure that the pixels in the window represent the same targets.</w:t>
-      </w:r>
-    </w:p>
-  </w:comment>
-  <w:comment w:id="35" w:author="dugalh" w:date="2018-04-23T16:43:00Z" w:initials="dh">
-    <w:p>
-      <w:pPr>
-        <w:pStyle w:val="CommentText"/>
-      </w:pPr>
-      <w:r>
-        <w:rPr>
-          <w:rStyle w:val="CommentReference"/>
-        </w:rPr>
-        <w:annotationRef/>
-      </w:r>
-      <w:r>
-        <w:t xml:space="preserve">I think his point is that one wants to ideally have one land cover/BRDF inside the sliding window i.e. it should be small.  </w:t>
-      </w:r>
-      <w:r>
-        <w:rPr>
-          <w:rStyle w:val="CommentReference"/>
-        </w:rPr>
-        <w:annotationRef/>
-      </w:r>
-    </w:p>
-    <w:p>
-      <w:pPr>
-        <w:pStyle w:val="CommentText"/>
-      </w:pPr>
-    </w:p>
-    <w:p>
-      <w:pPr>
-        <w:pStyle w:val="CommentText"/>
-      </w:pPr>
-      <w:r>
-        <w:t xml:space="preserve">We don’t really want to fix the sliding window size here as we want to leave the method generic and applicable to different reference image / aerial image resolutions. We specify a size later for the case study.  Here, I now explain the trade-offs involved in the choice of the sliding window. </w:t>
-      </w:r>
-    </w:p>
-  </w:comment>
-  <w:comment w:id="36" w:author="AVN" w:date="2018-05-03T13:00:00Z" w:initials="A">
-    <w:p>
-      <w:pPr>
-        <w:pStyle w:val="CommentText"/>
-      </w:pPr>
-      <w:r>
-        <w:rPr>
-          <w:rStyle w:val="CommentReference"/>
-        </w:rPr>
-        <w:annotationRef/>
-      </w:r>
-      <w:r>
-        <w:t>Agreed</w:t>
-      </w:r>
-    </w:p>
-  </w:comment>
-  <w:comment w:id="38" w:author="dugalh" w:date="2018-04-25T12:54:00Z" w:initials="dh">
-    <w:p>
-      <w:pPr>
-        <w:pStyle w:val="CommentText"/>
-      </w:pPr>
-      <w:r>
-        <w:rPr>
-          <w:rStyle w:val="CommentReference"/>
-        </w:rPr>
-        <w:annotationRef/>
-      </w:r>
-      <w:r>
-        <w:rPr>
-          <w:rStyle w:val="CommentReference"/>
-        </w:rPr>
-        <w:t xml:space="preserve">From a BRDF perspective, each land cover has its own BRDF characteristic, so one would like to keep the sliding window small so that the land cover in the window is close to homogenous.  </w:t>
-      </w:r>
-    </w:p>
-  </w:comment>
-  <w:comment w:id="43" w:author="reviewer2" w:date="2018-03-18T19:36:00Z" w:initials="rev2">
-    <w:p>
-      <w:r>
-        <w:rPr>
-          <w:rStyle w:val="CommentReference"/>
-        </w:rPr>
-        <w:annotationRef/>
-      </w:r>
-      <w:r>
-        <w:t>In homogenization procedure, if we perform step (2) and (3) directly at course resolution without step (1), what’s the difference, please clarify.</w:t>
-      </w:r>
-    </w:p>
-    <w:p>
-      <w:pPr>
-        <w:pStyle w:val="CommentText"/>
-      </w:pPr>
-    </w:p>
-  </w:comment>
-  <w:comment w:id="44" w:author="dugalh" w:date="2018-03-18T20:40:00Z" w:initials="dh">
-    <w:p>
-      <w:pPr>
-        <w:pStyle w:val="CommentText"/>
-      </w:pPr>
-      <w:r>
-        <w:rPr>
-          <w:rStyle w:val="CommentReference"/>
-        </w:rPr>
-        <w:annotationRef/>
-      </w:r>
-      <w:r>
-        <w:t>It is not possible to perform 2 &amp; 3 without 1.  He/she seems to think step 2 involves only ref image but from eq 9 (note the explicit reference in step 2), we see we need step 1.  I have added a clarification with eq 9 and a bit of re-wording below.</w:t>
-      </w:r>
-    </w:p>
-  </w:comment>
-  <w:comment w:id="48" w:author="reviewer1" w:date="2018-03-18T19:27:00Z" w:initials="rev1">
-    <w:p>
-      <w:pPr>
-        <w:pStyle w:val="CommentText"/>
-      </w:pPr>
-      <w:r>
-        <w:rPr>
-          <w:rStyle w:val="CommentReference"/>
-        </w:rPr>
-        <w:annotationRef/>
-      </w:r>
-      <w:r>
-        <w:t>In my opinion, section 2.4 should be placed as 3.1, or 2.1, please check the journal manuscript guidance.</w:t>
-      </w:r>
-      <w:r>
-        <w:br/>
-      </w:r>
-    </w:p>
-  </w:comment>
-  <w:comment w:id="49" w:author="dugalh" w:date="2018-03-18T20:44:00Z" w:initials="dh">
-    <w:p>
-      <w:pPr>
-        <w:pStyle w:val="CommentText"/>
-      </w:pPr>
-      <w:r>
-        <w:rPr>
-          <w:rStyle w:val="CommentReference"/>
-        </w:rPr>
-        <w:annotationRef/>
-      </w:r>
-      <w:r>
-        <w:rPr>
-          <w:rStyle w:val="CommentReference"/>
-        </w:rPr>
-        <w:t>There is no specific journal guidance on this</w:t>
-      </w:r>
-      <w:r>
-        <w:t xml:space="preserve"> </w:t>
-      </w:r>
-    </w:p>
-    <w:p>
-      <w:pPr>
-        <w:pStyle w:val="CommentText"/>
-      </w:pPr>
-    </w:p>
-    <w:p>
-      <w:pPr>
-        <w:pStyle w:val="CommentText"/>
-      </w:pPr>
-      <w:r>
-        <w:t>We refer to section 2.1-2.2 here, so unless we separate that part out, we can’t put this as 2.1. Then 2.6 refers to this data, so 3.1 also seems wrong.</w:t>
-      </w:r>
-    </w:p>
-    <w:p>
-      <w:pPr>
-        <w:pStyle w:val="CommentText"/>
-      </w:pPr>
-    </w:p>
-    <w:p>
-      <w:pPr>
-        <w:pStyle w:val="CommentText"/>
-      </w:pPr>
-      <w:r>
-        <w:t>What do you think Adriaan?</w:t>
-      </w:r>
-    </w:p>
-  </w:comment>
-  <w:comment w:id="50" w:author="AVN" w:date="2018-05-03T13:55:00Z" w:initials="A">
-    <w:p>
-      <w:pPr>
-        <w:pStyle w:val="CommentText"/>
-      </w:pPr>
-      <w:r>
-        <w:rPr>
-          <w:rStyle w:val="CommentReference"/>
-        </w:rPr>
-        <w:annotationRef/>
-      </w:r>
-      <w:r>
-        <w:t xml:space="preserve">I totally disagree with the reviewer. It should be part of methods. </w:t>
-      </w:r>
-    </w:p>
-  </w:comment>
-  <w:comment w:id="51" w:author="reviewer2" w:date="2018-03-18T19:40:00Z" w:initials="rev2">
-    <w:p>
-      <w:pPr>
-        <w:pStyle w:val="CommentText"/>
-      </w:pPr>
-      <w:r>
-        <w:rPr>
-          <w:rStyle w:val="CommentReference"/>
-        </w:rPr>
-        <w:annotationRef/>
-      </w:r>
-      <w:r>
-        <w:t>The most important thing is the description of aerial experiment and images, as well as surround conditions. In this manuscript, however, I almost can find nothing. Where is the study area? What are the specifications of DMC? When did the images take? How many days? What is the AOD in those days? Is it possible that the impact from no atmospheric correction is much larger than BRDF correction?</w:t>
-      </w:r>
-    </w:p>
-  </w:comment>
-  <w:comment w:id="52" w:author="dugalh" w:date="2018-03-18T20:47:00Z" w:initials="dh">
-    <w:p>
-      <w:pPr>
-        <w:pStyle w:val="CommentText"/>
-      </w:pPr>
-      <w:r>
-        <w:rPr>
-          <w:rStyle w:val="CommentReference"/>
-        </w:rPr>
-        <w:annotationRef/>
-      </w:r>
-      <w:r>
-        <w:t xml:space="preserve">The first four questions are already covered in section 2.5.  </w:t>
-      </w:r>
-    </w:p>
-    <w:p>
-      <w:pPr>
-        <w:pStyle w:val="CommentText"/>
-      </w:pPr>
-    </w:p>
-    <w:p>
-      <w:pPr>
-        <w:pStyle w:val="CommentText"/>
-      </w:pPr>
-      <w:r>
-        <w:t xml:space="preserve">“What is the AOD in those days?” I have included figures for AOD now - they do show that the atmosphere was clear.  These MODIS AOD figures are from TOA though, so they are not necessarily applicable to survey altitude.  </w:t>
-      </w:r>
-    </w:p>
-    <w:p>
-      <w:pPr>
-        <w:pStyle w:val="CommentText"/>
-      </w:pPr>
-    </w:p>
-    <w:p>
-      <w:pPr>
-        <w:pStyle w:val="CommentText"/>
-      </w:pPr>
-      <w:r>
-        <w:t>“Is it possible that the impact from no atmospheric correction is much larger than BRDF correction?”</w:t>
-      </w:r>
-    </w:p>
-    <w:p>
-      <w:pPr>
-        <w:pStyle w:val="CommentText"/>
-      </w:pPr>
-    </w:p>
-    <w:p>
-      <w:pPr>
-        <w:pStyle w:val="CommentText"/>
-      </w:pPr>
-      <w:r>
-        <w:t>I think it is very unlikely given the low AOD (and  other factors).  It’s not clear why this is a concern for this reviewer though…  We could demonstrate this more clearly (or at least justify omitting C) by eg fitting an offset (C) only model and comparing results. But I think this is beyond the scope of this paper – we say we will look into including C/offsets in another paper.  What do you think Adriaan?</w:t>
-      </w:r>
-    </w:p>
-  </w:comment>
-  <w:comment w:id="54" w:author="reviewer1" w:date="2018-03-18T19:28:00Z" w:initials="rev1">
-    <w:p>
-      <w:pPr>
-        <w:pStyle w:val="CommentText"/>
-      </w:pPr>
-      <w:r>
-        <w:rPr>
-          <w:rStyle w:val="CommentReference"/>
-        </w:rPr>
-        <w:annotationRef/>
-      </w:r>
-      <w:r>
-        <w:t>Line 23: since “except NIR”, then not good in all bands. Please phrase</w:t>
-      </w:r>
-      <w:r>
-        <w:rPr>
-          <w:rFonts w:ascii="MS Gothic" w:hAnsi="MS Gothic" w:cs="MS Gothic"/>
-        </w:rPr>
-        <w:t>？</w:t>
-      </w:r>
-      <w:r>
-        <w:br/>
-      </w:r>
-    </w:p>
-  </w:comment>
-  <w:comment w:id="57" w:author="dugalh" w:date="2018-04-26T12:20:00Z" w:initials="dh">
-    <w:p>
-      <w:pPr>
-        <w:pStyle w:val="CommentText"/>
-      </w:pPr>
-      <w:r>
-        <w:rPr>
-          <w:rStyle w:val="CommentReference"/>
-        </w:rPr>
-        <w:annotationRef/>
-      </w:r>
-      <w:r>
-        <w:t>I need to satisfy reviewer1’s  concern around us not using Landsat</w:t>
-      </w:r>
-    </w:p>
-    <w:p>
-      <w:pPr>
-        <w:pStyle w:val="CommentText"/>
-      </w:pPr>
-    </w:p>
-    <w:p>
-      <w:pPr>
-        <w:pStyle w:val="CommentText"/>
-      </w:pPr>
-      <w:r>
-        <w:t>As a matter of interest, Landsat has no BRDF correction and so may not actually be the best reference but we would need to test to establish this one way or another.</w:t>
-      </w:r>
-    </w:p>
-    <w:p>
-      <w:pPr>
-        <w:pStyle w:val="CommentText"/>
-      </w:pPr>
-    </w:p>
-    <w:p>
-      <w:pPr>
-        <w:pStyle w:val="CommentText"/>
-      </w:pPr>
-      <w:r>
-        <w:t>In the conclusion, I say that for future work, we should conduct an experiment with a Landsat ref image.</w:t>
-      </w:r>
-    </w:p>
-  </w:comment>
-  <w:comment w:id="56" w:author="AVN" w:date="2018-05-03T13:34:00Z" w:initials="A">
-    <w:p>
-      <w:pPr>
-        <w:pStyle w:val="CommentText"/>
-      </w:pPr>
-      <w:r>
-        <w:rPr>
-          <w:rStyle w:val="CommentReference"/>
-        </w:rPr>
-        <w:annotationRef/>
-      </w:r>
-      <w:r>
-        <w:t xml:space="preserve">This should work. </w:t>
-      </w:r>
-    </w:p>
-  </w:comment>
-  <w:comment w:id="60" w:author="reviewer2" w:date="2018-03-18T19:37:00Z" w:initials="rev2">
-    <w:p>
-      <w:pPr>
-        <w:pStyle w:val="CommentText"/>
-      </w:pPr>
-      <w:r>
-        <w:rPr>
-          <w:rStyle w:val="CommentReference"/>
-        </w:rPr>
-        <w:annotationRef/>
-      </w:r>
-      <w:r>
-        <w:t>The purpose of this manuscript is to increase the radiometric accuracy of the aerial images. However, in whole manuscript, the authors talked too less about the uncertainty. What is the accuracy of the MODIS MCD43A4? What is accuracy of the algorithm? The accuracy impacted mostly by atmospheric correction, geometry, and RSR difference. But I cannot find any explanations.</w:t>
-      </w:r>
-    </w:p>
-  </w:comment>
-  <w:comment w:id="61" w:author="dugalh" w:date="2018-03-18T20:48:00Z" w:initials="dh">
-    <w:p>
-      <w:pPr>
-        <w:pStyle w:val="CommentText"/>
-      </w:pPr>
-      <w:r>
-        <w:rPr>
-          <w:rStyle w:val="CommentReference"/>
-        </w:rPr>
-        <w:annotationRef/>
-      </w:r>
-      <w:r>
-        <w:t xml:space="preserve">These things are mostly covered in section 2.7.  Not sure how to satisfy this person.  </w:t>
-      </w:r>
-    </w:p>
-    <w:p>
-      <w:pPr>
-        <w:pStyle w:val="CommentText"/>
-      </w:pPr>
-    </w:p>
-    <w:p>
-      <w:pPr>
-        <w:pStyle w:val="CommentText"/>
-      </w:pPr>
-      <w:r>
-        <w:t xml:space="preserve">“The accuracy impacted mostly by atmospheric correction, geometry, and RSR difference. But I cannot find any explanations.” </w:t>
-      </w:r>
-    </w:p>
-    <w:p>
-      <w:pPr>
-        <w:pStyle w:val="CommentText"/>
-      </w:pPr>
-      <w:r>
-        <w:t>There are explanations about these effects in section 2.1-2.3.  I very much doubt if the majority of error is due to these sources, it much more likely to be due to BRDF because of wide aerial FOV and long survey durations.</w:t>
-      </w:r>
-    </w:p>
-    <w:p>
-      <w:pPr>
-        <w:pStyle w:val="CommentText"/>
-      </w:pPr>
-    </w:p>
-    <w:p>
-      <w:pPr>
-        <w:pStyle w:val="CommentText"/>
-      </w:pPr>
-      <w:r>
-        <w:t xml:space="preserve">Reading between the lines, this reviewer seems to want some sort of comparison between with and without BRDF correction.  We could compare the M only model to a C only model (I have done this roughly and the C only model is worse) but this is not exactly with and without BRDF (M is mostly BRDF and C is mostly atmosphere AFAIK).  As I don’t really understand his/her concern, I don’t know how to satisfy it.  Do you have any ideas here Adriaan?  </w:t>
-      </w:r>
-    </w:p>
-    <w:p>
-      <w:pPr>
-        <w:pStyle w:val="CommentText"/>
-      </w:pPr>
-    </w:p>
-    <w:p>
-      <w:pPr>
-        <w:pStyle w:val="CommentText"/>
-      </w:pPr>
-      <w:r>
-        <w:t>I don’t know how we could separate out sources of error in our accuracy assessment, and the majority/all of related papers have the same problem.  Given that our assessment indicates the method is accurate, is it not really necessary or interesting to do an error source analysis IMO (assuming it was possible).</w:t>
-      </w:r>
-    </w:p>
-  </w:comment>
-  <w:comment w:id="62" w:author="AVN" w:date="2018-05-03T13:39:00Z" w:initials="A">
-    <w:p>
-      <w:pPr>
-        <w:pStyle w:val="CommentText"/>
-      </w:pPr>
-      <w:r>
-        <w:rPr>
-          <w:rStyle w:val="CommentReference"/>
-        </w:rPr>
-        <w:annotationRef/>
-      </w:r>
-      <w:r>
-        <w:t xml:space="preserve">No need to make a big deal of it. Simply add the word “uncertainty” in the discussion and conclusion and point out some possible sources of uncertainty/inaccuracy. </w:t>
-      </w:r>
-    </w:p>
-  </w:comment>
-  <w:comment w:id="63" w:author="dugalh" w:date="2018-05-10T20:54:00Z" w:initials="dh">
-    <w:p>
-      <w:pPr>
-        <w:pStyle w:val="CommentText"/>
-      </w:pPr>
-      <w:r>
-        <w:rPr>
-          <w:rStyle w:val="CommentReference"/>
-        </w:rPr>
-        <w:annotationRef/>
-      </w:r>
-      <w:r>
-        <w:t xml:space="preserve">OK, “uncertainty” is discussed in conclusion, methods and discussion i.e. things like resolution difference, rsr effect, viewing geom.  </w:t>
-      </w:r>
-    </w:p>
-  </w:comment>
-  <w:comment w:id="64" w:author="AVN" w:date="2018-05-03T13:44:00Z" w:initials="A">
-    <w:p>
-      <w:pPr>
-        <w:pStyle w:val="CommentText"/>
-      </w:pPr>
-      <w:r>
-        <w:rPr>
-          <w:rStyle w:val="CommentReference"/>
-        </w:rPr>
-        <w:annotationRef/>
-      </w:r>
-      <w:r>
-        <w:t>See comment below about accuracy.</w:t>
-      </w:r>
-    </w:p>
-  </w:comment>
-  <w:comment w:id="65" w:author="reviewer2" w:date="2018-03-18T19:39:00Z" w:initials="rev2">
-    <w:p>
-      <w:r>
-        <w:rPr>
-          <w:rStyle w:val="CommentReference"/>
-        </w:rPr>
-        <w:annotationRef/>
-      </w:r>
-      <w:r>
-        <w:t>The validation by SPOT 5 is meaningless, which gave only the comparison between MODIS and SPOT 5. I suggest the authors conduct the comparison between with and without BRDF correction.</w:t>
-      </w:r>
-    </w:p>
-    <w:p>
-      <w:pPr>
-        <w:pStyle w:val="CommentText"/>
-      </w:pPr>
-    </w:p>
-  </w:comment>
-  <w:comment w:id="66" w:author="dugalh" w:date="2018-03-18T20:49:00Z" w:initials="dh">
-    <w:p>
-      <w:pPr>
-        <w:pStyle w:val="CommentText"/>
-      </w:pPr>
-      <w:r>
-        <w:rPr>
-          <w:rStyle w:val="CommentReference"/>
-        </w:rPr>
-        <w:annotationRef/>
-      </w:r>
-      <w:r>
-        <w:t xml:space="preserve">I agree that the comparison between SPOT and MODIS is not hugely useful and could be left out </w:t>
-      </w:r>
-    </w:p>
-    <w:p>
-      <w:pPr>
-        <w:pStyle w:val="CommentText"/>
-      </w:pPr>
-    </w:p>
-    <w:p>
-      <w:pPr>
-        <w:pStyle w:val="CommentText"/>
-      </w:pPr>
-      <w:r>
-        <w:t>However, there is also the validation between SPOT and calibrated DMC which is useful and our core validation – this reviewer seems to not have noticed this, although it is described clearly in the next paragraph.</w:t>
-      </w:r>
-    </w:p>
-    <w:p>
-      <w:pPr>
-        <w:pStyle w:val="CommentText"/>
-      </w:pPr>
-    </w:p>
-    <w:p>
-      <w:r>
-        <w:t xml:space="preserve">“I suggest the authors conduct the comparison between with and without BRDF correction.”  </w:t>
-      </w:r>
-    </w:p>
-    <w:p>
-      <w:r>
-        <w:t>I’m not sure what BRDF correction he is referring to here: MODIS/SPOT or DMC, or why this would be interesting.  I did actually do this with SPOT and the ATCOR BRDF is horrible, but if we go into that here, it is going to open up a can of worms.</w:t>
-      </w:r>
-    </w:p>
-    <w:p>
-      <w:r>
-        <w:t xml:space="preserve"> </w:t>
-      </w:r>
-    </w:p>
-    <w:p>
-      <w:pPr>
-        <w:pStyle w:val="CommentText"/>
-      </w:pPr>
-      <w:r>
-        <w:t>Perhaps I can just respond by saying we show the comparison between DMC and SPOT/MODIS with and without homogenisation, which includes BRDF correction so is sort of like with and without BRDF correction?</w:t>
-      </w:r>
-    </w:p>
-  </w:comment>
-  <w:comment w:id="67" w:author="AVN" w:date="2018-05-03T13:42:00Z" w:initials="A">
-    <w:p>
-      <w:pPr>
-        <w:pStyle w:val="CommentText"/>
-      </w:pPr>
-      <w:r>
-        <w:rPr>
-          <w:rStyle w:val="CommentReference"/>
-        </w:rPr>
-        <w:annotationRef/>
-      </w:r>
-      <w:r>
-        <w:t xml:space="preserve">I think he means comparison with BRDF corrected MODIS and uncorrected MODIS. </w:t>
-      </w:r>
-    </w:p>
-  </w:comment>
-  <w:comment w:id="97" w:author="reviewer1" w:date="2018-03-18T19:24:00Z" w:initials="rev1">
-    <w:p>
-      <w:pPr>
-        <w:pStyle w:val="CommentText"/>
-      </w:pPr>
-      <w:r>
-        <w:rPr>
-          <w:rStyle w:val="CommentReference"/>
-        </w:rPr>
-        <w:annotationRef/>
-      </w:r>
-      <w:r>
-        <w:t>Figure 9</w:t>
-      </w:r>
-      <w:r>
-        <w:rPr>
-          <w:rFonts w:ascii="MS Gothic" w:hAnsi="MS Gothic" w:cs="MS Gothic"/>
-        </w:rPr>
-        <w:t>：</w:t>
-      </w:r>
-      <w:r>
-        <w:t>Since the effects of BRDF and RSR are both related to the type of the targets, the linear relationships between the reflectance of the DMC and MODIS should be different for different target type. The results should be showed independently for each sampling type.</w:t>
-      </w:r>
-    </w:p>
-  </w:comment>
-  <w:comment w:id="98" w:author="dugalh" w:date="2018-03-18T20:52:00Z" w:initials="dh">
-    <w:p>
-      <w:pPr>
-        <w:pStyle w:val="CommentText"/>
-      </w:pPr>
-      <w:r>
-        <w:t xml:space="preserve">As the reflectance is an absolute quantity and has been (approximately) homogenised for RSR and BRDF effects, we hope/expect there to be a 1:1 relationship. So I don’t think this is a valid point.  </w:t>
-      </w:r>
-    </w:p>
-    <w:p>
-      <w:pPr>
-        <w:pStyle w:val="CommentText"/>
-      </w:pPr>
-    </w:p>
-    <w:p>
-      <w:pPr>
-        <w:pStyle w:val="CommentText"/>
-      </w:pPr>
-      <w:r>
-        <w:t>In fact (somewhat surprisingly) the RSR linear relationships are largely independent of surface/target type as is shown in section 3.1 and figure 4 i.e. there is a single linear relation for all target types.  Then, while the BRDF relationships are dependent on target type, this relationship is modelled inside the sliding window and allowed to vary spatially.  So that the different relations for different target types are approx. compensated for.</w:t>
-      </w:r>
-    </w:p>
-    <w:p>
-      <w:pPr>
-        <w:pStyle w:val="CommentText"/>
-      </w:pPr>
-    </w:p>
-    <w:p>
-      <w:pPr>
-        <w:pStyle w:val="CommentText"/>
-      </w:pPr>
-      <w:r>
-        <w:t xml:space="preserve">He is kind of onto something here though.  The correlation would probably be better if it was per surface/target type.  But this would mean, we would need to do a land cover classification to separate out these classes.  It would be interesting but I think have more relevance in the context of a method that applies the linear model to homogeneous cover classes rather than a sliding window.  I think this is beyond the scope of this paper.  </w:t>
-      </w:r>
-    </w:p>
-    <w:p>
-      <w:pPr>
-        <w:pStyle w:val="CommentText"/>
-      </w:pPr>
-    </w:p>
-    <w:p>
-      <w:pPr>
-        <w:pStyle w:val="CommentText"/>
-      </w:pPr>
-      <w:r>
-        <w:t>I think I should just respond to the comment in a letter with something like what I said above?</w:t>
-      </w:r>
-      <w:r>
-        <w:rPr>
-          <w:rStyle w:val="CommentReference"/>
-        </w:rPr>
-        <w:annotationRef/>
-      </w:r>
-    </w:p>
-  </w:comment>
-  <w:comment w:id="99" w:author="AVN" w:date="2018-05-03T13:47:00Z" w:initials="A">
-    <w:p>
-      <w:pPr>
-        <w:pStyle w:val="CommentText"/>
-      </w:pPr>
-      <w:r>
-        <w:rPr>
-          <w:rStyle w:val="CommentReference"/>
-        </w:rPr>
-        <w:annotationRef/>
-      </w:r>
-      <w:r>
-        <w:t>Yes, this (the fact that it is linear) is actually a feature of the method. No need for land cover maps! Makes sense to me that the relationship will be linear locally (assuming the area is small enough to cover one land cover – which in your study area is the case more often than not). Perhaps one can include something about this in the discussion?</w:t>
-      </w:r>
-    </w:p>
-  </w:comment>
-  <w:comment w:id="100" w:author="dugalh" w:date="2018-05-10T21:23:00Z" w:initials="dh">
-    <w:p>
-      <w:pPr>
-        <w:pStyle w:val="CommentText"/>
-      </w:pPr>
-      <w:r>
-        <w:rPr>
-          <w:rStyle w:val="CommentReference"/>
-        </w:rPr>
-        <w:annotationRef/>
-      </w:r>
-      <w:r>
-        <w:t xml:space="preserve">The RSR effect has one linear rel. for all targets.  Then, BRDF </w:t>
-      </w:r>
-    </w:p>
-  </w:comment>
-  <w:comment w:id="128" w:author="reviewer1" w:date="2018-03-18T19:30:00Z" w:initials="rev1">
-    <w:p>
-      <w:pPr>
-        <w:pStyle w:val="CommentText"/>
-      </w:pPr>
-      <w:r>
-        <w:rPr>
-          <w:rStyle w:val="CommentReference"/>
-        </w:rPr>
-        <w:annotationRef/>
-      </w:r>
-      <w:r>
-        <w:t>you point out that the varying size of the sliding window should be investigated and a higher spatial resolution reference such as Landsat OLI, yet in my opinion, they need to be discussed in the manuscript, or at least the varying size of the sliding windows should be discussed if there were no concurrent Landsat data available.</w:t>
-      </w:r>
-    </w:p>
-  </w:comment>
-  <w:comment w:id="129" w:author="dugalh" w:date="2018-05-01T13:18:00Z" w:initials="dh">
-    <w:p>
-      <w:pPr>
-        <w:pStyle w:val="CommentText"/>
-      </w:pPr>
-      <w:r>
-        <w:rPr>
-          <w:rStyle w:val="CommentReference"/>
-        </w:rPr>
-        <w:annotationRef/>
-      </w:r>
-      <w:r>
-        <w:t>Hopefully I have satisfied this now.</w:t>
-      </w:r>
-    </w:p>
-  </w:comment>
-</w:comments>
-</file>
-
-<file path=word/commentsExtended.xml><?xml version="1.0" encoding="utf-8"?>
-<w15:commentsEx xmlns:wpc="http://schemas.microsoft.com/office/word/2010/wordprocessingCanvas" xmlns:mc="http://schemas.openxmlformats.org/markup-compatibility/2006" xmlns:o="urn:schemas-microsoft-com:office:office" xmlns:r="http://schemas.openxmlformats.org/officeDocument/2006/relationships" xmlns:m="http://schemas.openxmlformats.org/officeDocument/2006/math" xmlns:v="urn:schemas-microsoft-com:vml" xmlns:wp14="http://schemas.microsoft.com/office/word/2010/wordprocessingDrawing" xmlns:wp="http://schemas.openxmlformats.org/drawingml/2006/wordprocessingDrawing" xmlns:w10="urn:schemas-microsoft-com:office:word" xmlns:w="http://schemas.openxmlformats.org/wordprocessingml/2006/main" xmlns:w14="http://schemas.microsoft.com/office/word/2010/wordml" xmlns:w15="http://schemas.microsoft.com/office/word/2012/wordml" xmlns:wpg="http://schemas.microsoft.com/office/word/2010/wordprocessingGroup" xmlns:wpi="http://schemas.microsoft.com/office/word/2010/wordprocessingInk" xmlns:wne="http://schemas.microsoft.com/office/word/2006/wordml" xmlns:wps="http://schemas.microsoft.com/office/word/2010/wordprocessingShape" mc:Ignorable="w14 w15 wp14">
-  <w15:commentEx w15:paraId="583CDEEE" w15:done="1"/>
-  <w15:commentEx w15:paraId="02C1433B" w15:paraIdParent="583CDEEE" w15:done="1"/>
-  <w15:commentEx w15:paraId="0931D417" w15:paraIdParent="583CDEEE" w15:done="1"/>
-  <w15:commentEx w15:paraId="01645307" w15:paraIdParent="583CDEEE" w15:done="1"/>
-  <w15:commentEx w15:paraId="0680EEC9" w15:done="1"/>
-  <w15:commentEx w15:paraId="40E1B2F2" w15:paraIdParent="0680EEC9" w15:done="1"/>
-  <w15:commentEx w15:paraId="58E99573" w15:paraIdParent="0680EEC9" w15:done="1"/>
-  <w15:commentEx w15:paraId="33199CA9" w15:done="1"/>
-  <w15:commentEx w15:paraId="062D0679" w15:paraIdParent="33199CA9" w15:done="1"/>
-  <w15:commentEx w15:paraId="716920F7" w15:done="1"/>
-  <w15:commentEx w15:paraId="30E12F0C" w15:paraIdParent="716920F7" w15:done="1"/>
-  <w15:commentEx w15:paraId="053A5815" w15:paraIdParent="716920F7" w15:done="1"/>
-  <w15:commentEx w15:paraId="692290C0" w15:done="1"/>
-  <w15:commentEx w15:paraId="1F5B5389" w15:paraIdParent="692290C0" w15:done="1"/>
-  <w15:commentEx w15:paraId="7109C8B7" w15:paraIdParent="692290C0" w15:done="1"/>
-  <w15:commentEx w15:paraId="6E17FAAD" w15:done="1"/>
-  <w15:commentEx w15:paraId="695BD998" w15:paraIdParent="6E17FAAD" w15:done="1"/>
-  <w15:commentEx w15:paraId="303D1915" w15:paraIdParent="6E17FAAD" w15:done="1"/>
-  <w15:commentEx w15:paraId="750CDA14" w15:done="1"/>
-  <w15:commentEx w15:paraId="245B8753" w15:done="1"/>
-  <w15:commentEx w15:paraId="29C561D4" w15:paraIdParent="245B8753" w15:done="1"/>
-  <w15:commentEx w15:paraId="752DF27A" w15:done="0"/>
-  <w15:commentEx w15:paraId="1A51B303" w15:paraIdParent="752DF27A" w15:done="0"/>
-  <w15:commentEx w15:paraId="252F9284" w15:paraIdParent="752DF27A" w15:done="0"/>
-  <w15:commentEx w15:paraId="078AC89E" w15:done="0"/>
-  <w15:commentEx w15:paraId="27F30D29" w15:paraIdParent="078AC89E" w15:done="0"/>
-  <w15:commentEx w15:paraId="6D6DF99A" w15:done="1"/>
-  <w15:commentEx w15:paraId="3273CC62" w15:done="0"/>
-  <w15:commentEx w15:paraId="757D80A7" w15:paraIdParent="3273CC62" w15:done="0"/>
-  <w15:commentEx w15:paraId="0BE7768B" w15:done="0"/>
-  <w15:commentEx w15:paraId="18C4653B" w15:paraIdParent="0BE7768B" w15:done="0"/>
-  <w15:commentEx w15:paraId="7645405F" w15:paraIdParent="0BE7768B" w15:done="0"/>
-  <w15:commentEx w15:paraId="7774C8AC" w15:paraIdParent="0BE7768B" w15:done="0"/>
-  <w15:commentEx w15:paraId="2CC13AF3" w15:done="0"/>
-  <w15:commentEx w15:paraId="4AFFFFC1" w15:done="0"/>
-  <w15:commentEx w15:paraId="3B90865F" w15:paraIdParent="4AFFFFC1" w15:done="0"/>
-  <w15:commentEx w15:paraId="05BE9389" w15:paraIdParent="4AFFFFC1" w15:done="0"/>
-  <w15:commentEx w15:paraId="4462ACEA" w15:done="0"/>
-  <w15:commentEx w15:paraId="00D43563" w15:paraIdParent="4462ACEA" w15:done="0"/>
-  <w15:commentEx w15:paraId="60D54C72" w15:paraIdParent="4462ACEA" w15:done="0"/>
-  <w15:commentEx w15:paraId="7F2B9D0E" w15:paraIdParent="4462ACEA" w15:done="0"/>
-  <w15:commentEx w15:paraId="38B59468" w15:done="1"/>
-  <w15:commentEx w15:paraId="38587234" w15:paraIdParent="38B59468" w15:done="1"/>
-</w15:commentsEx>
 </file>
 
 <file path=word/endnotes.xml><?xml version="1.0" encoding="utf-8"?>
@@ -14711,7 +13142,7 @@
           <w:rPr>
             <w:noProof/>
           </w:rPr>
-          <w:t>29</w:t>
+          <w:t>30</w:t>
         </w:r>
         <w:r>
           <w:rPr>
@@ -17369,23 +15800,6 @@
     </w:lvlOverride>
   </w:num>
 </w:numbering>
-</file>
-
-<file path=word/people.xml><?xml version="1.0" encoding="utf-8"?>
-<w15:people xmlns:wpc="http://schemas.microsoft.com/office/word/2010/wordprocessingCanvas" xmlns:mc="http://schemas.openxmlformats.org/markup-compatibility/2006" xmlns:o="urn:schemas-microsoft-com:office:office" xmlns:r="http://schemas.openxmlformats.org/officeDocument/2006/relationships" xmlns:m="http://schemas.openxmlformats.org/officeDocument/2006/math" xmlns:v="urn:schemas-microsoft-com:vml" xmlns:wp14="http://schemas.microsoft.com/office/word/2010/wordprocessingDrawing" xmlns:wp="http://schemas.openxmlformats.org/drawingml/2006/wordprocessingDrawing" xmlns:w10="urn:schemas-microsoft-com:office:word" xmlns:w="http://schemas.openxmlformats.org/wordprocessingml/2006/main" xmlns:w14="http://schemas.microsoft.com/office/word/2010/wordml" xmlns:w15="http://schemas.microsoft.com/office/word/2012/wordml" xmlns:wpg="http://schemas.microsoft.com/office/word/2010/wordprocessingGroup" xmlns:wpi="http://schemas.microsoft.com/office/word/2010/wordprocessingInk" xmlns:wne="http://schemas.microsoft.com/office/word/2006/wordml" xmlns:wps="http://schemas.microsoft.com/office/word/2010/wordprocessingShape" mc:Ignorable="w14 w15 wp14">
-  <w15:person w15:author="reviewer1">
-    <w15:presenceInfo w15:providerId="None" w15:userId="reviewer1"/>
-  </w15:person>
-  <w15:person w15:author="dugalh">
-    <w15:presenceInfo w15:providerId="None" w15:userId="dugalh"/>
-  </w15:person>
-  <w15:person w15:author="AVN">
-    <w15:presenceInfo w15:providerId="None" w15:userId="AVN"/>
-  </w15:person>
-  <w15:person w15:author="reviewer2">
-    <w15:presenceInfo w15:providerId="None" w15:userId="reviewer2"/>
-  </w15:person>
-</w15:people>
 </file>
 
 <file path=word/styles.xml><?xml version="1.0" encoding="utf-8"?>
@@ -19868,7 +18282,7 @@
 </file>
 
 <file path=customXml/itemProps1.xml><?xml version="1.0" encoding="utf-8"?>
-<ds:datastoreItem xmlns:ds="http://schemas.openxmlformats.org/officeDocument/2006/customXml" ds:itemID="{DACD1C83-4B1F-4CC6-8E31-CB0BC564754D}">
+<ds:datastoreItem xmlns:ds="http://schemas.openxmlformats.org/officeDocument/2006/customXml" ds:itemID="{1BCDCE27-2E87-45E2-9CF6-2612285F7137}">
   <ds:schemaRefs>
     <ds:schemaRef ds:uri="http://schemas.openxmlformats.org/officeDocument/2006/bibliography"/>
   </ds:schemaRefs>

</xml_diff>